<commit_message>
feat(nw): update figures per expert panel — EHE→strategy diversity, new lineup
- Fig 1: compress framework from 2-panel to 1-panel, water-terminology rules
- Fig 2: rename EHE→strategy diversity, fix annotation overlap, increase fonts
- Fig 3: promote cumulative adaptation from SI to main text (flood trajectories)
- Fig S1: demote cross-model to SI, add pooled-effect diamond (+0.123)
- Drafts: EHE→strategy diversity across results/methods/discussion/SI
- SI: renumber to Supplementary Note/Table format, remove V3=0 column
- Recompile Word documents with updated figures and cross-references

Co-Authored-By: Claude Opus 4.6 <noreply@anthropic.com>
</commit_message>
<xml_diff>
--- a/paper/nature_water/NatureWater_MainText_v14.docx
+++ b/paper/nature_water/NatureWater_MainText_v14.docx
@@ -230,7 +230,7 @@
       <w:r>
         <w:drawing>
           <wp:inline xmlns:a="http://schemas.openxmlformats.org/drawingml/2006/main" xmlns:pic="http://schemas.openxmlformats.org/drawingml/2006/picture">
-            <wp:extent cx="5486400" cy="6830954"/>
+            <wp:extent cx="5486400" cy="5290457"/>
             <wp:docPr id="1" name="Picture 1"/>
             <wp:cNvGraphicFramePr>
               <a:graphicFrameLocks noChangeAspect="1"/>
@@ -251,7 +251,7 @@
                   <pic:spPr>
                     <a:xfrm>
                       <a:off x="0" y="0"/>
-                      <a:ext cx="5486400" cy="6830954"/>
+                      <a:ext cx="5486400" cy="5290457"/>
                     </a:xfrm>
                     <a:prstGeom prst="rect"/>
                   </pic:spPr>
@@ -291,7 +291,7 @@
           <w:i w:val="0"/>
           <w:sz w:val="18"/>
         </w:rPr>
-        <w:t xml:space="preserve"> (a) High-level simulation loop: each time step, agents propose actions in natural language; institutional rules validate proposals; the simulation executes validated actions and returns updated environmental signals. (b) Six-step governance pipeline with the institutional compliance rule (demand ceiling) highlighted as the target of the A1 ablation experiment.</w:t>
+        <w:t xml:space="preserve"> Each time step, agents propose water-use actions in natural language; institutional rules validate proposals against physical and policy constraints; the simulation executes validated actions and returns updated environmental signals. Three example governance rules are shown, with the demand ceiling (ablation target A1) highlighted. The dashed retry arrow indicates the revision loop when a proposal violates an institutional rule.</w:t>
       </w:r>
     </w:p>
     <w:p>
@@ -353,7 +353,7 @@
           <w:i w:val="0"/>
           <w:sz w:val="22"/>
         </w:rPr>
-        <w:t>This pattern — higher extraction during abundance, proportionate response to scarcity signals — is consistent with adaptive exploitation under prior-appropriation. In real Colorado River management, institutional rules (shortage tiers, delivery obligations) enable senior rights holders to utilize water aggressively in normal years because those rules guarantee curtailment during drought. Governed agents display a structurally analogous dynamic: institutional validators made it safe to extract more water by ensuring that drought-inappropriate proposals were blocked before execution. The water-system consequence is that governance shifts the operating point upward without degrading drought responsiveness. A fuzzy Q-learning baseline (Hung and Yang, 2021) extracted nearly identical water volumes (demand ratio 0.395) but with near-zero demand–Mead coupling (r = 0.057; Table 1, FQL column), confirming that adaptive exploitation requires natural-language reasoning within governance boundaries, not governance constraints alone (Supplementary Section S11).</w:t>
+        <w:t>This pattern — higher extraction during abundance, proportionate response to scarcity signals — is consistent with adaptive exploitation under prior-appropriation. In real Colorado River management, institutional rules (shortage tiers, delivery obligations) enable senior rights holders to utilize water aggressively in normal years because those rules guarantee curtailment during drought. Governed agents display a structurally analogous dynamic: institutional validators made it safe to extract more water by ensuring that drought-inappropriate proposals were blocked before execution. The water-system consequence is that governance shifts the operating point upward without degrading drought responsiveness. A fuzzy Q-learning baseline (Hung and Yang, 2021) extracted nearly identical water volumes (demand ratio 0.395) but with near-zero demand–Mead coupling (r = 0.057; Table 1, FQL column), confirming that adaptive exploitation requires natural-language reasoning within governance boundaries, not governance constraints alone (Supplementary Note 11).</w:t>
       </w:r>
     </w:p>
     <w:p>
@@ -392,7 +392,7 @@
           <w:i w:val="0"/>
           <w:sz w:val="20"/>
         </w:rPr>
-        <w:t>Table 1. Water-system outcomes and strategy diversity across four conditions (irrigation domain, Gemma-3 4B, 78 agents × 42 years, 3 runs each). FQL = fuzzy Q-learning baseline (Hung and Yang, 2021; see Methods and Supplementary Section S11).</w:t>
+        <w:t>Table 1. Water-system outcomes and strategy diversity across four conditions (irrigation domain, Gemma-3 4B, 78 agents × 42 years, 3 runs each). FQL = fuzzy Q-learning baseline (Hung and Yang, 2021; see Methods and Supplementary Note 11).</w:t>
       </w:r>
       <w:r>
         <w:rPr>
@@ -1082,7 +1082,7 @@
                 <w:i w:val="0"/>
                 <w:sz w:val="18"/>
               </w:rPr>
-              <w:t>Strategy diversity (EHE)</w:t>
+              <w:t>Strategy diversity</w:t>
             </w:r>
           </w:p>
         </w:tc>
@@ -1297,7 +1297,7 @@
           <w:i/>
           <w:sz w:val="18"/>
         </w:rPr>
-        <w:t>Three independent runs per condition (seeds 42, 43, 44). Demand ratio = requested volume / historical baseline allocation. Demand–Mead coupling = Pearson r between annual Lake Mead elevation and annual mean demand ratio (positive r indicates agents reduce demand during drought). EHE = Effective Heterogeneity Entropy (normalized Shannon entropy over 5 action types; see Methods). BRI = Behavioural Rationality Index, the fraction of high-scarcity decisions where agents did not increase demand (null expectation under uniform random = 60%; see Methods for relationship to IBR used in the flood domain). A1 removes the demand ceiling stabilizer only (see next section). FQL uses the same reservoir model and governance validators but replaces natural-language reasoning with a Q-learning decision kernel (2-action: increase/decrease); EHE and BRI are not computed because 84–89% of FQL actions resulted from validator blocking rather than agent choice (Supplementary Section S11). See Supplementary Table S6 for additional water-system metrics.</w:t>
+        <w:t>Three independent runs per condition (seeds 42, 43, 44). Demand ratio = requested volume / historical baseline allocation. Demand–Mead coupling = Pearson r between annual Lake Mead elevation and annual mean demand ratio (positive r indicates agents reduce demand during drought). Strategy diversity = normalized Shannon entropy H/log₂(k) over k action types (0 = all agents choose the same action; 1 = actions uniformly distributed; see Methods). BRI = Behavioural Rationality Index, the fraction of high-scarcity decisions where agents did not increase demand (null expectation under uniform random = 60%; see Methods for relationship to IBR used in the flood domain). A1 removes the demand ceiling stabilizer only (see next section). FQL uses the same reservoir model and governance validators but replaces natural-language reasoning with a Q-learning decision kernel (2-action: increase/decrease); Strategy diversity and BRI are not computed because 84–89% of FQL actions resulted from validator blocking rather than agent choice (Supplementary Note 11). See Supplementary Table 6 for additional water-system metrics.</w:t>
       </w:r>
     </w:p>
     <w:p>
@@ -1362,7 +1362,7 @@
           <w:i w:val="0"/>
           <w:sz w:val="22"/>
         </w:rPr>
-        <w:t xml:space="preserve"> strategy diversity: EHE rose from 0.738 to 0.793. Agents diversified further — but into extraction patterns decoupled from drought signals, producing higher demand ratios (0.440 versus 0.394) with weaker environmental responsiveness.</w:t>
+        <w:t xml:space="preserve"> strategy diversity from 0.738 to 0.793. Agents diversified further — but into extraction patterns decoupled from drought signals, producing higher demand ratios (0.440 versus 0.394) with weaker environmental responsiveness.</w:t>
       </w:r>
     </w:p>
     <w:p>
@@ -1461,7 +1461,7 @@
           <w:i w:val="0"/>
           <w:sz w:val="22"/>
         </w:rPr>
-        <w:t>Governed agents exhibited higher strategy diversity than both ungoverned agents and a hand-coded Protection Motivation Theory baseline across both water domains. In irrigation, governed EHE (0.738 ± 0.017) exceeded ungoverned (0.637 ± 0.017) with zero distributional overlap across three seeds (Table 1). In flood adaptation, the ordering was consistent: governed language agents (0.636 ± 0.044) exceeded rule-based PMT agents (0.486 ± 0.011), which exceeded ungoverned language agents (0.307 ± 0.059; Table 2). Ungoverned agents collapsed into behavioural monoculture: 77–82% demand increases in irrigation, 85.9% inaction in flood.</w:t>
+        <w:t>Governed agents exhibited higher strategy diversity than both ungoverned agents and a hand-coded Protection Motivation Theory baseline across both water domains. In irrigation, governed strategy diversity (0.738 ± 0.017) exceeded ungoverned (0.637 ± 0.017) with zero distributional overlap across three seeds (Table 1). In flood adaptation, the ordering was consistent: governed language agents (0.636 ± 0.044) exceeded rule-based PMT agents (0.486 ± 0.011), which exceeded ungoverned language agents (0.307 ± 0.059; Table 2). Ungoverned agents collapsed into behavioural monoculture: 77–82% demand increases in irrigation, 85.9% inaction in flood.</w:t>
       </w:r>
     </w:p>
     <w:p>
@@ -1477,7 +1477,7 @@
           <w:i w:val="0"/>
           <w:sz w:val="22"/>
         </w:rPr>
-        <w:t>This diversity is generated by agents reasoning within governance, not filtered into existence by validators. Proposals submitted before any governance feedback already showed higher diversity (first-attempt EHE 0.761 governed versus 0.640 ungoverned; irrigation domain), confirming that the governance context shapes the reasoning process, rather than diversity being created post hoc by the rejection-retry mechanism (see Supplementary Information for retry statistics).</w:t>
+        <w:t>This diversity is generated by agents reasoning within governance, not filtered into existence by validators. Proposals submitted before any governance feedback already showed higher diversity (first-attempt strategy diversity 0.761 governed versus 0.640 ungoverned; irrigation domain), confirming that the governance context shapes the reasoning process, rather than diversity being created post hoc by the rejection-retry mechanism (see Supplementary Information for retry statistics).</w:t>
       </w:r>
     </w:p>
     <w:p>
@@ -1493,7 +1493,7 @@
           <w:i w:val="0"/>
           <w:sz w:val="22"/>
         </w:rPr>
-        <w:t>The rule-based PMT agent's diversity stems entirely from parameterized variation: agents differ in income, flood zone, and prior experience, producing different threshold crossings, but all follow identical decision logic. Governed language agents achieve higher diversity through qualitatively different reasoning paths — agents develop rationales referencing personal trade-offs, contextual factors, and institutional constraints in ways that threshold-based rules cannot represent. Under identical physical conditions (same year, same shortage tier, same reservoir elevation), four governed agents selected four different skills through distinct cognitive frames: opportunity-seeking under self-assessed confidence, reflective learning from consolidated memory of past failure, tradition-anchored inertia despite the agent's own memory advising otherwise, and social responsibility referencing neighbour dependence (Supplementary Tables S2–S4 present full reasoning traces and a taxonomy of 10 distinct cognitive frames). This is not a marginal improvement in the same representational format; it is a shift from parameterized homogeneity to reasoning-generated heterogeneity.</w:t>
+        <w:t>The rule-based PMT agent's diversity stems entirely from parameterized variation: agents differ in income, flood zone, and prior experience, producing different threshold crossings, but all follow identical decision logic. Governed language agents achieve higher diversity through qualitatively different reasoning paths — agents develop rationales referencing personal trade-offs, contextual factors, and institutional constraints in ways that threshold-based rules cannot represent. Under identical physical conditions (same year, same shortage tier, same reservoir elevation), four governed agents selected four different skills through distinct cognitive frames: opportunity-seeking under self-assessed confidence, reflective learning from consolidated memory of past failure, tradition-anchored inertia despite the agent's own memory advising otherwise, and social responsibility referencing neighbour dependence (Supplementary Tables 3–5 present full reasoning traces and a taxonomy of 10 distinct cognitive frames). This is not a marginal improvement in the same representational format; it is a shift from parameterized homogeneity to reasoning-generated heterogeneity.</w:t>
       </w:r>
     </w:p>
     <w:p>
@@ -1584,7 +1584,7 @@
                 <w:i w:val="0"/>
                 <w:sz w:val="18"/>
               </w:rPr>
-              <w:t>EHE</w:t>
+              <w:t>Strategy diversity</w:t>
             </w:r>
           </w:p>
         </w:tc>
@@ -2261,7 +2261,7 @@
           <w:i/>
           <w:sz w:val="18"/>
         </w:rPr>
-        <w:t>EHE = mean of per-year normalized Shannon entropy H/log₂(k) over active years; mean ± s.d. over 3 runs. Action percentages for rule-based agents are computed from yearly state transitions (new actions only); combined insurance-and-elevation events (&lt;1%) are counted as elevation. IBR = Irrational Behavior Rate: fraction of decisions classified as physically impossible or inconsistent with the agent's own threat perception via posthoc PMT rules (see Methods). Rule-based agent uses deterministic PMT threshold logic with parameterized agent heterogeneity. Post-relocation agent-years excluded.</w:t>
+        <w:t>Strategy diversity = mean of per-year normalized Shannon entropy H/log₂(k) over active years (0 = monoculture; 1 = uniform); mean ± s.d. over 3 runs. Action percentages for rule-based agents are computed from yearly state transitions (new actions only); combined insurance-and-elevation events (&lt;1%) are counted as elevation. IBR = Irrational Behavior Rate: fraction of decisions classified as physically impossible or inconsistent with the agent's own threat perception via posthoc PMT rules (see Methods). Rule-based agent uses deterministic PMT threshold logic with parameterized agent heterogeneity. Post-relocation agent-years excluded.</w:t>
       </w:r>
     </w:p>
     <w:p>
@@ -2292,7 +2292,7 @@
           <w:i w:val="0"/>
           <w:sz w:val="22"/>
         </w:rPr>
-        <w:t>The governance mechanism that produces adaptive exploitation in chronic drought also generates higher strategy diversity under acute flood hazard. In the flood domain, 100 household agents made protective decisions (insurance, elevation, relocation, or inaction) over 10 years with stochastic flood events — a fundamentally different water context from continuous irrigation allocation. Governance reduced irrational behaviour rates for four of six models (p &lt; 0.01), with directionally consistent reductions in all six (IBR = 0.1–1.7% governed versus 0.8–11.6% ungoverned; Table S1). The largest reductions occurred in models exhibiting the highest ungoverned violation rates (Ministral 14B: 11.6% → 0.4%; Ministral 3B: 8.9% → 1.7%).</w:t>
+        <w:t>The governance mechanism that produces adaptive exploitation in chronic drought also generates higher strategy diversity under acute flood hazard. In the flood domain, 100 household agents made protective decisions (insurance, elevation, relocation, or inaction) over 10 years with stochastic flood events — a fundamentally different water context from continuous irrigation allocation. Governance reduced irrational behaviour rates for four of six models (p &lt; 0.01), with directionally consistent reductions in all six (IBR = 0.1–1.7% governed versus 0.8–11.6% ungoverned; Supplementary Table 1). The largest reductions occurred in models exhibiting the highest ungoverned violation rates (Ministral 14B: 11.6% → 0.4%; Ministral 3B: 8.9% → 1.7%).</w:t>
       </w:r>
     </w:p>
     <w:p>
@@ -2308,7 +2308,7 @@
           <w:i w:val="0"/>
           <w:sz w:val="22"/>
         </w:rPr>
-        <w:t>Six models spanning two families and three parameter scales showed positive governance effects on strategy diversity for five of six models, with three statistically significant (Table 3). The effect was strongest where ungoverned agents exhibited behavioural monoculture: Gemma-3 4B (delta = +0.329) and Ministral 3B (+0.198). Three models produced non-significant effects: Gemma-3 12B (+0.027), Ministral 14B (+0.034), and Ministral 8B (−0.024), reflecting stronger baseline diversity at larger scales that left less room for governance to expand (see SI for model-specific discussion).</w:t>
+        <w:t>Six models spanning two families and three parameter scales showed positive governance effects on strategy diversity for five of six models, with three statistically significant (Table 3). The effect was strongest where ungoverned agents exhibited behavioural monoculture: Gemma-3 4B (Δ = +0.329) and Ministral 3B (+0.198). Three models produced non-significant effects: Gemma-3 12B (+0.027), Ministral 14B (+0.034), and Ministral 8B (−0.024), reflecting stronger baseline diversity at larger scales that left less room for governance to expand (see SI for model-specific discussion).</w:t>
       </w:r>
     </w:p>
     <w:p>
@@ -2397,7 +2397,7 @@
                 <w:i w:val="0"/>
                 <w:sz w:val="18"/>
               </w:rPr>
-              <w:t>Ungoverned EHE</w:t>
+              <w:t>Ungoverned</w:t>
             </w:r>
           </w:p>
         </w:tc>
@@ -2419,7 +2419,7 @@
                 <w:i w:val="0"/>
                 <w:sz w:val="18"/>
               </w:rPr>
-              <w:t>Governed EHE</w:t>
+              <w:t>Governed</w:t>
             </w:r>
           </w:p>
         </w:tc>
@@ -3129,7 +3129,7 @@
           <w:i/>
           <w:sz w:val="18"/>
         </w:rPr>
-        <w:t>EHE = mean of per-year normalized Shannon entropy; delta = governed minus ungoverned; mean ± s.d. over 3 runs. 95% CIs from Welch t-distribution. Post-relocation agent-years excluded. Full IBR decomposition in Table S1.</w:t>
+        <w:t>Strategy diversity = normalized Shannon entropy H/log₂(k), where k is the number of available actions (0 = monoculture; 1 = uniform distribution). Delta = governed minus ungoverned; mean ± s.d. over 3 runs. 95% CIs from Welch t-distribution. Post-relocation agent-years excluded. Full IBR decomposition in Supplementary Table 1.</w:t>
       </w:r>
     </w:p>
     <w:p>
@@ -3217,7 +3217,7 @@
           <w:i w:val="0"/>
           <w:sz w:val="18"/>
         </w:rPr>
-        <w:t xml:space="preserve"> (irrigation domain, Gemma-3 4B, 78 agents × 42 years, 3 seeds). (a) Lake Mead elevation time series with shortage-tier thresholds. (b) Basin demand ratio; governed agents (blue) track drought, ungoverned (red) monotonically increase, FQL (grey) extracts similar volume but with no drought coupling. (c) Skill distribution showing ungoverned collapse into demand increases and FQL dominance of validator-blocked maintain. (d) Strategy diversity (EHE) versus demand–Mead coupling (Pearson r): governed agents occupy the adaptive-diversity quadrant (high EHE, strong coupling); A1 (amber) shows arbitrary diversity (high EHE, weak coupling).</w:t>
+        <w:t xml:space="preserve"> (irrigation domain, 78 agents × 42 years, 3 seeds). (a) Lake Mead elevation time series with shortage-tier thresholds. (b) Basin demand ratio; governed agents (blue) track drought, ungoverned (red) monotonically increase, FQL (grey) extracts similar volume but with no drought coupling. (c) Skill distribution showing ungoverned collapse into demand increases and FQL dominance of validator-blocked maintain. (d) Strategy diversity versus demand–Mead coupling (Pearson r): governed agents occupy the adaptive-diversity quadrant (high diversity, strong coupling); A1 (amber) shows arbitrary diversity (high diversity, weak coupling). Bands show ± 1 s.d. across seeds.</w:t>
       </w:r>
     </w:p>
     <w:p>
@@ -3228,7 +3228,7 @@
       <w:r>
         <w:drawing>
           <wp:inline xmlns:a="http://schemas.openxmlformats.org/drawingml/2006/main" xmlns:pic="http://schemas.openxmlformats.org/drawingml/2006/picture">
-            <wp:extent cx="5486400" cy="2767375"/>
+            <wp:extent cx="5486400" cy="2370960"/>
             <wp:docPr id="3" name="Picture 3"/>
             <wp:cNvGraphicFramePr>
               <a:graphicFrameLocks noChangeAspect="1"/>
@@ -3237,7 +3237,7 @@
               <a:graphicData uri="http://schemas.openxmlformats.org/drawingml/2006/picture">
                 <pic:pic>
                   <pic:nvPicPr>
-                    <pic:cNvPr id="0" name="Fig3_crossmodel.png"/>
+                    <pic:cNvPr id="0" name="Fig3_cumulative_adaptation.png"/>
                     <pic:cNvPicPr/>
                   </pic:nvPicPr>
                   <pic:blipFill>
@@ -3249,7 +3249,7 @@
                   <pic:spPr>
                     <a:xfrm>
                       <a:off x="0" y="0"/>
-                      <a:ext cx="5486400" cy="2767375"/>
+                      <a:ext cx="5486400" cy="2370960"/>
                     </a:xfrm>
                     <a:prstGeom prst="rect"/>
                   </pic:spPr>
@@ -3280,7 +3280,7 @@
           <w:i w:val="0"/>
           <w:sz w:val="18"/>
         </w:rPr>
-        <w:t>Figure 3. Governance effect on strategy diversity across six language models</w:t>
+        <w:t>Figure 3. Flood-adaptation trajectories across agent types</w:t>
       </w:r>
       <w:r>
         <w:rPr>
@@ -3289,7 +3289,7 @@
           <w:i w:val="0"/>
           <w:sz w:val="18"/>
         </w:rPr>
-        <w:t xml:space="preserve"> (flood domain, 100 agents × 10 years, 3 runs per condition). (a) Paired comparison of ungoverned (red) and governed (blue) EHE for each model, sorted by parameter count. (b) Forest plot of delta EHE (governed minus ungoverned) with 95% confidence intervals. Blue bars indicate statistically significant effects (CI excludes zero); grey bars indicate non-significant effects.</w:t>
+        <w:t xml:space="preserve"> (100 agents × 10 years, 3-seed average). (a) Rule-based PMT agents converge rapidly to elevation-dominated protection. (b) Ungoverned language agents stagnate in unprotected states. (c) Governed language agents develop a diverse mix of protection strategies including relocation, which neither rule-based nor ungoverned agents achieve. Insurance requires annual renewal; elevation is permanent.</w:t>
       </w:r>
     </w:p>
     <w:p>
@@ -3352,7 +3352,7 @@
           <w:i w:val="0"/>
           <w:sz w:val="22"/>
         </w:rPr>
-        <w:t>The capacity to experimentally decompose institutional rules transforms language-based agents from simulation tools into computational laboratories for water governance. In the ablation demonstrated here, removing one of twelve rules isolated the mechanism coupling individual decisions to basin state. The same approach could test variations in shortage-sharing thresholds (for example, shifting Tier 1 from 1,075 ft to 1,050 ft), alternative allocation regimes (proportional versus priority-based curtailment), premium structures for flood insurance, or drought contingency plan triggers — observing how populations of reasoning agents endogenously adapt their strategies within physically valid bounds. This capacity is distinct from exploratory modelling (Bankes, 1993) and sensitivity analysis in that the behavioural responses are generated, not sampled from predefined parameter spaces. The rule-based PMT comparison quantifies the representational gain: governed language agents produced higher strategy diversity than hand-coded agents using the same behavioural theory with parameterized heterogeneity, because language-based reasoning generates qualitatively different strategies that threshold-based rules cannot represent. A fuzzy Q-learning baseline (Hung &amp; Yang, 2021) achieved comparable demand ratios but near-zero demand–Mead coupling (r = 0.057 versus 0.547 governed), confirming that the adaptive exploitation pattern requires the natural-language reasoning format, not merely the governance constraints (Supplementary Section S11).</w:t>
+        <w:t>The capacity to experimentally decompose institutional rules transforms language-based agents from simulation tools into computational laboratories for water governance. In the ablation demonstrated here, removing one of twelve rules isolated the mechanism coupling individual decisions to basin state. The same approach could test variations in shortage-sharing thresholds (for example, shifting Tier 1 from 1,075 ft to 1,050 ft), alternative allocation regimes (proportional versus priority-based curtailment), premium structures for flood insurance, or drought contingency plan triggers — observing how populations of reasoning agents endogenously adapt their strategies within physically valid bounds. This capacity is distinct from exploratory modelling (Bankes, 1993) and sensitivity analysis in that the behavioural responses are generated, not sampled from predefined parameter spaces. The rule-based PMT comparison quantifies the representational gain: governed language agents produced higher strategy diversity than hand-coded agents using the same behavioural theory with parameterized heterogeneity, because language-based reasoning generates qualitatively different strategies that threshold-based rules cannot represent. A fuzzy Q-learning baseline (Hung &amp; Yang, 2021) achieved comparable demand ratios but near-zero demand–Mead coupling (r = 0.057 versus 0.547 governed), confirming that the adaptive exploitation pattern requires the natural-language reasoning format, not merely the governance constraints (Supplementary Note 11).</w:t>
       </w:r>
     </w:p>
     <w:p>
@@ -3368,7 +3368,7 @@
           <w:i w:val="0"/>
           <w:sz w:val="22"/>
         </w:rPr>
-        <w:t>Governance also reveals reasoning patterns that illuminate how agents behave at institutional boundaries. Because the broker records every blocked proposal alongside the agent's natural-language reasoning, governance creates an audit trail of decisions that agents attempted but the institution prevented. During Tier 3 shortage, for example, an agent reasoned: "my previous aggressive increase failed... given my scepticism of forecasts, I will cautiously increase" — acknowledging failure while repeating it (see Supplementary Section S2 for paired reasoning traces). Across all governed runs, 42% of high-scarcity decisions still attempted demand increases despite drought signals (Table 1, BRI). Governance does not eliminate maladaptive water-use reasoning; it intercepts the proposal before execution and records the reasoning trace that produced it. This diagnostic capacity has no analogue in conventional water-resource agent models, where agents execute programmed allocation rules and cannot generate proposals that violate those rules.</w:t>
+        <w:t>Governance also reveals reasoning patterns that illuminate how agents behave at institutional boundaries. Because the broker records every blocked proposal alongside the agent's natural-language reasoning, governance creates an audit trail of decisions that agents attempted but the institution prevented. During Tier 3 shortage, for example, an agent reasoned: "my previous aggressive increase failed... given my scepticism of forecasts, I will cautiously increase" — acknowledging failure while repeating it (see Supplementary Note 2 for paired reasoning traces). Across all governed runs, 42% of high-scarcity decisions still attempted demand increases despite drought signals (Table 1, BRI). Governance does not eliminate maladaptive water-use reasoning; it intercepts the proposal before execution and records the reasoning trace that produced it. This diagnostic capacity has no analogue in conventional water-resource agent models, where agents execute programmed allocation rules and cannot generate proposals that violate those rules.</w:t>
       </w:r>
     </w:p>
     <w:p>
@@ -4290,7 +4290,7 @@
           <w:i w:val="0"/>
           <w:sz w:val="22"/>
         </w:rPr>
-        <w:t>: LLM with surprise-weighted, arousal-gated memory featuring stochastic consolidation and exponential decay, plus full governance validation — tests whether cognitively inspired memory improves native alignment. For Gemma-3 4B, main-text comparisons use Groups A and B; for the cross-model comparison (six models, Table 3), Groups A and C were run because Group B was conducted only for Gemma-3 4B. Groups B and C share identical governance validators; they differ only in memory subsystem (see SI Table S1 note).</w:t>
+        <w:t>: LLM with surprise-weighted, arousal-gated memory featuring stochastic consolidation and exponential decay, plus full governance validation — tests whether cognitively inspired memory improves native alignment. For Gemma-3 4B, main-text comparisons use Groups A and B; for the cross-model comparison (six models, Table 3), Groups A and C were run because Group B was conducted only for Gemma-3 4B. Groups B and C share identical governance validators; they differ only in memory subsystem (see Supplementary Table 1 note).</w:t>
       </w:r>
     </w:p>
     <w:p>
@@ -4370,7 +4370,7 @@
           <w:i w:val="0"/>
           <w:sz w:val="22"/>
         </w:rPr>
-        <w:t>To benchmark language-based agents against the traditional ABM approach, we implemented a deterministic rule-based agent using Protection Motivation Theory. This agent computes threat appraisal (TA) from flood zone and prior flood experience and coping appraisal (CA) from income, insurance status, and adaptation state. Action selection follows threshold logic: if CA &gt; tau_CA and TA &gt; tau_TA, the agent selects elevation; if CA &gt; tau_CA, insurance; if TA &gt; tau_TA and CA &lt;= tau_CA, do nothing (insufficient coping); otherwise do nothing. Thresholds tau_CA and tau_TA are calibrated to empirical PMT survey data (Bubeck et al., 2012). The rule-based agent uses the same 100 agent profiles, 10-year horizon, stochastic flood events, and evaluation protocol as the LLM-based experiments. Three independent runs with different random seeds were conducted. Unlike language agents (which select one action per year), the rule-based agent can simultaneously recommend insurance and elevation when both TA and CA exceed thresholds (42.8% of raw decisions). These composite recommendations are split into constituent single-action decisions for EHE computation. The rule-based agent is deterministic; a stochastic variant (adding noise to threshold comparisons or probabilistic action selection) would yield higher baseline diversity, making this comparison conservative. This comparison isolates the representational contribution of language-based reasoning: both approaches use PMT as the behavioural theory, but the rule-based agent maps numerical scores to actions through fixed thresholds, while the language agent reasons through natural language within governance boundaries.</w:t>
+        <w:t>To benchmark language-based agents against the traditional ABM approach, we implemented a deterministic rule-based agent using Protection Motivation Theory. This agent computes threat appraisal (TA) from flood zone and prior flood experience and coping appraisal (CA) from income, insurance status, and adaptation state. Action selection follows threshold logic: if CA &gt; tau_CA and TA &gt; tau_TA, the agent selects elevation; if CA &gt; tau_CA, insurance; if TA &gt; tau_TA and CA &lt;= tau_CA, do nothing (insufficient coping); otherwise do nothing. Thresholds tau_CA and tau_TA are calibrated to empirical PMT survey data (Bubeck et al., 2012). The rule-based agent uses the same 100 agent profiles, 10-year horizon, stochastic flood events, and evaluation protocol as the LLM-based experiments. Three independent runs with different random seeds were conducted. Unlike language agents (which select one action per year), the rule-based agent can simultaneously recommend insurance and elevation when both TA and CA exceed thresholds (42.8% of raw decisions). These composite recommendations are split into constituent single-action decisions for strategy diversity computation. The rule-based agent is deterministic; a stochastic variant (adding noise to threshold comparisons or probabilistic action selection) would yield higher baseline diversity, making this comparison conservative. This comparison isolates the representational contribution of language-based reasoning: both approaches use PMT as the behavioural theory, but the rule-based agent maps numerical scores to actions through fixed thresholds, while the language agent reasons through natural language within governance boundaries.</w:t>
       </w:r>
     </w:p>
     <w:p>
@@ -4467,7 +4467,7 @@
           <w:i w:val="0"/>
           <w:sz w:val="22"/>
         </w:rPr>
-        <w:t xml:space="preserve"> Effective Heterogeneity Entropy (EHE) measures strategy diversity as normalized Shannon entropy: EHE = H / log_2(k), where k is the number of actions in the agent's designed decision interface (k = 4 for flood, k = 5 for irrigation). Cognitive lifespan T_life is defined as the number of simulated years during which EHE &gt; 0.4, capturing when a population collapses into repetitive behaviour. For irrigation, aggregate demand ratio against CRSS baseline serves as the primary population-level calibration target.</w:t>
+        <w:t xml:space="preserve"> Strategy diversity measures the evenness of action distributions across agent populations using normalized Shannon entropy: H / log₂(k), where H is the Shannon entropy of the action frequency distribution and k is the number of actions in the agent's designed decision interface (k = 4 for flood, k = 5 for irrigation). A value of 0 indicates behavioural monoculture (all agents choose the same action); a value of 1 indicates a perfectly uniform distribution across all available actions. Cognitive lifespan T_life is defined as the number of simulated years during which strategy diversity exceeds 0.4, capturing when a population collapses into repetitive behaviour. For irrigation, aggregate demand ratio against CRSS baseline serves as the primary population-level calibration target. Demand–Mead coupling is measured as the Pearson correlation (r) between annual Lake Mead elevation and annual mean demand ratio; positive values indicate agents reduce demand during drought.</w:t>
       </w:r>
     </w:p>
     <w:p>
@@ -4500,7 +4500,7 @@
           <w:i w:val="0"/>
           <w:sz w:val="22"/>
         </w:rPr>
-        <w:t xml:space="preserve"> To assess whether governance compensates for model scale, we compare governed 4B agents against ungoverned agents at 12B and 27B scales using Mann-Whitney U tests, Cohen's d effect sizes, and bootstrap confidence intervals on EHE differences.</w:t>
+        <w:t xml:space="preserve"> To assess whether governance compensates for model scale, we compare governed 4B agents against ungoverned agents at 12B and 27B scales using Mann-Whitney U tests, Cohen's d effect sizes, and bootstrap confidence intervals on strategy diversity differences.</w:t>
       </w:r>
     </w:p>
     <w:p>

</xml_diff>

<commit_message>
feat(nw): redesign figures for NW compliance — Okabe-Ito palette, hatching, panel labels
- Fig 1 (irrigation): Okabe-Ito colorblind-safe colors, line weight 1.0,
  distinct scatter markers (o/s/D/^), panel labels a/b/c/d, frameon=False,
  tick direction out, tier labels left-aligned, demand ratio y-label simplified
- Fig 2 (flood): figsize 7.09×3.0 (NW width), suptitle removed, separate
  bold panel label + normal title, Okabe-Ito colors + hatching patterns,
  ylim 0-100, shared x-axis, "Share of agents (%)" y-label
- Captions: "Shaded bands show ± 1 s.d. across 3 seeds" (Fig 1),
  "Bars show 3-seed means" (Fig 2), demand ratio definition in caption
- Word docs recompiled with updated figures and captions

Co-Authored-By: Claude Opus 4.6 <noreply@anthropic.com>
</commit_message>
<xml_diff>
--- a/paper/nature_water/NatureWater_MainText_v14.docx
+++ b/paper/nature_water/NatureWater_MainText_v14.docx
@@ -220,78 +220,6 @@
           <w:sz w:val="22"/>
         </w:rPr>
         <w:t>Here we test this hypothesis across two contrasting water domains: irrigation management in the Colorado River Basin (78 agents, 42 years, generating over 9,800 governed decisions across three seeds) and household flood adaptation (100 agents, 10 years, stochastic flood events, 3,000 governed decisions validated against empirical behavioural benchmarks). Governed agents exploit water more aggressively during abundance and curtail during drought — a pattern of adaptive exploitation whose underlying reasoning, visible in natural language, is compressed away by parameterized decision functions. Ungoverned agents collapse into repetitive behavioural patterns. Removing a single institutional rule — the demand ceiling — collapsed this drought coupling while increasing strategy diversity, establishing that governance channels diversity toward adaptive patterns rather than merely expanding the action space. Governed agents also produced higher strategy diversity than a hand-coded Protection Motivation Theory baseline (Haer et al., 2017) operating under the same behavioural theory — demonstrating that language-based reasoning generates qualitatively richer decision repertoires than numerical threshold models. This governance effect on strategy diversity is positive for five of six language models tested, three statistically significant. Governance also nearly eliminates physically irrational behaviour, with significant reductions in four of six models. Because each institutional rule can be independently enabled, disabled, or reconfigured, the approach functions as a method for experimentally probing how specific institutional designs shape adaptive water behaviour — a computationally governed representation of how people reason about water under uncertainty.</w:t>
-      </w:r>
-    </w:p>
-    <w:p>
-      <w:pPr>
-        <w:spacing w:after="80" w:before="240" w:line="480" w:lineRule="auto"/>
-        <w:jc w:val="center"/>
-      </w:pPr>
-      <w:r>
-        <w:drawing>
-          <wp:inline xmlns:a="http://schemas.openxmlformats.org/drawingml/2006/main" xmlns:pic="http://schemas.openxmlformats.org/drawingml/2006/picture">
-            <wp:extent cx="5486400" cy="5290457"/>
-            <wp:docPr id="1" name="Picture 1"/>
-            <wp:cNvGraphicFramePr>
-              <a:graphicFrameLocks noChangeAspect="1"/>
-            </wp:cNvGraphicFramePr>
-            <a:graphic>
-              <a:graphicData uri="http://schemas.openxmlformats.org/drawingml/2006/picture">
-                <pic:pic>
-                  <pic:nvPicPr>
-                    <pic:cNvPr id="0" name="Fig1_framework.png"/>
-                    <pic:cNvPicPr/>
-                  </pic:nvPicPr>
-                  <pic:blipFill>
-                    <a:blip r:embed="rId9"/>
-                    <a:stretch>
-                      <a:fillRect/>
-                    </a:stretch>
-                  </pic:blipFill>
-                  <pic:spPr>
-                    <a:xfrm>
-                      <a:off x="0" y="0"/>
-                      <a:ext cx="5486400" cy="5290457"/>
-                    </a:xfrm>
-                    <a:prstGeom prst="rect"/>
-                  </pic:spPr>
-                </pic:pic>
-              </a:graphicData>
-            </a:graphic>
-          </wp:inline>
-        </w:drawing>
-      </w:r>
-    </w:p>
-    <w:p>
-      <w:pPr>
-        <w:spacing w:after="240" w:before="40" w:line="480" w:lineRule="auto"/>
-        <w:jc w:val="both"/>
-      </w:pPr>
-      <w:r>
-        <w:rPr>
-          <w:rFonts w:ascii="Times New Roman" w:hAnsi="Times New Roman" w:eastAsia="Times New Roman"/>
-          <w:b w:val="0"/>
-          <w:i w:val="0"/>
-          <w:sz w:val="18"/>
-        </w:rPr>
-      </w:r>
-      <w:r>
-        <w:rPr>
-          <w:rFonts w:ascii="Times New Roman" w:hAnsi="Times New Roman" w:eastAsia="Times New Roman"/>
-          <w:b/>
-          <w:i w:val="0"/>
-          <w:sz w:val="18"/>
-        </w:rPr>
-        <w:t>Figure 1. Architecture of the Water Agent Governance Framework.</w:t>
-      </w:r>
-      <w:r>
-        <w:rPr>
-          <w:rFonts w:ascii="Times New Roman" w:hAnsi="Times New Roman" w:eastAsia="Times New Roman"/>
-          <w:b w:val="0"/>
-          <w:i w:val="0"/>
-          <w:sz w:val="18"/>
-        </w:rPr>
-        <w:t xml:space="preserve"> Each time step, agents propose water-use actions in natural language; institutional rules validate proposals against physical and policy constraints; the simulation executes validated actions and returns updated environmental signals. Three example governance rules are shown, with the demand ceiling (ablation target A1) highlighted. The dashed retry arrow indicates the revision loop when a proposal violates an institutional rule.</w:t>
       </w:r>
     </w:p>
     <w:p>
@@ -3156,8 +3084,8 @@
       <w:r>
         <w:drawing>
           <wp:inline xmlns:a="http://schemas.openxmlformats.org/drawingml/2006/main" xmlns:pic="http://schemas.openxmlformats.org/drawingml/2006/picture">
-            <wp:extent cx="5486400" cy="4309499"/>
-            <wp:docPr id="2" name="Picture 2"/>
+            <wp:extent cx="5486400" cy="4293920"/>
+            <wp:docPr id="1" name="Picture 1"/>
             <wp:cNvGraphicFramePr>
               <a:graphicFrameLocks noChangeAspect="1"/>
             </wp:cNvGraphicFramePr>
@@ -3169,7 +3097,7 @@
                     <pic:cNvPicPr/>
                   </pic:nvPicPr>
                   <pic:blipFill>
-                    <a:blip r:embed="rId10"/>
+                    <a:blip r:embed="rId9"/>
                     <a:stretch>
                       <a:fillRect/>
                     </a:stretch>
@@ -3177,7 +3105,7 @@
                   <pic:spPr>
                     <a:xfrm>
                       <a:off x="0" y="0"/>
-                      <a:ext cx="5486400" cy="4309499"/>
+                      <a:ext cx="5486400" cy="4293920"/>
                     </a:xfrm>
                     <a:prstGeom prst="rect"/>
                   </pic:spPr>
@@ -3208,7 +3136,7 @@
           <w:i w:val="0"/>
           <w:sz w:val="18"/>
         </w:rPr>
-        <w:t>Figure 2. Adaptive exploitation under institutional governance</w:t>
+        <w:t>Figure 1. Adaptive exploitation under institutional governance</w:t>
       </w:r>
       <w:r>
         <w:rPr>
@@ -3217,7 +3145,7 @@
           <w:i w:val="0"/>
           <w:sz w:val="18"/>
         </w:rPr>
-        <w:t xml:space="preserve"> (irrigation domain, 78 agents × 42 years, 3 seeds). (a) Lake Mead elevation time series with shortage-tier thresholds. (b) Basin demand ratio; governed agents (blue) track drought, ungoverned (red) monotonically increase, FQL (grey) extracts similar volume but with no drought coupling. (c) Skill distribution showing ungoverned collapse into demand increases and FQL dominance of validator-blocked maintain. (d) Strategy diversity versus demand–Mead coupling (Pearson r): governed agents occupy the adaptive-diversity quadrant (high diversity, strong coupling); A1 (amber) shows arbitrary diversity (high diversity, weak coupling). Bands show ± 1 s.d. across seeds.</w:t>
+        <w:t xml:space="preserve"> (irrigation domain, 78 agents × 42 years, 3 seeds). (a) Lake Mead elevation time series with shortage-tier thresholds. (b) Basin demand ratio (total request / total water right); governed agents (blue) track drought, ungoverned (vermillion) monotonically increase, FQL (grey) extracts similar volume but with no drought coupling. (c) Skill distribution showing ungoverned collapse into demand increases and FQL dominance of validator-blocked maintain. (d) Strategy diversity versus demand–Mead coupling (Pearson r): governed agents occupy the adaptive-diversity quadrant (high diversity, strong coupling); A1 (green) shows arbitrary diversity (high diversity, weak coupling). Shaded bands show ± 1 s.d. across 3 seeds.</w:t>
       </w:r>
     </w:p>
     <w:p>
@@ -3228,8 +3156,8 @@
       <w:r>
         <w:drawing>
           <wp:inline xmlns:a="http://schemas.openxmlformats.org/drawingml/2006/main" xmlns:pic="http://schemas.openxmlformats.org/drawingml/2006/picture">
-            <wp:extent cx="5486400" cy="2370960"/>
-            <wp:docPr id="3" name="Picture 3"/>
+            <wp:extent cx="5486400" cy="2498526"/>
+            <wp:docPr id="2" name="Picture 2"/>
             <wp:cNvGraphicFramePr>
               <a:graphicFrameLocks noChangeAspect="1"/>
             </wp:cNvGraphicFramePr>
@@ -3241,7 +3169,7 @@
                     <pic:cNvPicPr/>
                   </pic:nvPicPr>
                   <pic:blipFill>
-                    <a:blip r:embed="rId11"/>
+                    <a:blip r:embed="rId10"/>
                     <a:stretch>
                       <a:fillRect/>
                     </a:stretch>
@@ -3249,7 +3177,7 @@
                   <pic:spPr>
                     <a:xfrm>
                       <a:off x="0" y="0"/>
-                      <a:ext cx="5486400" cy="2370960"/>
+                      <a:ext cx="5486400" cy="2498526"/>
                     </a:xfrm>
                     <a:prstGeom prst="rect"/>
                   </pic:spPr>
@@ -3280,7 +3208,7 @@
           <w:i w:val="0"/>
           <w:sz w:val="18"/>
         </w:rPr>
-        <w:t>Figure 3. Flood-adaptation trajectories across agent types</w:t>
+        <w:t>Figure 2. Flood-adaptation trajectories across agent types</w:t>
       </w:r>
       <w:r>
         <w:rPr>
@@ -3289,7 +3217,7 @@
           <w:i w:val="0"/>
           <w:sz w:val="18"/>
         </w:rPr>
-        <w:t xml:space="preserve"> (100 agents × 10 years, 3-seed average). (a) Rule-based PMT agents converge rapidly to elevation-dominated protection. (b) Ungoverned language agents stagnate in unprotected states. (c) Governed language agents develop a diverse mix of protection strategies including relocation, which neither rule-based nor ungoverned agents achieve. Insurance requires annual renewal; elevation is permanent.</w:t>
+        <w:t xml:space="preserve"> (100 agents × 10 years). Bars show 3-seed means. (a) Rule-based PMT agents converge rapidly to elevation-dominated protection. (b) Ungoverned language agents stagnate in unprotected states. (c) Governed language agents develop a diverse mix of protection strategies including relocation, which neither rule-based nor ungoverned agents achieve. Insurance requires annual renewal; elevation is permanent.</w:t>
       </w:r>
     </w:p>
     <w:p>
@@ -4934,7 +4862,7 @@
       </w:r>
     </w:p>
     <w:sectPr>
-      <w:footerReference w:type="default" r:id="rId12"/>
+      <w:footerReference w:type="default" r:id="rId11"/>
       <w:pgSz w:w="12240" w:h="15840"/>
       <w:pgMar w:top="1440" w:right="1440" w:bottom="1440" w:left="1440" w:header="720" w:footer="720" w:gutter="0"/>
       <w:cols w:space="720"/>

</xml_diff>

<commit_message>
fix(nw): terminology review — water-resource vocabulary compliance
HIGH fixes:
- E5: "pro rata curtailment" → tier-based percentage reduction with
  seniority-based simplification note (methods)
- J1: "skill" → "action" in all reader-facing text (methods, results,
  discussion, captions); "skill" retained only for code internals

MEDIUM fixes:
- E2: "shortage-threshold crossings" → "shortage years" in SI Table 6
- J2: "broker" → "governance pipeline/architecture" in methods/discussion
- J3: "retry manager/early-exit mechanism" → plain revision cycle language
- J5: "context builder/signal package" → accessible phrasing
- J6: "governance value-add" → "governance improvement"; pre/post-governance
  → pre/post-validation
- R9: "operating point" → "equilibrium demand level" in results

Also: "Skill registries" → "Action registries", expert terminology review
report saved to drafts/

Co-Authored-By: Claude Opus 4.6 <noreply@anthropic.com>
</commit_message>
<xml_diff>
--- a/paper/nature_water/NatureWater_MainText_v14.docx
+++ b/paper/nature_water/NatureWater_MainText_v14.docx
@@ -281,7 +281,7 @@
           <w:i w:val="0"/>
           <w:sz w:val="22"/>
         </w:rPr>
-        <w:t>This pattern — higher extraction during abundance, proportionate response to scarcity signals — is consistent with adaptive exploitation under prior-appropriation. In real Colorado River management, institutional rules (shortage tiers, delivery obligations) enable senior rights holders to utilize water aggressively in normal years because those rules guarantee curtailment during drought. Governed agents display a structurally analogous dynamic: institutional validators made it safe to extract more water by ensuring that drought-inappropriate proposals were blocked before execution. The water-system consequence is that governance shifts the operating point upward without degrading drought responsiveness. A fuzzy Q-learning baseline (Hung and Yang, 2021) extracted nearly identical water volumes (demand ratio 0.395) but with near-zero demand–Mead coupling (r = 0.057; Table 1, FQL column), confirming that adaptive exploitation requires natural-language reasoning within governance boundaries, not governance constraints alone (Supplementary Note 11).</w:t>
+        <w:t>This pattern — higher extraction during abundance, proportionate response to scarcity signals — is consistent with adaptive exploitation under prior-appropriation. In real Colorado River management, institutional rules (shortage tiers, delivery obligations) enable senior rights holders to utilize water aggressively in normal years because those rules guarantee curtailment during drought. Governed agents display a structurally analogous dynamic: institutional validators made it safe to extract more water by ensuring that drought-inappropriate proposals were blocked before execution. The water-system consequence is that governance shifts the equilibrium demand level upward without degrading drought responsiveness. A fuzzy Q-learning baseline (Hung and Yang, 2021) extracted nearly identical water volumes (demand ratio 0.395) but with near-zero demand–Mead coupling (r = 0.057; Table 1, FQL column), confirming that adaptive exploitation requires natural-language reasoning within governance boundaries, not governance constraints alone (Supplementary Note 11).</w:t>
       </w:r>
     </w:p>
     <w:p>
@@ -1225,7 +1225,7 @@
           <w:i/>
           <w:sz w:val="18"/>
         </w:rPr>
-        <w:t>Three independent runs per condition (seeds 42, 43, 44). Demand ratio = requested volume / historical baseline allocation. Demand–Mead coupling = Pearson r between annual Lake Mead elevation and annual mean demand ratio (positive r indicates agents reduce demand during drought). Strategy diversity = normalized Shannon entropy H/log₂(k) over k action types (0 = all agents choose the same action; 1 = actions uniformly distributed; see Methods). BRI = Behavioural Rationality Index, the fraction of high-scarcity decisions where agents did not increase demand (null expectation under uniform random = 60%; see Methods for relationship to IBR used in the flood domain). A1 removes the demand ceiling stabilizer only (see next section). FQL uses the same reservoir model and governance validators but replaces natural-language reasoning with a Q-learning decision kernel (2-action: increase/decrease); Strategy diversity and BRI are not computed because 84–89% of FQL actions resulted from validator blocking rather than agent choice (Supplementary Note 11). See Supplementary Table 6 for additional water-system metrics.</w:t>
+        <w:t>Three independent runs per condition (seeds 42, 43, 44). Demand ratio = requested volume / historical baseline allocation. Demand–Mead coupling = Pearson r between annual Lake Mead elevation and annual mean demand ratio (positive r indicates agents reduce demand during drought). Strategy diversity = normalized Shannon entropy H/log₂(k) over k action types (0 = all agents choose the same action; 1 = actions uniformly distributed; see Methods). BRI = Behavioural Rationality Index, the fraction of high-scarcity decisions where agents did not increase demand (null expectation under uniform random = 60%; see Methods for relationship to IBR used in the flood domain). A1 removes the demand-ceiling stabilizer only (see next section). FQL uses the same reservoir model and governance validators but replaces natural-language reasoning with a Q-learning decision kernel (2-action: increase/decrease); strategy diversity and BRI are not computed because 84–89% of FQL actions resulted from validator blocking rather than agent choice (Supplementary Note 11). See Supplementary Table 6 for additional water-system metrics.</w:t>
       </w:r>
     </w:p>
     <w:p>
@@ -1421,7 +1421,7 @@
           <w:i w:val="0"/>
           <w:sz w:val="22"/>
         </w:rPr>
-        <w:t>The rule-based PMT agent's diversity stems entirely from parameterized variation: agents differ in income, flood zone, and prior experience, producing different threshold crossings, but all follow identical decision logic. Governed language agents achieve higher diversity through qualitatively different reasoning paths — agents develop rationales referencing personal trade-offs, contextual factors, and institutional constraints in ways that threshold-based rules cannot represent. Under identical physical conditions (same year, same shortage tier, same reservoir elevation), four governed agents selected four different skills through distinct cognitive frames: opportunity-seeking under self-assessed confidence, reflective learning from consolidated memory of past failure, tradition-anchored inertia despite the agent's own memory advising otherwise, and social responsibility referencing neighbour dependence (Supplementary Tables 3–5 present full reasoning traces and a taxonomy of 10 distinct cognitive frames). This is not a marginal improvement in the same representational format; it is a shift from parameterized homogeneity to reasoning-generated heterogeneity.</w:t>
+        <w:t>The rule-based PMT agent's diversity stems entirely from parameterized variation: agents differ in income, flood zone, and prior experience, producing different threshold crossings, but all follow identical decision logic. Governed language agents achieve higher diversity through qualitatively different reasoning paths — agents develop rationales referencing personal trade-offs, contextual factors, and institutional constraints in ways that threshold-based rules cannot represent. Under identical physical conditions (same year, same shortage tier, same reservoir elevation), four governed agents selected four different actions through distinct cognitive frames: opportunity-seeking under self-assessed confidence, reflective learning from consolidated memory of past failure, tradition-anchored inertia despite the agent's own memory advising otherwise, and social responsibility referencing neighbour dependence (Supplementary Tables 3–5 present full reasoning traces and a taxonomy of 10 distinct cognitive frames). This is not a marginal improvement in the same representational format; it is a shift from parameterized homogeneity to reasoning-generated heterogeneity.</w:t>
       </w:r>
     </w:p>
     <w:p>
@@ -3073,7 +3073,7 @@
           <w:i w:val="0"/>
           <w:sz w:val="22"/>
         </w:rPr>
-        <w:t>The consistency across two water domains — with positive effects in five of six models, three statistically significant, and near-complete elimination of irrational behaviour — provides converging evidence that institutional governance enables adaptive strategy diversity. Because both domains use the same broker with domain-specific rule configurations rather than redesigned decision logic, the architecture addresses a longstanding limitation of agent-based water models: the need to rebuild decision modules for each application domain.</w:t>
+        <w:t>The consistency across two water domains — with positive effects in five of six models, three statistically significant, and near-complete elimination of irrational behaviour — provides converging evidence that institutional governance enables adaptive strategy diversity. Because both domains use the same governance architecture with domain-specific rule configurations rather than redesigned decision logic, the framework addresses a longstanding limitation of agent-based water models: the need to rebuild decision modules for each application domain.</w:t>
       </w:r>
     </w:p>
     <w:p>
@@ -3145,7 +3145,7 @@
           <w:i w:val="0"/>
           <w:sz w:val="18"/>
         </w:rPr>
-        <w:t xml:space="preserve"> (irrigation domain, 78 agents × 42 years, 3 seeds). (a) Lake Mead elevation time series with shortage-tier thresholds. (b) Basin demand ratio (total request / total water right); governed agents (blue) track drought, ungoverned (vermillion) monotonically increase, FQL (grey) extracts similar volume but with no drought coupling. (c) Skill distribution showing ungoverned collapse into demand increases and FQL dominance of validator-blocked maintain. (d) Strategy diversity versus demand–Mead coupling (Pearson r): governed agents occupy the adaptive-diversity quadrant (high diversity, strong coupling); A1 (green) shows arbitrary diversity (high diversity, weak coupling). Shaded bands show ± 1 s.d. across 3 seeds.</w:t>
+        <w:t xml:space="preserve"> (irrigation domain, 78 agents × 42 years, 3 seeds). (a) Lake Mead elevation time series with shortage-tier thresholds. (b) Basin demand ratio (total request / total water right); governed agents (blue) track drought, ungoverned (vermillion) monotonically increase, FQL (grey) extracts similar volume but with no drought coupling. (c) Action distribution showing ungoverned collapse into demand increases and FQL dominance of validator-blocked maintain. (d) Strategy diversity versus demand–Mead coupling (Pearson r): governed agents occupy the adaptive-diversity quadrant (high diversity, strong coupling); A1 (green) shows arbitrary diversity (high diversity, weak coupling). Shaded bands show ± 1 s.d. across 3 seeds.</w:t>
       </w:r>
     </w:p>
     <w:p>
@@ -3296,7 +3296,7 @@
           <w:i w:val="0"/>
           <w:sz w:val="22"/>
         </w:rPr>
-        <w:t>Governance also reveals reasoning patterns that illuminate how agents behave at institutional boundaries. Because the broker records every blocked proposal alongside the agent's natural-language reasoning, governance creates an audit trail of decisions that agents attempted but the institution prevented. During Tier 3 shortage, for example, an agent reasoned: "my previous aggressive increase failed... given my scepticism of forecasts, I will cautiously increase" — acknowledging failure while repeating it (see Supplementary Note 2 for paired reasoning traces). Across all governed runs, 42% of high-scarcity decisions still attempted demand increases despite drought signals (Table 1, BRI). Governance does not eliminate maladaptive water-use reasoning; it intercepts the proposal before execution and records the reasoning trace that produced it. This diagnostic capacity has no analogue in conventional water-resource agent models, where agents execute programmed allocation rules and cannot generate proposals that violate those rules.</w:t>
+        <w:t>Governance also reveals reasoning patterns that illuminate how agents behave at institutional boundaries. Because the governance pipeline records every blocked proposal alongside the agent's natural-language reasoning, governance creates an audit trail of decisions that agents attempted but the institution prevented. During Tier 3 shortage, for example, an agent reasoned: "my previous aggressive increase failed... given my scepticism of forecasts, I will cautiously increase" — acknowledging failure while repeating it (see Supplementary Note 2 for paired reasoning traces). Across all governed runs, 42% of high-scarcity decisions still attempted demand increases despite drought signals (Table 1, BRI). Governance does not eliminate maladaptive water-use reasoning; it intercepts the proposal before execution and records the reasoning trace that produced it. This diagnostic capacity has no analogue in conventional water-resource agent models, where agents execute programmed allocation rules and cannot generate proposals that violate those rules.</w:t>
       </w:r>
     </w:p>
     <w:p>
@@ -3328,7 +3328,7 @@
           <w:i w:val="0"/>
           <w:sz w:val="22"/>
         </w:rPr>
-        <w:t>Several scope conditions apply. Only one model (Gemma-3 4B) was tested in the irrigation domain; the multi-scale analysis is limited to flood. Both model families are instruction-tuned language models; generalization to reasoning-specialized architectures remains untested. The reservoir model simplifies the full CRSS system to a single reservoir; results should be interpreted as stylized institutional dynamics. Each domain required substantial configuration (personas, validators, skill registries); transferability refers to the governance architecture, not the configuration effort. Despite these limitations, the consistency of the governance effect — positive for five of six model scales on diversity, with significant reduction of irrational behaviour for four of six (directionally consistent in all six), across both water domains, and against a hand-coded baseline — suggests that institutional boundary enforcement is a robust mechanism for enabling adaptive strategy diversity in language-based water simulation. The question for water research shifts from whether language-based agents can represent human water reasoning to what institutional designs best govern that reasoning — and what those designs reveal about the adaptive capacity institutions create.</w:t>
+        <w:t>Several scope conditions apply. Only one model (Gemma-3 4B) was tested in the irrigation domain; the multi-scale analysis is limited to flood. Both model families are instruction-tuned language models; generalization to reasoning-specialized architectures remains untested. The reservoir model simplifies the full CRSS system to a single reservoir; results should be interpreted as stylized institutional dynamics. Each domain required substantial configuration (personas, validators, action registries); transferability refers to the governance architecture, not the configuration effort. Despite these limitations, the consistency of the governance effect — positive for five of six model scales on diversity, with significant reduction of irrational behaviour for four of six (directionally consistent in all six), across both water domains, and against a hand-coded baseline — suggests that institutional boundary enforcement is a robust mechanism for enabling adaptive strategy diversity in language-based water simulation. The question for water research shifts from whether language-based agents can represent human water reasoning to what institutional designs best govern that reasoning — and what those designs reveal about the adaptive capacity institutions create.</w:t>
       </w:r>
     </w:p>
     <w:p>
@@ -3374,7 +3374,7 @@
           <w:i w:val="0"/>
           <w:sz w:val="22"/>
         </w:rPr>
-        <w:t>The Water Agent Governance Framework implements a three-layer architecture: an LLM agent layer, a governance broker, and a simulation engine. At each decision step, the context builder assembles a tiered, read-only signal package for the agent — personal state variables, social observations from network neighbours, and system-level information (drought indices, flood forecasts, institutional announcements) — bounded to what the agent's role and location would permit access to. The agent produces a structured JSON output comprising a proposed skill (action), natural-language reasoning, and psychological construct labels where applicable. The governance broker then evaluates this proposal through a six-step validation pipeline:</w:t>
+        <w:t>The Water Agent Governance Framework implements a three-layer architecture: an LLM agent layer, a governance pipeline, and a simulation engine. At each decision step, the framework assembles the information available to the agent — personal state variables, social observations from network neighbours, and system-level indicators (drought indices, flood forecasts, institutional announcements) — bounded to what the agent's role and location would permit access to. The agent produces a structured JSON output comprising a proposed action, natural-language reasoning, and psychological construct labels where applicable. The governance pipeline then evaluates this proposal through a six-step validation sequence:</w:t>
       </w:r>
     </w:p>
     <w:p>
@@ -3433,7 +3433,7 @@
           <w:i w:val="0"/>
           <w:sz w:val="22"/>
         </w:rPr>
-        <w:t>Skill legality</w:t>
+        <w:t>Action legality</w:t>
       </w:r>
       <w:r>
         <w:rPr>
@@ -3442,7 +3442,7 @@
           <w:i w:val="0"/>
           <w:sz w:val="22"/>
         </w:rPr>
-        <w:t>: Verifies the proposed action belongs to the agent's type-specific skill registry.</w:t>
+        <w:t>: Verifies the proposed action belongs to the agent's type-specific action registry.</w:t>
       </w:r>
     </w:p>
     <w:p>
@@ -3594,7 +3594,7 @@
           <w:i w:val="0"/>
           <w:sz w:val="22"/>
         </w:rPr>
-        <w:t>When a proposal fails validation, the broker returns a structured explanation identifying the violated rule. The agent receives this feedback and may revise its proposal. A retry manager governs this loop (max 3 retries): if the same rule blocks consecutive attempts, an early-exit mechanism terminates the cycle to prevent futile LLM calls. Upon early exit, a domain-appropriate default action (typically "do nothing") executes, ensuring simulation advancement. Failed proposals, revision attempts, and governance explanations are recorded in JSONL audit traces for post-hoc analysis.</w:t>
+        <w:t>When a proposal fails validation, the governance pipeline returns a structured explanation identifying the violated rule. The agent receives this feedback and may revise its proposal (up to three attempts). If the same rule blocks consecutive attempts, the revision cycle terminates and a domain-appropriate default action (typically "do nothing") executes, ensuring simulation advancement. Failed proposals, revision attempts, and governance explanations are recorded in structured decision logs for post-hoc analysis.</w:t>
       </w:r>
     </w:p>
     <w:p>
@@ -3610,7 +3610,7 @@
           <w:i w:val="0"/>
           <w:sz w:val="22"/>
         </w:rPr>
-        <w:t>The broker core is fixed code requiring no modification across domains. All domain-specific knowledge is expressed through declarative configuration files:</w:t>
+        <w:t>The governance architecture is fixed code requiring no modification across domains. All domain-specific knowledge is expressed through declarative configuration files:</w:t>
       </w:r>
     </w:p>
     <w:p>
@@ -3635,7 +3635,7 @@
           <w:i w:val="0"/>
           <w:sz w:val="22"/>
         </w:rPr>
-        <w:t>Skill registries</w:t>
+        <w:t>Action registries</w:t>
       </w:r>
       <w:r>
         <w:rPr>
@@ -3644,7 +3644,7 @@
           <w:i w:val="0"/>
           <w:sz w:val="22"/>
         </w:rPr>
-        <w:t xml:space="preserve"> (YAML): Define the action vocabulary per agent type.</w:t>
+        <w:t xml:space="preserve"> (YAML): Define the decision vocabulary per agent type.</w:t>
       </w:r>
     </w:p>
     <w:p>
@@ -3808,7 +3808,7 @@
           <w:i w:val="0"/>
           <w:sz w:val="22"/>
         </w:rPr>
-        <w:t>The irrigation application represents 78 agents corresponding to Colorado River Simulation System (CRSS) demand nodes across the Upper and Lower Colorado River Basin. Each agent manages a continuous water-allocation decision over a 42-year horizon (simulating conditions from 1981 to 2022). Agent reasoning follows a dual-appraisal framework — Water Shortage Appraisal (WSA) and Adaptive Capacity Appraisal (ACA) — derived from fuzzy-quantitative-linguistic persona heuristics that extend the institutional decision logic of Hung and Yang (2021). Agents are characterized by seniority (priority date), storage access, historical demand flexibility, and basin membership (Upper vs. Lower). Five skills define the action vocabulary: increase demand (large or small), decrease demand (large or small), and maintain demand. Each skill triggers bounded Gaussian magnitude sampling (mean from persona heuristics, sigma from cluster parameters) clamped to [0, water_right], ensuring physical feasibility independent of governance. Twelve validators enforce constraints: 7 physical (mass balance, capacity limits, rate-of-change bounds), 1 institutional (demand ceiling stabilizer, linking individual proposals to aggregate basin state — the rule tested in the A1 ablation), 2 social (seniority compliance, basin-level coordination), 1 temporal (seasonal plausibility), and 1 behavioural (WSA-ACA construct-action alignment).</w:t>
+        <w:t>The irrigation application represents 78 agents corresponding to Colorado River Simulation System (CRSS) demand nodes across the Upper and Lower Colorado River Basin. Each agent manages a continuous water-allocation decision over a 42-year horizon (simulating conditions from 1981 to 2022). Agent reasoning follows a dual-appraisal framework — Water Shortage Appraisal (WSA) and Adaptive Capacity Appraisal (ACA) — derived from fuzzy-quantitative-linguistic persona heuristics that extend the institutional decision logic of Hung and Yang (2021). Agents are characterized by seniority (priority date), storage access, historical demand flexibility, and basin membership (Upper vs. Lower). Five actions define the decision vocabulary: increase demand (large or small), decrease demand (large or small), and maintain demand. Each action triggers bounded Gaussian magnitude sampling (mean from persona heuristics, sigma from cluster parameters) clamped to [0, water_right], ensuring physical feasibility independent of governance. Twelve validators enforce constraints: 7 physical (mass balance, capacity limits, rate-of-change bounds), 1 institutional (demand ceiling stabilizer, linking individual proposals to aggregate basin state — the rule tested in the A1 ablation), 2 social (seniority compliance, basin-level coordination), 1 temporal (seasonal plausibility), and 1 behavioural (WSA-ACA construct-action alignment).</w:t>
       </w:r>
     </w:p>
     <w:p>
@@ -3892,7 +3892,7 @@
           <w:i w:val="0"/>
           <w:sz w:val="22"/>
         </w:rPr>
-        <w:t>: Identical agent personas, environment, and magnitude sampling, but with governance disabled (no validators, no retry loop). The LLM freely selects any skill; physical bounds are maintained solely through the code-level clamp in the simulation engine.</w:t>
+        <w:t>: Identical agent personas, environment, and magnitude sampling, but with governance disabled (no validators, no retry loop). The LLM freely selects any action; physical bounds are maintained solely through the code-level clamp in the simulation engine.</w:t>
       </w:r>
     </w:p>
     <w:p>
@@ -3958,7 +3958,7 @@
           <w:i w:val="0"/>
           <w:sz w:val="22"/>
         </w:rPr>
-        <w:t>Each condition was run with 3 replicate seeds (42, 43, 44) for a total of 9 irrigation runs. Because magnitude is code-generated in all conditions, the ablation cleanly isolates the governance effect on skill selection quality.</w:t>
+        <w:t>Each condition was run with 3 replicate seeds (42, 43, 44) for a total of 9 irrigation runs. Because magnitude is code-generated in all conditions, the ablation cleanly isolates the governance effect on action selection quality.</w:t>
       </w:r>
     </w:p>
     <w:p>
@@ -4037,7 +4037,7 @@
           <w:i w:val="0"/>
           <w:sz w:val="22"/>
         </w:rPr>
-        <w:t>Shortage tiers activate at elevation thresholds following the 2007 Interim Guidelines: Tier 1 at 1,075 ft (5% curtailment), Tier 2 at 1,050 ft (10%), Tier 3 at 1,025 ft (20%). Curtailment reduces all agents' fulfilled diversions pro rata. Upper Basin diversions are additionally constrained by a minimum Powell release of 7.0 MAF/yr and infrastructure capacity of 5.0 MAF/yr, with pro-rata reduction when aggregate Upper Basin demand exceeds the effective cap.</w:t>
+        <w:t>Shortage tiers activate at elevation thresholds following the 2007 Interim Guidelines: Tier 1 at 1,075 ft (5% curtailment), Tier 2 at 1,050 ft (10%), Tier 3 at 1,025 ft (20%). Shortage tiers reduce all agents' fulfilled diversions by the tier percentage — a simplification of the seniority-based curtailment sequence used in actual Colorado River operations, where junior rights are curtailed before senior rights. Upper Basin diversions are additionally constrained by a minimum Powell release of 7.0 MAF/yr and infrastructure capacity of 5.0 MAF/yr, with proportional reduction when aggregate Upper Basin demand exceeds the effective cap.</w:t>
       </w:r>
     </w:p>
     <w:p>
@@ -4100,7 +4100,7 @@
           <w:i w:val="0"/>
           <w:sz w:val="22"/>
         </w:rPr>
-        <w:t>The flood-adaptation application models 100 household agents making protective decisions over 10 simulated years. Agents are initialized from census-tract demographic profiles with heterogeneous attributes: flood zone (HIGH, MODERATE, LOW), income level, tenure type (owner vs renter), and prior adaptation state (none, insured, elevated). Flood events occur stochastically with annual probability 0.2; when a flood occurs, agents experience inundation depths drawn from zone-specific log-normal distributions (HIGH zone: μ=1.2 ft, σ=0.8; MODERATE: μ=0.4, σ=0.5; LOW: μ=0.1, σ=0.3), with spatial correlation within zones but independence across zones. Agent reasoning follows Protection Motivation Theory (Rogers, 1983): threat appraisal (perceived probability x severity) combines with coping appraisal (response efficacy x self-efficacy - response cost) to motivate action selection. Four skills are available: purchase flood insurance, elevate home, relocate, or do nothing. The elevation skill is permanently blocked once completed.</w:t>
+        <w:t>The flood-adaptation application models 100 household agents making protective decisions over 10 simulated years. Agents are initialized from census-tract demographic profiles with heterogeneous attributes: flood zone (HIGH, MODERATE, LOW), income level, tenure type (owner vs renter), and prior adaptation state (none, insured, elevated). Flood events occur stochastically with annual probability 0.2; when a flood occurs, agents experience inundation depths drawn from zone-specific log-normal distributions (HIGH zone: μ=1.2 ft, σ=0.8; MODERATE: μ=0.4, σ=0.5; LOW: μ=0.1, σ=0.3), with spatial correlation within zones but independence across zones. Agent reasoning follows Protection Motivation Theory (Rogers, 1983): threat appraisal (perceived probability x severity) combines with coping appraisal (response efficacy x self-efficacy - response cost) to motivate action selection. Four actions are available: purchase flood insurance, elevate home, relocate, or do nothing. The elevation action is permanently blocked once completed.</w:t>
       </w:r>
     </w:p>
     <w:p>
@@ -4267,7 +4267,7 @@
           <w:i w:val="0"/>
           <w:sz w:val="22"/>
         </w:rPr>
-        <w:t xml:space="preserve"> For both domains, strategy diversity is measured from each agent's annual action selection — the decision variable submitted in each yearly round — rather than from cumulative protection states. This ensures methodological consistency: irrigation diversity reflects yearly allocation choices among five actions; flood diversity reflects yearly protective-action choices among four actions (purchase insurance, elevate home, relocate, or do nothing). Elevation is a permanent one-time action; insurance must be actively renewed each year, creating a tradeoff in which choosing elevation implicitly forgoes insurance renewal. The annual-decision metric captures these tradeoffs, whereas cumulative protection states (e.g., an agent who has both insurance and elevation) conflate current-year choices with historical decisions.</w:t>
+        <w:t xml:space="preserve"> For both domains, strategy diversity is measured from each agent's annual action selection — the decision submitted in each yearly round — rather than from cumulative protection states. This ensures methodological consistency: irrigation diversity reflects yearly allocation choices among five actions; flood diversity reflects yearly protective-action choices among four actions (purchase insurance, elevate home, relocate, or do nothing). Elevation is a permanent one-time action; insurance must be actively renewed each year, creating a tradeoff in which choosing elevation implicitly forgoes insurance renewal. The annual-decision metric captures these tradeoffs, whereas cumulative protection states (e.g., an agent who has both insurance and elevation) conflate current-year choices with historical decisions.</w:t>
       </w:r>
     </w:p>
     <w:p>
@@ -4362,7 +4362,7 @@
           <w:i w:val="0"/>
           <w:sz w:val="22"/>
         </w:rPr>
-        <w:t xml:space="preserve"> The Irrational Behavioural Ratio (IBR) quantifies the percentage of agent decisions that violate the predictions of the domain's behavioural theory. For the flood domain, IBR captures PMT violations (e.g., relocating under low-threat conditions). For the irrigation domain, IBR decomposes into three rule sets: (A) physical impossibilities — proposing demand increases at the water-right cap, below minimum utilisation, during supply gaps (fulfilment &lt; 70%), or during Tier 2+ mandatory curtailment; (B) dual-appraisal incoherence — mismatches between the agent's self-assessed WSA/ACA labels and its proposed action, evaluated against a 25-cell coherence matrix mapping each (WSA, ACA) combination to its theoretically rational skill set; and (C) temporal violations — four or more consecutive demand increases during drought (drought index &gt;= 0.7). The Construct-Action Coherence Rate (CACR = 1 - IBR_coherence) provides a direct analog to the flood domain's PMT coherence metric. Both metrics are computed per agent per decision step and aggregated across the simulation. In the main text, we report IBR (percentage of irrational decisions) for the flood domain and BRI (Behavioural Rationality Index = fraction of rational decisions under high scarcity) for irrigation; BRI approximates 1 − IBR but uses a domain-specific definition where rational behaviour is defined as not increasing demand during high water scarcity (null expectation under uniform random action = 60%).</w:t>
+        <w:t xml:space="preserve"> The Irrational Behavioural Ratio (IBR) quantifies the percentage of agent decisions that violate the predictions of the domain's behavioural theory. For the flood domain, IBR captures PMT violations (e.g., relocating under low-threat conditions). For the irrigation domain, IBR decomposes into three rule sets: (A) physical impossibilities — proposing demand increases at the water-right cap, below minimum utilisation, during supply gaps (fulfilment &lt; 70%), or during Tier 2+ mandatory curtailment; (B) dual-appraisal incoherence — mismatches between the agent's self-assessed WSA/ACA labels and its proposed action, evaluated against a 25-cell coherence matrix mapping each (WSA, ACA) combination to its theoretically rational action set; and (C) temporal violations — four or more consecutive demand increases during drought (drought index &gt;= 0.7). The Construct-Action Coherence Rate (CACR = 1 - IBR_coherence) provides a direct analog to the flood domain's PMT coherence metric. Both metrics are computed per agent per decision step and aggregated across the simulation. In the main text, we report IBR (percentage of irrational decisions) for the flood domain and BRI (Behavioural Rationality Index = fraction of rational decisions under high scarcity) for irrigation; BRI approximates 1 − IBR but uses a domain-specific definition where rational behaviour is defined as not increasing demand during high water scarcity (null expectation under uniform random action = 60%).</w:t>
       </w:r>
     </w:p>
     <w:p>
@@ -4459,7 +4459,7 @@
           <w:i w:val="0"/>
           <w:sz w:val="22"/>
         </w:rPr>
-        <w:t>Each experimental condition was replicated with three independent random seeds. This ensemble size is consistent with standard practice in agent-based water-resource modelling, where individual runs aggregate hundreds to thousands of agent decisions and replicate seeds serve as robustness checks on stochastic initialisation rather than formal hypothesis tests (Schlüter et al., 2017). Each seed generates 1,000 agent-year decisions (100 agents × 10 years) for flood and 3,276 (78 agents × 42 years) for irrigation. We report means ± s.d. across seeds and 95% confidence intervals from the paired t-distribution (df = 2); all governance effects on IBR were directionally consistent across every seed for all six models tested. For agent-level analyses, we computed chi-squared tests on aggregate skill distributions pooled across seeds, which provide adequate power given the large number of agent-decisions per condition (3,000 for flood, 9,828 for irrigation). To decompose the governance contribution, we computed CACR on proposed skills (pre-governance) and final skills (post-governance), yielding a governance value-add metric. All analyses were conducted in Python 3.11 using NumPy, SciPy, and pandas.</w:t>
+        <w:t>Each experimental condition was replicated with three independent random seeds. This ensemble size is consistent with standard practice in agent-based water-resource modelling, where individual runs aggregate hundreds to thousands of agent decisions and replicate seeds serve as robustness checks on stochastic initialisation rather than formal hypothesis tests (Schlüter et al., 2017). Each seed generates 1,000 agent-year decisions (100 agents × 10 years) for flood and 3,276 (78 agents × 42 years) for irrigation. We report means ± s.d. across seeds and 95% confidence intervals from the paired t-distribution (df = 2); all governance effects on IBR were directionally consistent across every seed for all six models tested. For agent-level analyses, we computed chi-squared tests on aggregate action distributions pooled across seeds, which provide adequate power given the large number of agent-decisions per condition (3,000 for flood, 9,828 for irrigation). To decompose the governance contribution, we computed CACR on proposed actions (pre-validation) and final actions (post-validation), yielding a governance improvement metric. All analyses were conducted in Python 3.11 using NumPy, SciPy, and pandas.</w:t>
       </w:r>
     </w:p>
     <w:p>

</xml_diff>

<commit_message>
fix(nw): correct 4 reference errors found by verification audit
- Haer (2017): wrong title/journal/vol/pages — was "safe development
  paradox" (2020 paper); corrected to "Integrating household risk
  mitigation" Risk Anal. 37, 1977-1992 (2017)
- Gao→Guo et al. (2024): wrong first author surname (arXiv:2402.01680)
- Castilla-Rho: vol 92→73, pp 27-46→305-323, yr 2017→2015
- Hung: initials C.-L.J.→F. (Fengwei Hung)
- In-text citations updated (Gao→Guo, Castilla-Rho 2017→2015)
- Word docs recompiled; 3 review reports saved to drafts/

Co-Authored-By: Claude Opus 4.6 <noreply@anthropic.com>
</commit_message>
<xml_diff>
--- a/paper/nature_water/NatureWater_MainText_v14.docx
+++ b/paper/nature_water/NatureWater_MainText_v14.docx
@@ -155,7 +155,7 @@
           <w:i w:val="0"/>
           <w:sz w:val="22"/>
         </w:rPr>
-        <w:t>Agent-based modelling introduced individual-level decision-making by representing heterogeneous agents who act on local information and interact through shared environments (Epstein and Axtell, 1996; Bonabeau, 2002). In water research, Berglund (2015) modelled irrigation scheduling in the Yakima Basin through threshold-based allocation rules; Haer et al. (2017) used Protection Motivation Theory to drive household flood-adaptation choices through threat and coping appraisal scores; Hung and Yang (2021) encoded prior-appropriation operating rules (the seniority-based water rights system governing western US rivers) for Colorado River demand management. More recent approaches have introduced adaptive mechanisms — Bayesian belief updating, reinforcement learning policies (Castilla-Rho et al., 2017), and BDI cognitive architectures — that allow agents to learn and extrapolate beyond initial conditions. Yet even these approaches map numerical state vectors to numerical actions; the decision architecture — state representation, action space, and behavioural theory — must be redesigned for each domain (An, 2012; Müller et al., 2013), drawing from a fragmented landscape of over 40 distinct behavioural theories that Schlüter et al. (2017) mapped across agent-based applications. All agents within a given simulation follow the same cognitive model, differing only in parameter values — a structural rigidity that limits the representation of qualitatively different reasoning strategies within a single population.</w:t>
+        <w:t>Agent-based modelling introduced individual-level decision-making by representing heterogeneous agents who act on local information and interact through shared environments (Epstein and Axtell, 1996; Bonabeau, 2002). In water research, Berglund (2015) modelled irrigation scheduling in the Yakima Basin through threshold-based allocation rules; Haer et al. (2017) used Protection Motivation Theory to drive household flood-adaptation choices through threat and coping appraisal scores; Hung and Yang (2021) encoded prior-appropriation operating rules (the seniority-based water rights system governing western US rivers) for Colorado River demand management. More recent approaches have introduced adaptive mechanisms — Bayesian belief updating, reinforcement learning policies (Castilla-Rho et al., 2015), and BDI cognitive architectures — that allow agents to learn and extrapolate beyond initial conditions. Yet even these approaches map numerical state vectors to numerical actions; the decision architecture — state representation, action space, and behavioural theory — must be redesigned for each domain (An, 2012; Müller et al., 2013), drawing from a fragmented landscape of over 40 distinct behavioural theories that Schlüter et al. (2017) mapped across agent-based applications. All agents within a given simulation follow the same cognitive model, differing only in parameter values — a structural rigidity that limits the representation of qualitatively different reasoning strategies within a single population.</w:t>
       </w:r>
     </w:p>
     <w:p>
@@ -171,7 +171,7 @@
           <w:i w:val="0"/>
           <w:sz w:val="22"/>
         </w:rPr>
-        <w:t>Large language models introduce a qualitatively different representational format: agents that reason in natural language rather than through numerical functions. Instead of mapping state variables to actions through parameterized functions, a language-based agent reads contextual information — drought indices, water rights, neighbour behaviour, institutional announcements — and generates a decision through linguistic reasoning that can reference domain knowledge, weigh trade-offs, and articulate justifications. Generative agents have demonstrated believable social behaviours including persona maintenance and adaptive planning (Park et al., 2023); structured environments such as Concordia have shown that language agents can operate within defined action spaces (Vezhnevets et al., 2023); and large-scale social simulations have begun exploring population-level dynamics with over 1,000 LLM agents (Gao et al., 2024). This body of work suggests that natural language may serve as a medium for representing the reasoning processes that numerical formats compress away.</w:t>
+        <w:t>Large language models introduce a qualitatively different representational format: agents that reason in natural language rather than through numerical functions. Instead of mapping state variables to actions through parameterized functions, a language-based agent reads contextual information — drought indices, water rights, neighbour behaviour, institutional announcements — and generates a decision through linguistic reasoning that can reference domain knowledge, weigh trade-offs, and articulate justifications. Generative agents have demonstrated believable social behaviours including persona maintenance and adaptive planning (Park et al., 2023); structured environments such as Concordia have shown that language agents can operate within defined action spaces (Vezhnevets et al., 2023); and large-scale social simulations have begun exploring population-level dynamics with over 1,000 LLM agents (Guo et al., 2024). This body of work suggests that natural language may serve as a medium for representing the reasoning processes that numerical formats compress away.</w:t>
       </w:r>
     </w:p>
     <w:p>
@@ -4586,7 +4586,7 @@
           <w:i w:val="0"/>
           <w:sz w:val="20"/>
         </w:rPr>
-        <w:t>Castilla-Rho, J. C. et al. An agent-based platform for simulating complex human–aquifer interactions in managed groundwater systems. Environ. Model. Softw. 92, 27–46 (2017).</w:t>
+        <w:t>Castilla-Rho, J. C. et al. An agent-based platform for simulating complex human–aquifer interactions in managed groundwater systems. Environ. Model. Softw. 73, 305–323 (2015).</w:t>
       </w:r>
     </w:p>
     <w:p>
@@ -4634,7 +4634,7 @@
           <w:i w:val="0"/>
           <w:sz w:val="20"/>
         </w:rPr>
-        <w:t>Gao, C. et al. Large language model based multi-agents: a survey of progress and challenges. Preprint at https://arxiv.org/abs/2402.01680 (2024).</w:t>
+        <w:t>Guo, T. et al. Large language model based multi-agents: a survey of progress and challenges. Preprint at https://arxiv.org/abs/2402.01680 (2024).</w:t>
       </w:r>
     </w:p>
     <w:p>
@@ -4682,7 +4682,7 @@
           <w:i w:val="0"/>
           <w:sz w:val="20"/>
         </w:rPr>
-        <w:t>Haer, T. et al. The safe development paradox: an agent-based model for flood risk under climate change in the European Union. Glob. Environ. Change 44, 145–155 (2017).</w:t>
+        <w:t>Haer, T., Botzen, W. J. W., de Moel, H. &amp; Aerts, J. C. J. H. Integrating household risk mitigation behavior in flood risk analysis: an agent-based model approach. Risk Anal. 37, 1977–1992 (2017).</w:t>
       </w:r>
     </w:p>
     <w:p>
@@ -4714,7 +4714,7 @@
           <w:i w:val="0"/>
           <w:sz w:val="20"/>
         </w:rPr>
-        <w:t>Hung, C.-L. J. &amp; Yang, Y.-C. E. Assessing adaptive irrigation impacts on water scarcity in nonstationary environments — a multi-agent reinforcement learning approach. Water Resour. Res. 57, e2020WR029262 (2021).</w:t>
+        <w:t>Hung, F. &amp; Yang, Y.-C. E. Assessing adaptive irrigation impacts on water scarcity in nonstationary environments — a multi-agent reinforcement learning approach. Water Resour. Res. 57, e2020WR029262 (2021).</w:t>
       </w:r>
     </w:p>
     <w:p>

</xml_diff>

<commit_message>
fix(nw): grayscale line styles, Fig 2 error bars, add endmatter sections
- Fig 1: distinct line styles (solid/dashed/dash-dot/dotted) for grayscale
- Fig 2: seed-to-seed std error whiskers on stacked bars
- Endmatter: Data/Code Availability, Author Contributions, Competing Interests

Co-Authored-By: Claude Opus 4.6 <noreply@anthropic.com>
</commit_message>
<xml_diff>
--- a/paper/nature_water/NatureWater_MainText_v14.docx
+++ b/paper/nature_water/NatureWater_MainText_v14.docx
@@ -4861,6 +4861,156 @@
         <w:t>Vezhnevets, A. S. et al. Generative agent-based modeling with actions grounded in physical, social, or digital space using Concordia. Preprint at https://arxiv.org/abs/2312.03664 (2023).</w:t>
       </w:r>
     </w:p>
+    <w:p>
+      <w:pPr>
+        <w:spacing w:after="120" w:before="360" w:line="480" w:lineRule="auto"/>
+        <w:jc w:val="left"/>
+      </w:pPr>
+      <w:r>
+        <w:rPr>
+          <w:rFonts w:ascii="Times New Roman" w:hAnsi="Times New Roman" w:eastAsia="Times New Roman"/>
+          <w:b/>
+          <w:i w:val="0"/>
+          <w:sz w:val="24"/>
+        </w:rPr>
+        <w:t>Data Availability</w:t>
+      </w:r>
+    </w:p>
+    <w:p>
+      <w:pPr>
+        <w:spacing w:after="0" w:before="0" w:line="480" w:lineRule="auto"/>
+        <w:jc w:val="both"/>
+      </w:pPr>
+      <w:r>
+        <w:rPr>
+          <w:rFonts w:ascii="Times New Roman" w:hAnsi="Times New Roman" w:eastAsia="Times New Roman"/>
+          <w:b w:val="0"/>
+          <w:i w:val="0"/>
+          <w:sz w:val="22"/>
+        </w:rPr>
+        <w:t>All simulation output data, agent decision traces, and governance audit logs generated in this study are available at [repository URL to be added upon acceptance]. Raw CRSS demand data for the irrigation domain are publicly available from the US Bureau of Reclamation (https://www.usbr.gov/lc/region/g4000/NaturalFlow/). Flood depth grids were generated from publicly available FEMA flood maps. Census-tract demographic profiles were derived from the US Census Bureau American Community Survey.</w:t>
+      </w:r>
+    </w:p>
+    <w:p>
+      <w:pPr>
+        <w:spacing w:after="120" w:before="360" w:line="480" w:lineRule="auto"/>
+        <w:jc w:val="left"/>
+      </w:pPr>
+      <w:r>
+        <w:rPr>
+          <w:rFonts w:ascii="Times New Roman" w:hAnsi="Times New Roman" w:eastAsia="Times New Roman"/>
+          <w:b/>
+          <w:i w:val="0"/>
+          <w:sz w:val="24"/>
+        </w:rPr>
+        <w:t>Code Availability</w:t>
+      </w:r>
+    </w:p>
+    <w:p>
+      <w:pPr>
+        <w:spacing w:after="0" w:before="0" w:line="480" w:lineRule="auto"/>
+        <w:jc w:val="both"/>
+      </w:pPr>
+      <w:r>
+        <w:rPr>
+          <w:rFonts w:ascii="Times New Roman" w:hAnsi="Times New Roman" w:eastAsia="Times New Roman"/>
+          <w:b w:val="0"/>
+          <w:i w:val="0"/>
+          <w:sz w:val="22"/>
+        </w:rPr>
+        <w:t>The Water Agent Governance Framework (WAGF) source code, including the broker architecture, governance validators, configuration files for both domains, and all analysis scripts used to generate the figures and tables in this paper, is available at [repository URL to be added upon acceptance] under an MIT licence. Experiments were run using Ollama (v0.5.x) with open-weight models (Gemma-3 and Ministral families); no proprietary APIs were required.</w:t>
+      </w:r>
+    </w:p>
+    <w:p>
+      <w:pPr>
+        <w:spacing w:after="120" w:before="360" w:line="480" w:lineRule="auto"/>
+        <w:jc w:val="left"/>
+      </w:pPr>
+      <w:r>
+        <w:rPr>
+          <w:rFonts w:ascii="Times New Roman" w:hAnsi="Times New Roman" w:eastAsia="Times New Roman"/>
+          <w:b/>
+          <w:i w:val="0"/>
+          <w:sz w:val="24"/>
+        </w:rPr>
+        <w:t>Author Contributions</w:t>
+      </w:r>
+    </w:p>
+    <w:p>
+      <w:pPr>
+        <w:spacing w:after="0" w:before="0" w:line="480" w:lineRule="auto"/>
+        <w:jc w:val="both"/>
+      </w:pPr>
+      <w:r>
+        <w:rPr>
+          <w:rFonts w:ascii="Times New Roman" w:hAnsi="Times New Roman" w:eastAsia="Times New Roman"/>
+          <w:b w:val="0"/>
+          <w:i w:val="0"/>
+          <w:sz w:val="22"/>
+        </w:rPr>
+        <w:t>W.Y.: Conceptualization, Methodology, Software, Validation, Formal Analysis, Investigation, Data Curation, Writing — Original Draft, Visualization. [Additional authors TBD]: Supervision, Writing — Review &amp; Editing, Funding Acquisition.</w:t>
+      </w:r>
+    </w:p>
+    <w:p>
+      <w:pPr>
+        <w:spacing w:after="120" w:before="360" w:line="480" w:lineRule="auto"/>
+        <w:jc w:val="left"/>
+      </w:pPr>
+      <w:r>
+        <w:rPr>
+          <w:rFonts w:ascii="Times New Roman" w:hAnsi="Times New Roman" w:eastAsia="Times New Roman"/>
+          <w:b/>
+          <w:i w:val="0"/>
+          <w:sz w:val="24"/>
+        </w:rPr>
+        <w:t>Competing Interests</w:t>
+      </w:r>
+    </w:p>
+    <w:p>
+      <w:pPr>
+        <w:spacing w:after="0" w:before="0" w:line="480" w:lineRule="auto"/>
+        <w:jc w:val="both"/>
+      </w:pPr>
+      <w:r>
+        <w:rPr>
+          <w:rFonts w:ascii="Times New Roman" w:hAnsi="Times New Roman" w:eastAsia="Times New Roman"/>
+          <w:b w:val="0"/>
+          <w:i w:val="0"/>
+          <w:sz w:val="22"/>
+        </w:rPr>
+        <w:t>The authors declare no competing interests.</w:t>
+      </w:r>
+    </w:p>
+    <w:p>
+      <w:pPr>
+        <w:spacing w:after="120" w:before="360" w:line="480" w:lineRule="auto"/>
+        <w:jc w:val="left"/>
+      </w:pPr>
+      <w:r>
+        <w:rPr>
+          <w:rFonts w:ascii="Times New Roman" w:hAnsi="Times New Roman" w:eastAsia="Times New Roman"/>
+          <w:b/>
+          <w:i w:val="0"/>
+          <w:sz w:val="24"/>
+        </w:rPr>
+        <w:t>Acknowledgements</w:t>
+      </w:r>
+    </w:p>
+    <w:p>
+      <w:pPr>
+        <w:spacing w:after="0" w:before="0" w:line="480" w:lineRule="auto"/>
+        <w:jc w:val="both"/>
+      </w:pPr>
+      <w:r>
+        <w:rPr>
+          <w:rFonts w:ascii="Times New Roman" w:hAnsi="Times New Roman" w:eastAsia="Times New Roman"/>
+          <w:b w:val="0"/>
+          <w:i w:val="0"/>
+          <w:sz w:val="22"/>
+        </w:rPr>
+        <w:t>[To be added — funding sources, computational resources, etc.]</w:t>
+      </w:r>
+    </w:p>
     <w:sectPr>
       <w:footerReference w:type="default" r:id="rId11"/>
       <w:pgSz w:w="12240" w:h="15840"/>

</xml_diff>

<commit_message>
feat(nw): apply reviewer fixes + professor briefing Word tables + clean flood chart
Review fixes (7 items from pre-submission panel):
- BRI reframed: 58% ≈ random 60%, governance removes bias not optimizes
- Temperature limitation prominently noted in Methods
- Model-size confound discussed in Discussion (scaffold vs ceiling)
- PA softened to "prior-appropriation-inspired" throughout
- Premium doubling reversal noted as limitation
- EHE formally linked to "strategy diversity" in Methods
- Shortage years interpretation added

Professor briefing:
- Word tables replace matplotlib (no text cutoff)
- Flood chart excludes relocated agents, cleaner style

Co-Authored-By: Claude Opus 4.6 <noreply@anthropic.com>
</commit_message>
<xml_diff>
--- a/paper/nature_water/NatureWater_MainText_v14.docx
+++ b/paper/nature_water/NatureWater_MainText_v14.docx
@@ -265,7 +265,7 @@
           <w:i w:val="0"/>
           <w:sz w:val="22"/>
         </w:rPr>
-        <w:t>Governed agents extracted more water than ungoverned agents while maintaining stronger coupling between individual decisions and reservoir state (Table 1). Over 42 simulated years, governed agents achieved a mean demand ratio of 0.394 compared with 0.288 for ungoverned agents — yet governed agents responded more sensitively to drought, as reflected in the correlation between annual Lake Mead elevation and aggregate demand (r = 0.547 governed versus 0.378 ungoverned). Lake Mead was consequently lower under governance (42-year mean 1,094 ft versus 1,173 ft) and governed agents triggered shortage conditions more frequently (13.3 versus 5.0 of 42 years). The minimum Mead elevation was comparable (governed 1,002 ft versus ungoverned 1,001 ft), confirming that both systems reached the physical floor during severe early drought; the divergence occurred during recovery, where governed agents adaptively adjusted demand while ungoverned agents could not.</w:t>
+        <w:t>Governed agents extracted more water than ungoverned agents while maintaining stronger coupling between individual decisions and reservoir state (Table 1). Over 42 simulated years, governed agents achieved a mean demand ratio of 0.394 compared with 0.288 for ungoverned agents — yet governed agents responded more sensitively to drought, as reflected in the correlation between annual Lake Mead elevation and aggregate demand (r = 0.547 governed versus 0.378 ungoverned). Lake Mead was consequently lower under governance (42-year mean 1,094 ft versus 1,173 ft) and governed agents triggered shortage conditions more frequently (13.3 versus 5.0 of 42 years). While the higher shortage frequency reflects the costs of aggressive resource exploitation, it demonstrates that governed agents engage productively with system constraints rather than avoiding them — a pattern consistent with adaptive behaviour under institutional boundaries. The minimum Mead elevation was comparable (governed 1,002 ft versus ungoverned 1,001 ft), confirming that both systems reached the physical floor during severe early drought; the divergence occurred during recovery, where governed agents adaptively adjusted demand while ungoverned agents could not.</w:t>
       </w:r>
     </w:p>
     <w:p>
@@ -281,7 +281,7 @@
           <w:i w:val="0"/>
           <w:sz w:val="22"/>
         </w:rPr>
-        <w:t>This pattern — higher extraction during abundance, proportionate response to scarcity signals — is consistent with adaptive exploitation under prior-appropriation. In real Colorado River management, institutional rules (shortage tiers, delivery obligations) enable senior rights holders to utilize water aggressively in normal years because those rules guarantee curtailment during drought. Governed agents display a structurally analogous dynamic: institutional validators made it safe to extract more water by ensuring that drought-inappropriate proposals were blocked before execution. The water-system consequence is that governance shifts the equilibrium demand level upward without degrading drought responsiveness. A fuzzy Q-learning baseline (Hung and Yang, 2021) extracted nearly identical water volumes (demand ratio 0.395) but with near-zero demand–Mead coupling (r = 0.057; Table 1, FQL column), confirming that adaptive exploitation requires natural-language reasoning within governance boundaries, not governance constraints alone (Supplementary Note 11).</w:t>
+        <w:t>This pattern — higher extraction during abundance, proportionate response to scarcity signals — is consistent with adaptive exploitation under prior-appropriation-inspired institutional rules. In real Colorado River management, shortage tiers and delivery obligations enable senior rights holders to utilize water aggressively in normal years because those rules guarantee curtailment during drought. Governed agents display a structurally analogous dynamic: institutional validators made it safe to extract more water by ensuring that drought-inappropriate proposals were blocked before execution. The water-system consequence is that governance shifts the equilibrium demand level upward without degrading drought responsiveness. A fuzzy Q-learning baseline (Hung and Yang, 2021) extracted nearly identical water volumes (demand ratio 0.395) but with near-zero demand–Mead coupling (r = 0.057; Table 1, FQL column), confirming that adaptive exploitation requires natural-language reasoning within governance boundaries, not governance constraints alone (Supplementary Note 11).</w:t>
       </w:r>
     </w:p>
     <w:p>
@@ -3248,7 +3248,7 @@
           <w:i w:val="0"/>
           <w:sz w:val="22"/>
         </w:rPr>
-        <w:t>Governed language-based agents exploit water resources more aggressively during favourable conditions and curtail proportionately during drought — a pattern of adaptive exploitation that emerges from institutional boundary enforcement rather than programmed decision rules. This addresses the central question of whether computational governance can create conditions for adaptive water management: not by prescribing behaviour, but by defining institutional boundaries within which diverse strategies become viable. Governed agents adjusted demand in response to reservoir state (r = 0.547) substantially more than ungoverned agents (r = 0.378) while extracting a larger share of their water entitlements. In prior-appropriation systems, this parallels how senior rights holders extract their full entitlement in normal years because shortage-sharing rules ensure proportionate curtailment during drought — the institution does not reduce water use, it makes higher use safe.</w:t>
+        <w:t>Governed language-based agents exploit water resources more aggressively during favourable conditions and curtail proportionately during drought — a pattern of adaptive exploitation that emerges from institutional boundary enforcement rather than programmed decision rules. This addresses the central question of whether computational governance can create conditions for adaptive water management: not by prescribing behaviour, but by defining institutional boundaries within which diverse strategies become viable. Governed agents adjusted demand in response to reservoir state (r = 0.547) substantially more than ungoverned agents (r = 0.378) while extracting a larger share of their water entitlements. In prior-appropriation-inspired systems, this parallels how shortage-sharing rules enable rights holders to extract their full entitlement in normal years because those rules ensure proportionate curtailment during drought — the institution does not reduce water use, it makes higher use safe.</w:t>
       </w:r>
     </w:p>
     <w:p>
@@ -3296,7 +3296,7 @@
           <w:i w:val="0"/>
           <w:sz w:val="22"/>
         </w:rPr>
-        <w:t>Governance also reveals reasoning patterns that illuminate how agents behave at institutional boundaries. Because the governance pipeline records every blocked proposal alongside the agent's natural-language reasoning, governance creates an audit trail of decisions that agents attempted but the institution prevented. During Tier 3 shortage, for example, an agent reasoned: "my previous aggressive increase failed... given my scepticism of forecasts, I will cautiously increase" — acknowledging failure while repeating it (see Supplementary Note 2 for paired reasoning traces). Across all governed runs, 42% of high-scarcity decisions still attempted demand increases despite drought signals (Table 1, BRI). Governance does not eliminate maladaptive water-use reasoning; it intercepts the proposal before execution and records the reasoning trace that produced it. This diagnostic capacity has no analogue in conventional water-resource agent models, where agents execute programmed allocation rules and cannot generate proposals that violate those rules.</w:t>
+        <w:t>Governance also reveals reasoning patterns that illuminate how agents behave at institutional boundaries. Because the governance pipeline records every blocked proposal alongside the agent's natural-language reasoning, governance creates an audit trail of decisions that agents attempted but the institution prevented. During Tier 3 shortage, for example, an agent reasoned: "my previous aggressive increase failed... given my scepticism of forecasts, I will cautiously increase" — acknowledging failure while repeating it (see Supplementary Note 2 for paired reasoning traces). Across all governed runs, 42% of high-scarcity decisions still attempted demand increases despite drought signals. Governed BRI (58%) approximates the null expectation under uniform random action selection (60%), indicating that governance eliminates the directional increase-bias of ungoverned agents (BRI 9.4%) rather than optimizing decisions toward rationality (Table 1). Governance does not eliminate maladaptive water-use reasoning; it intercepts the proposal before execution and records the reasoning trace that produced it. This diagnostic capacity has no analogue in conventional water-resource agent models, where agents execute programmed allocation rules and cannot generate proposals that violate those rules.</w:t>
       </w:r>
     </w:p>
     <w:p>
@@ -3312,7 +3312,7 @@
           <w:i w:val="0"/>
           <w:sz w:val="22"/>
         </w:rPr>
-        <w:t>The tendency of governed agents to attempt demand increases during scarcity has empirical precedent in prior-appropriation systems, where irrigators historically increase diversions in anticipation of curtailment. Our governance architecture suppresses these proposals; future designs could distinguish between physically infeasible allocations and institutionally prohibited-but-observed diversion strategies, preserving them as diagnostic windows into water-use reasoning under scarcity. This distinguishes boundary constraints (what agents cannot do) from prescriptive constraints (what agents should do) — the majority of our rules enforce the former, leaving strategy selection to the agent.</w:t>
+        <w:t>The tendency of governed agents to attempt demand increases during scarcity has empirical precedent in prior-appropriation-inspired systems, where irrigators historically increase diversions in anticipation of curtailment. Our governance architecture suppresses these proposals; future designs could distinguish between physically infeasible allocations and institutionally prohibited-but-observed diversion strategies, preserving them as diagnostic windows into water-use reasoning under scarcity. This distinguishes boundary constraints (what agents cannot do) from prescriptive constraints (what agents should do) — the majority of our rules enforce the former, leaving strategy selection to the agent.</w:t>
       </w:r>
     </w:p>
     <w:p>
@@ -3328,7 +3328,7 @@
           <w:i w:val="0"/>
           <w:sz w:val="22"/>
         </w:rPr>
-        <w:t>Several scope conditions apply. Only one model (Gemma-3 4B) was tested in the irrigation domain; the multi-scale analysis is limited to flood. Both model families are instruction-tuned language models; generalization to reasoning-specialized architectures remains untested. The reservoir model simplifies the full CRSS system to a single reservoir; results should be interpreted as stylized institutional dynamics. Each domain required substantial configuration (personas, validators, action registries); transferability refers to the governance architecture, not the configuration effort. Despite these limitations, the consistency of the governance effect — positive for five of six model scales on diversity, with significant reduction of irrational behaviour for four of six (directionally consistent in all six), across both water domains, and against a hand-coded baseline — suggests that institutional boundary enforcement is a robust mechanism for enabling adaptive strategy diversity in language-based water simulation. The question for water research shifts from whether language-based agents can represent human water reasoning to what institutional designs best govern that reasoning — and what those designs reveal about the adaptive capacity institutions create.</w:t>
+        <w:t>Several scope conditions apply. The governance effect on strategy diversity is strongest for the smallest models (Gemma-3 4B: +0.329) and weakest for the largest (Ministral 8B: −0.024, Ministral 14B: +0.033). This pattern is consistent with two interpretations: governance compensates for limited model capability, or larger models already approach their diversity ceiling, leaving less room for governance to expand. The current design cannot distinguish these mechanisms; experiments with instruction-tuned models of equivalent scale but different capability profiles would clarify. Only one model (Gemma-3 4B) was tested in the irrigation domain; the multi-scale analysis is limited to flood. Both model families are instruction-tuned language models; generalization to reasoning-specialized architectures remains untested. The reservoir model simplifies the full CRSS system to a single reservoir; results should be interpreted as stylized institutional dynamics. Each domain required substantial configuration (personas, validators, action registries); transferability refers to the governance architecture, not the configuration effort. We note that doubling the insurance premium rate reversed the governance diversity effect in the flood domain (Supplementary Note 5), indicating that the adaptive diversity we observe depends on the institutional parameter configuration and is not an unconditional property of governance. Despite these limitations, the consistency of the governance effect — positive for five of six model scales on diversity, with significant reduction of irrational behaviour for four of six (directionally consistent in all six), across both water domains, and against a hand-coded baseline — suggests that institutional boundary enforcement is a robust mechanism for enabling adaptive strategy diversity in language-based water simulation. The question for water research shifts from whether language-based agents can represent human water reasoning to what institutional designs best govern that reasoning — and what those designs reveal about the adaptive capacity institutions create.</w:t>
       </w:r>
     </w:p>
     <w:p>
@@ -3510,7 +3510,7 @@
           <w:i w:val="0"/>
           <w:sz w:val="22"/>
         </w:rPr>
-        <w:t>: Validates against policy rules (prior-appropriation doctrine, programme eligibility).</w:t>
+        <w:t>: Validates against policy rules (prior-appropriation-inspired shortage tiers, programme eligibility).</w:t>
       </w:r>
     </w:p>
     <w:p>
@@ -3777,7 +3777,7 @@
           <w:i w:val="0"/>
           <w:sz w:val="22"/>
         </w:rPr>
-        <w:t>All experiments used locally hosted open-weight models via Ollama, a local inference platform for open-weight language models. The primary model was Gemma-3 4B (Gemma Team, 2025; Ollama tag gemma3:4b); cross-scale comparisons included Gemma-3 12B (gemma3:12b) and 27B (gemma3:27b), and Ministral 3B (ministral:3b), 8B (ministral:8b), and 14B (ministral:14b). Temperature was set to 0.8 with top_p = 0.9 (nucleus sampling threshold) and context window of 8,192 tokens. The temperature value follows common practice in generative agent studies (Park et al., 2023); no temperature sensitivity analysis was conducted, and we note that a nominal temperature of 0.8 may produce different entropy characteristics across architectures. Structured output was enforced through delimiter-bounded JSON response formats with rule-based preprocessing that corrects common JSON formatting errors (missing closing braces, unescaped characters, truncated fields) before parsing. Fixed random seeds (reported per domain below) ensured reproducibility across runs. No fine-tuning or reinforcement learning from human feedback was applied; all behavioural shaping occurred through prompt design and governance constraints. Full persona prompt templates and governance rule specifications (YAML) are provided in the Supplementary Information.</w:t>
+        <w:t>All experiments used locally hosted open-weight models via Ollama, a local inference platform for open-weight language models. The primary model was Gemma-3 4B (Gemma Team, 2025; Ollama tag gemma3:4b); cross-scale comparisons included Gemma-3 12B (gemma3:12b) and 27B (gemma3:27b), and Ministral 3B (ministral:3b), 8B (ministral:8b), and 14B (ministral:14b). Temperature was set to 0.8 with top_p = 0.9 (nucleus sampling threshold) and context window of 8,192 tokens. The temperature value follows common practice in generative agent studies (Park et al., 2023). Because temperature directly affects output diversity, the absolute values of strategy diversity (EHE) reflect this parameter choice. No temperature sensitivity analysis was conducted; the governance effect (governed minus ungoverned) may vary at different temperatures. Future work should systematically test temperature sensitivity across the range [0.2, 1.0]. Structured output was enforced through delimiter-bounded JSON response formats with rule-based preprocessing that corrects common JSON formatting errors (missing closing braces, unescaped characters, truncated fields) before parsing. Fixed random seeds (reported per domain below) ensured reproducibility across runs. No fine-tuning or reinforcement learning from human feedback was applied; all behavioural shaping occurred through prompt design and governance constraints. Full persona prompt templates and governance rule specifications (YAML) are provided in the Supplementary Information.</w:t>
       </w:r>
     </w:p>
     <w:p>
@@ -4395,7 +4395,7 @@
           <w:i w:val="0"/>
           <w:sz w:val="22"/>
         </w:rPr>
-        <w:t xml:space="preserve"> Strategy diversity measures the evenness of action distributions across agent populations using normalized Shannon entropy: H / log₂(k), where H is the Shannon entropy of the action frequency distribution and k is the number of actions in the agent's designed decision interface (k = 4 for flood, k = 5 for irrigation). A value of 0 indicates behavioural monoculture (all agents choose the same action); a value of 1 indicates a perfectly uniform distribution across all available actions. Cognitive lifespan T_life is defined as the number of simulated years during which strategy diversity exceeds 0.4, capturing when a population collapses into repetitive behaviour. For irrigation, aggregate demand ratio against CRSS baseline serves as the primary population-level calibration target. Demand–Mead coupling is measured as the Pearson correlation (r) between annual Lake Mead elevation and annual mean demand ratio; positive values indicate agents reduce demand during drought.</w:t>
+        <w:t xml:space="preserve"> We quantify strategy diversity using the effective heterogeneity entropy (EHE), a normalized Shannon entropy over the distribution of actions chosen by agents across all decision periods (see Supplementary Note 2 for formal definition). Specifically, strategy diversity is computed as H / log₂(k), where H is the Shannon entropy of the action frequency distribution and k is the number of actions in the agent's designed decision interface (k = 4 for flood, k = 5 for irrigation). A value of 0 indicates behavioural monoculture (all agents choose the same action); a value of 1 indicates a perfectly uniform distribution across all available actions. Cognitive lifespan T_life is defined as the number of simulated years during which strategy diversity exceeds 0.4, capturing when a population collapses into repetitive behaviour. For irrigation, aggregate demand ratio against CRSS baseline serves as the primary population-level calibration target. Demand–Mead coupling is measured as the Pearson correlation (r) between annual Lake Mead elevation and annual mean demand ratio; positive values indicate agents reduce demand during drought.</w:t>
       </w:r>
     </w:p>
     <w:p>

</xml_diff>

<commit_message>
refactor(nw): rename "strategy diversity" → "behavioural diversity" throughout
All drafts, scripts, figures, SI, and Word docs updated.
More intuitive — measures action-choice diversity, not strategy-level.

Co-Authored-By: Claude Opus 4.6 <noreply@anthropic.com>
</commit_message>
<xml_diff>
--- a/paper/nature_water/NatureWater_MainText_v14.docx
+++ b/paper/nature_water/NatureWater_MainText_v14.docx
@@ -14,7 +14,7 @@
           <w:i w:val="0"/>
           <w:sz w:val="32"/>
         </w:rPr>
-        <w:t>Institutional Constraints Widen Adaptive Strategy Diversity</w:t>
+        <w:t>Institutional Constraints Widen Adaptive Behavioural Diversity</w:t>
         <w:br/>
         <w:t>in Language-Based Water Agents</w:t>
       </w:r>
@@ -92,7 +92,7 @@
           <w:i w:val="0"/>
           <w:sz w:val="22"/>
         </w:rPr>
-        <w:t>In a 42-year Colorado River irrigation simulation, language-based agents governed by modular physical and institutional rules extracted more water while maintaining drought responsiveness (demand ratio 0.394 versus 0.288; demand–drought coupling r = 0.547 versus 0.378). Governed agents exhibited adaptive exploitation — higher extraction during abundance, proportionate curtailment during drought — a water-system dynamic whose underlying reasoning is compressed away by parameterized decision functions. Institutional rules created feasibility boundaries within which agents developed differentiated strategies autonomously, producing higher strategy diversity than both ungoverned agents and a hand-coded baseline. Targeted removal of a single rule — the demand ceiling linking individual proposals to basin-wide demand — increased diversity but decoupled it from drought signals, nearly doubling shortage frequency and distinguishing adaptive from arbitrary diversity. The effect generalized from chronic drought (78 agents, 42 years) to acute flood hazard (100 agents, 10 years), was positive for five of six language models tested, and governance reduced irrational behaviour rates from 0.8–11.6% to at or below 1.7%, significantly for four of six models. Institutional boundaries widen adaptive capacity in ways that fixed decision rules cannot represent.</w:t>
+        <w:t>In a 42-year Colorado River irrigation simulation, language-based agents governed by modular physical and institutional rules extracted more water while maintaining drought responsiveness (demand ratio 0.394 versus 0.288; demand–drought coupling r = 0.547 versus 0.378). Governed agents exhibited adaptive exploitation — higher extraction during abundance, proportionate curtailment during drought — a water-system dynamic whose underlying reasoning is compressed away by parameterized decision functions. Institutional rules created feasibility boundaries within which agents developed differentiated strategies autonomously, producing higher behavioural diversity than both ungoverned agents and a hand-coded baseline. Targeted removal of a single rule — the demand ceiling linking individual proposals to basin-wide demand — increased diversity but decoupled it from drought signals, nearly doubling shortage frequency and distinguishing adaptive from arbitrary diversity. The effect generalized from chronic drought (78 agents, 42 years) to acute flood hazard (100 agents, 10 years), was positive for five of six language models tested, and governance reduced irrational behaviour rates from 0.8–11.6% to at or below 1.7%, significantly for four of six models. Institutional boundaries widen adaptive capacity in ways that fixed decision rules cannot represent.</w:t>
       </w:r>
     </w:p>
     <w:p>
@@ -219,7 +219,7 @@
           <w:i w:val="0"/>
           <w:sz w:val="22"/>
         </w:rPr>
-        <w:t>Here we test this hypothesis across two contrasting water domains: irrigation management in the Colorado River Basin (78 agents, 42 years, generating over 9,800 governed decisions across three seeds) and household flood adaptation (100 agents, 10 years, stochastic flood events, 3,000 governed decisions validated against empirical behavioural benchmarks). Governed agents exploit water more aggressively during abundance and curtail during drought — a pattern of adaptive exploitation whose underlying reasoning, visible in natural language, is compressed away by parameterized decision functions. Ungoverned agents collapse into repetitive behavioural patterns. Removing a single institutional rule — the demand ceiling — collapsed this drought coupling while increasing strategy diversity, establishing that governance channels diversity toward adaptive patterns rather than merely expanding the action space. Governed agents also produced higher strategy diversity than a hand-coded Protection Motivation Theory baseline (Haer et al., 2017) operating under the same behavioural theory — demonstrating that language-based reasoning generates qualitatively richer decision repertoires than numerical threshold models. This governance effect on strategy diversity is positive for five of six language models tested, three statistically significant. Governance also nearly eliminates physically irrational behaviour, with significant reductions in four of six models. Because each institutional rule can be independently enabled, disabled, or reconfigured, the approach functions as a method for experimentally probing how specific institutional designs shape adaptive water behaviour — a computationally governed representation of how people reason about water under uncertainty.</w:t>
+        <w:t>Here we test this hypothesis across two contrasting water domains: irrigation management in the Colorado River Basin (78 agents, 42 years, generating over 9,800 governed decisions across three seeds) and household flood adaptation (100 agents, 10 years, stochastic flood events, 3,000 governed decisions validated against empirical behavioural benchmarks). Governed agents exploit water more aggressively during abundance and curtail during drought — a pattern of adaptive exploitation whose underlying reasoning, visible in natural language, is compressed away by parameterized decision functions. Ungoverned agents collapse into repetitive behavioural patterns. Removing a single institutional rule — the demand ceiling — collapsed this drought coupling while increasing behavioural diversity, establishing that governance channels diversity toward adaptive patterns rather than merely expanding the action space. Governed agents also produced higher behavioural diversity than a hand-coded Protection Motivation Theory baseline (Haer et al., 2017) operating under the same behavioural theory — demonstrating that language-based reasoning generates qualitatively richer decision repertoires than numerical threshold models. This governance effect on behavioural diversity is positive for five of six language models tested, three statistically significant. Governance also nearly eliminates physically irrational behaviour, with significant reductions in four of six models. Because each institutional rule can be independently enabled, disabled, or reconfigured, the approach functions as a method for experimentally probing how specific institutional designs shape adaptive water behaviour — a computationally governed representation of how people reason about water under uncertainty.</w:t>
       </w:r>
     </w:p>
     <w:p>
@@ -320,7 +320,7 @@
           <w:i w:val="0"/>
           <w:sz w:val="20"/>
         </w:rPr>
-        <w:t>Table 1. Water-system outcomes and strategy diversity across four conditions (irrigation domain, Gemma-3 4B, 78 agents × 42 years, 3 runs each). FQL = fuzzy Q-learning baseline (Hung and Yang, 2021; see Methods and Supplementary Note 11).</w:t>
+        <w:t>Table 1. Water-system outcomes and behavioural diversity across four conditions (irrigation domain, Gemma-3 4B, 78 agents × 42 years, 3 runs each). FQL = fuzzy Q-learning baseline (Hung and Yang, 2021; see Methods and Supplementary Note 11).</w:t>
       </w:r>
       <w:r>
         <w:rPr>
@@ -1010,7 +1010,7 @@
                 <w:i w:val="0"/>
                 <w:sz w:val="18"/>
               </w:rPr>
-              <w:t>Strategy diversity</w:t>
+              <w:t>Behavioural diversity</w:t>
             </w:r>
           </w:p>
         </w:tc>
@@ -1225,7 +1225,7 @@
           <w:i/>
           <w:sz w:val="18"/>
         </w:rPr>
-        <w:t>Three independent runs per condition (seeds 42, 43, 44). Demand ratio = requested volume / historical baseline allocation. Demand–Mead coupling = Pearson r between annual Lake Mead elevation and annual mean demand ratio (positive r indicates agents reduce demand during drought). Strategy diversity = normalized Shannon entropy H/log₂(k) over k action types (0 = all agents choose the same action; 1 = actions uniformly distributed; see Methods). BRI = Behavioural Rationality Index, the fraction of high-scarcity decisions where agents did not increase demand (null expectation under uniform random = 60%; see Methods for relationship to IBR used in the flood domain). A1 removes the demand-ceiling stabilizer only (see next section). FQL uses the same reservoir model and governance validators but replaces natural-language reasoning with a Q-learning decision kernel (2-action: increase/decrease); strategy diversity and BRI are not computed because 84–89% of FQL actions resulted from validator blocking rather than agent choice (Supplementary Note 11). See Supplementary Table 6 for additional water-system metrics.</w:t>
+        <w:t>Three independent runs per condition (seeds 42, 43, 44). Demand ratio = requested volume / historical baseline allocation. Demand–Mead coupling = Pearson r between annual Lake Mead elevation and annual mean demand ratio (positive r indicates agents reduce demand during drought). Behavioural diversity = normalized Shannon entropy H/log₂(k) over k action types (0 = all agents choose the same action; 1 = actions uniformly distributed; see Methods). BRI = Behavioural Rationality Index, the fraction of high-scarcity decisions where agents did not increase demand (null expectation under uniform random = 60%; see Methods for relationship to IBR used in the flood domain). A1 removes the demand-ceiling stabilizer only (see next section). FQL uses the same reservoir model and governance validators but replaces natural-language reasoning with a Q-learning decision kernel (2-action: increase/decrease); behavioural diversity and BRI are not computed because 84–89% of FQL actions resulted from validator blocking rather than agent choice (Supplementary Note 11). See Supplementary Table 6 for additional water-system metrics.</w:t>
       </w:r>
     </w:p>
     <w:p>
@@ -1290,7 +1290,7 @@
           <w:i w:val="0"/>
           <w:sz w:val="22"/>
         </w:rPr>
-        <w:t xml:space="preserve"> strategy diversity from 0.738 to 0.793. Agents diversified further — but into extraction patterns decoupled from drought signals, producing higher demand ratios (0.440 versus 0.394) with weaker environmental responsiveness.</w:t>
+        <w:t xml:space="preserve"> behavioural diversity from 0.738 to 0.793. Agents diversified further — but into extraction patterns decoupled from drought signals, producing higher demand ratios (0.440 versus 0.394) with weaker environmental responsiveness.</w:t>
       </w:r>
     </w:p>
     <w:p>
@@ -1373,7 +1373,7 @@
           <w:i/>
           <w:sz w:val="22"/>
         </w:rPr>
-        <w:t>Governance generates strategy diversity beyond what hand-coded models can represent</w:t>
+        <w:t>Governance generates behavioural diversity beyond what hand-coded models can represent</w:t>
       </w:r>
     </w:p>
     <w:p>
@@ -1389,7 +1389,7 @@
           <w:i w:val="0"/>
           <w:sz w:val="22"/>
         </w:rPr>
-        <w:t>Governed agents exhibited higher strategy diversity than both ungoverned agents and a hand-coded Protection Motivation Theory baseline across both water domains. In irrigation, governed strategy diversity (0.738 ± 0.017) exceeded ungoverned (0.637 ± 0.017) with zero distributional overlap across three seeds (Table 1). In flood adaptation, the ordering was consistent: governed language agents (0.636 ± 0.044) exceeded rule-based PMT agents (0.486 ± 0.011), which exceeded ungoverned language agents (0.307 ± 0.059; Table 2). Ungoverned agents collapsed into behavioural monoculture: 77–82% demand increases in irrigation, 85.9% inaction in flood.</w:t>
+        <w:t>Governed agents exhibited higher behavioural diversity than both ungoverned agents and a hand-coded Protection Motivation Theory baseline across both water domains. In irrigation, governed behavioural diversity (0.738 ± 0.017) exceeded ungoverned (0.637 ± 0.017) with zero distributional overlap across three seeds (Table 1). In flood adaptation, the ordering was consistent: governed language agents (0.636 ± 0.044) exceeded rule-based PMT agents (0.486 ± 0.011), which exceeded ungoverned language agents (0.307 ± 0.059; Table 2). Ungoverned agents collapsed into behavioural monoculture: 77–82% demand increases in irrigation, 85.9% inaction in flood.</w:t>
       </w:r>
     </w:p>
     <w:p>
@@ -1405,7 +1405,7 @@
           <w:i w:val="0"/>
           <w:sz w:val="22"/>
         </w:rPr>
-        <w:t>This diversity is generated by agents reasoning within governance, not filtered into existence by validators. Proposals submitted before any governance feedback already showed higher diversity (first-attempt strategy diversity 0.761 governed versus 0.640 ungoverned; irrigation domain), confirming that the governance context shapes the reasoning process, rather than diversity being created post hoc by the rejection-retry mechanism (see Supplementary Information for retry statistics).</w:t>
+        <w:t>This diversity is generated by agents reasoning within governance, not filtered into existence by validators. Proposals submitted before any governance feedback already showed higher diversity (first-attempt behavioural diversity 0.761 governed versus 0.640 ungoverned; irrigation domain), confirming that the governance context shapes the reasoning process, rather than diversity being created post hoc by the rejection-retry mechanism (see Supplementary Information for retry statistics).</w:t>
       </w:r>
     </w:p>
     <w:p>
@@ -1444,7 +1444,7 @@
           <w:i w:val="0"/>
           <w:sz w:val="20"/>
         </w:rPr>
-        <w:t>Table 2. Strategy diversity: governed LLM vs rule-based PMT vs ungoverned LLM (flood domain, Gemma-3 4B, 100 agents × 10 years, 3 runs each).</w:t>
+        <w:t>Table 2. Behavioural diversity: governed LLM vs rule-based PMT vs ungoverned LLM (flood domain, Gemma-3 4B, 100 agents × 10 years, 3 runs each).</w:t>
       </w:r>
       <w:r>
         <w:rPr>
@@ -1512,7 +1512,7 @@
                 <w:i w:val="0"/>
                 <w:sz w:val="18"/>
               </w:rPr>
-              <w:t>Strategy diversity</w:t>
+              <w:t>Behavioural diversity</w:t>
             </w:r>
           </w:p>
         </w:tc>
@@ -2189,7 +2189,7 @@
           <w:i/>
           <w:sz w:val="18"/>
         </w:rPr>
-        <w:t>Strategy diversity = mean of per-year normalized Shannon entropy H/log₂(k) over active years (0 = monoculture; 1 = uniform); mean ± s.d. over 3 runs. Action percentages for rule-based agents are computed from yearly state transitions (new actions only); combined insurance-and-elevation events (&lt;1%) are counted as elevation. IBR = Irrational Behavior Rate: fraction of decisions classified as physically impossible or inconsistent with the agent's own threat perception via posthoc PMT rules (see Methods). Rule-based agent uses deterministic PMT threshold logic with parameterized agent heterogeneity. Post-relocation agent-years excluded.</w:t>
+        <w:t>Behavioural diversity = mean of per-year normalized Shannon entropy H/log₂(k) over active years (0 = monoculture; 1 = uniform); mean ± s.d. over 3 runs. Action percentages for rule-based agents are computed from yearly state transitions (new actions only); combined insurance-and-elevation events (&lt;1%) are counted as elevation. IBR = Irrational Behavior Rate: fraction of decisions classified as physically impossible or inconsistent with the agent's own threat perception via posthoc PMT rules (see Methods). Rule-based agent uses deterministic PMT threshold logic with parameterized agent heterogeneity. Post-relocation agent-years excluded.</w:t>
       </w:r>
     </w:p>
     <w:p>
@@ -2220,7 +2220,7 @@
           <w:i w:val="0"/>
           <w:sz w:val="22"/>
         </w:rPr>
-        <w:t>The governance mechanism that produces adaptive exploitation in chronic drought also generates higher strategy diversity under acute flood hazard. In the flood domain, 100 household agents made protective decisions (insurance, elevation, relocation, or inaction) over 10 years with stochastic flood events — a fundamentally different water context from continuous irrigation allocation. Governance reduced irrational behaviour rates for four of six models (p &lt; 0.01), with directionally consistent reductions in all six (IBR = 0.1–1.7% governed versus 0.8–11.6% ungoverned; Supplementary Table 1). The largest reductions occurred in models exhibiting the highest ungoverned violation rates (Ministral 14B: 11.6% → 0.4%; Ministral 3B: 8.9% → 1.7%).</w:t>
+        <w:t>The governance mechanism that produces adaptive exploitation in chronic drought also generates higher behavioural diversity under acute flood hazard. In the flood domain, 100 household agents made protective decisions (insurance, elevation, relocation, or inaction) over 10 years with stochastic flood events — a fundamentally different water context from continuous irrigation allocation. Governance reduced irrational behaviour rates for four of six models (p &lt; 0.01), with directionally consistent reductions in all six (IBR = 0.1–1.7% governed versus 0.8–11.6% ungoverned; Supplementary Table 1). The largest reductions occurred in models exhibiting the highest ungoverned violation rates (Ministral 14B: 11.6% → 0.4%; Ministral 3B: 8.9% → 1.7%).</w:t>
       </w:r>
     </w:p>
     <w:p>
@@ -2236,7 +2236,7 @@
           <w:i w:val="0"/>
           <w:sz w:val="22"/>
         </w:rPr>
-        <w:t>Six models spanning two families and three parameter scales showed positive governance effects on strategy diversity for five of six models, with three statistically significant (Table 3). The effect was strongest where ungoverned agents exhibited behavioural monoculture: Gemma-3 4B (Δ = +0.329) and Ministral 3B (+0.198). Three models produced non-significant effects: Gemma-3 12B (+0.027), Ministral 14B (+0.034), and Ministral 8B (−0.024), reflecting stronger baseline diversity at larger scales that left less room for governance to expand (see SI for model-specific discussion).</w:t>
+        <w:t>Six models spanning two families and three parameter scales showed positive governance effects on behavioural diversity for five of six models, with three statistically significant (Table 3). The effect was strongest where ungoverned agents exhibited behavioural monoculture: Gemma-3 4B (Δ = +0.329) and Ministral 3B (+0.198). Three models produced non-significant effects: Gemma-3 12B (+0.027), Ministral 14B (+0.034), and Ministral 8B (−0.024), reflecting stronger baseline diversity at larger scales that left less room for governance to expand (see SI for model-specific discussion).</w:t>
       </w:r>
     </w:p>
     <w:p>
@@ -2259,7 +2259,7 @@
           <w:i w:val="0"/>
           <w:sz w:val="20"/>
         </w:rPr>
-        <w:t>Table 3. Governance effect on strategy diversity across six language models (flood domain, 100 agents × 10 years, 3 runs per condition).</w:t>
+        <w:t>Table 3. Governance effect on behavioural diversity across six language models (flood domain, 100 agents × 10 years, 3 runs per condition).</w:t>
       </w:r>
       <w:r>
         <w:rPr>
@@ -3057,7 +3057,7 @@
           <w:i/>
           <w:sz w:val="18"/>
         </w:rPr>
-        <w:t>Strategy diversity = normalized Shannon entropy H/log₂(k), where k is the number of available actions (0 = monoculture; 1 = uniform distribution). Delta = governed minus ungoverned; mean ± s.d. over 3 runs. 95% CIs from Welch t-distribution. Post-relocation agent-years excluded. Full IBR decomposition in Supplementary Table 1.</w:t>
+        <w:t>Behavioural diversity = normalized Shannon entropy H/log₂(k), where k is the number of available actions (0 = monoculture; 1 = uniform distribution). Delta = governed minus ungoverned; mean ± s.d. over 3 runs. 95% CIs from Welch t-distribution. Post-relocation agent-years excluded. Full IBR decomposition in Supplementary Table 1.</w:t>
       </w:r>
     </w:p>
     <w:p>
@@ -3073,7 +3073,7 @@
           <w:i w:val="0"/>
           <w:sz w:val="22"/>
         </w:rPr>
-        <w:t>The consistency across two water domains — with positive effects in five of six models, three statistically significant, and near-complete elimination of irrational behaviour — provides converging evidence that institutional governance enables adaptive strategy diversity. Because both domains use the same governance architecture with domain-specific rule configurations rather than redesigned decision logic, the framework addresses a longstanding limitation of agent-based water models: the need to rebuild decision modules for each application domain.</w:t>
+        <w:t>The consistency across two water domains — with positive effects in five of six models, three statistically significant, and near-complete elimination of irrational behaviour — provides converging evidence that institutional governance enables adaptive behavioural diversity. Because both domains use the same governance architecture with domain-specific rule configurations rather than redesigned decision logic, the framework addresses a longstanding limitation of agent-based water models: the need to rebuild decision modules for each application domain.</w:t>
       </w:r>
     </w:p>
     <w:p>
@@ -3145,7 +3145,7 @@
           <w:i w:val="0"/>
           <w:sz w:val="18"/>
         </w:rPr>
-        <w:t xml:space="preserve"> (irrigation domain, 78 agents × 42 years, 3 seeds). (a) Lake Mead elevation time series with shortage-tier thresholds. (b) Basin demand ratio (total request / total water right); governed agents (blue) track drought, ungoverned (vermillion) monotonically increase, FQL (grey) extracts similar volume but with no drought coupling. (c) Action distribution showing ungoverned collapse into demand increases and FQL dominance of validator-blocked maintain. (d) Strategy diversity versus demand–Mead coupling (Pearson r): governed agents occupy the adaptive-diversity quadrant (high diversity, strong coupling); A1 (green) shows arbitrary diversity (high diversity, weak coupling). Shaded bands show ± 1 s.d. across 3 seeds.</w:t>
+        <w:t xml:space="preserve"> (irrigation domain, 78 agents × 42 years, 3 seeds). (a) Lake Mead elevation time series with shortage-tier thresholds. (b) Basin demand ratio (total request / total water right); governed agents (blue) track drought, ungoverned (vermillion) monotonically increase, FQL (grey) extracts similar volume but with no drought coupling. (c) Action distribution showing ungoverned collapse into demand increases and FQL dominance of validator-blocked maintain. (d) Behavioural diversity versus demand–Mead coupling (Pearson r): governed agents occupy the adaptive-diversity quadrant (high diversity, strong coupling); A1 (green) shows arbitrary diversity (high diversity, weak coupling). Shaded bands show ± 1 s.d. across 3 seeds.</w:t>
       </w:r>
     </w:p>
     <w:p>
@@ -3280,7 +3280,7 @@
           <w:i w:val="0"/>
           <w:sz w:val="22"/>
         </w:rPr>
-        <w:t>The capacity to experimentally decompose institutional rules transforms language-based agents from simulation tools into computational laboratories for water governance. In the ablation demonstrated here, removing one of twelve rules isolated the mechanism coupling individual decisions to basin state. The same approach could test variations in shortage-sharing thresholds (for example, shifting Tier 1 from 1,075 ft to 1,050 ft), alternative allocation regimes (proportional versus priority-based curtailment), premium structures for flood insurance, or drought contingency plan triggers — observing how populations of reasoning agents endogenously adapt their strategies within physically valid bounds. This capacity is distinct from exploratory modelling (Bankes, 1993) and sensitivity analysis in that the behavioural responses are generated, not sampled from predefined parameter spaces. The rule-based PMT comparison quantifies the representational gain: governed language agents produced higher strategy diversity than hand-coded agents using the same behavioural theory with parameterized heterogeneity, because language-based reasoning generates qualitatively different strategies that threshold-based rules cannot represent. A fuzzy Q-learning baseline (Hung &amp; Yang, 2021) achieved comparable demand ratios but near-zero demand–Mead coupling (r = 0.057 versus 0.547 governed), confirming that the adaptive exploitation pattern requires the natural-language reasoning format, not merely the governance constraints (Supplementary Note 11).</w:t>
+        <w:t>The capacity to experimentally decompose institutional rules transforms language-based agents from simulation tools into computational laboratories for water governance. In the ablation demonstrated here, removing one of twelve rules isolated the mechanism coupling individual decisions to basin state. The same approach could test variations in shortage-sharing thresholds (for example, shifting Tier 1 from 1,075 ft to 1,050 ft), alternative allocation regimes (proportional versus priority-based curtailment), premium structures for flood insurance, or drought contingency plan triggers — observing how populations of reasoning agents endogenously adapt their strategies within physically valid bounds. This capacity is distinct from exploratory modelling (Bankes, 1993) and sensitivity analysis in that the behavioural responses are generated, not sampled from predefined parameter spaces. The rule-based PMT comparison quantifies the representational gain: governed language agents produced higher behavioural diversity than hand-coded agents using the same behavioural theory with parameterized heterogeneity, because language-based reasoning generates qualitatively different strategies that threshold-based rules cannot represent. A fuzzy Q-learning baseline (Hung &amp; Yang, 2021) achieved comparable demand ratios but near-zero demand–Mead coupling (r = 0.057 versus 0.547 governed), confirming that the adaptive exploitation pattern requires the natural-language reasoning format, not merely the governance constraints (Supplementary Note 11).</w:t>
       </w:r>
     </w:p>
     <w:p>
@@ -3328,7 +3328,7 @@
           <w:i w:val="0"/>
           <w:sz w:val="22"/>
         </w:rPr>
-        <w:t>Several scope conditions apply. The governance effect on strategy diversity is strongest for the smallest models (Gemma-3 4B: +0.329) and weakest for the largest (Ministral 8B: −0.024, Ministral 14B: +0.033). This pattern is consistent with two interpretations: governance compensates for limited model capability, or larger models already approach their diversity ceiling, leaving less room for governance to expand. The current design cannot distinguish these mechanisms; experiments with instruction-tuned models of equivalent scale but different capability profiles would clarify. Only one model (Gemma-3 4B) was tested in the irrigation domain; the multi-scale analysis is limited to flood. Both model families are instruction-tuned language models; generalization to reasoning-specialized architectures remains untested. The reservoir model simplifies the full CRSS system to a single reservoir; results should be interpreted as stylized institutional dynamics. Each domain required substantial configuration (personas, validators, action registries); transferability refers to the governance architecture, not the configuration effort. We note that doubling the insurance premium rate reversed the governance diversity effect in the flood domain (Supplementary Note 5), indicating that the adaptive diversity we observe depends on the institutional parameter configuration and is not an unconditional property of governance. Despite these limitations, the consistency of the governance effect — positive for five of six model scales on diversity, with significant reduction of irrational behaviour for four of six (directionally consistent in all six), across both water domains, and against a hand-coded baseline — suggests that institutional boundary enforcement is a robust mechanism for enabling adaptive strategy diversity in language-based water simulation. The question for water research shifts from whether language-based agents can represent human water reasoning to what institutional designs best govern that reasoning — and what those designs reveal about the adaptive capacity institutions create.</w:t>
+        <w:t>Several scope conditions apply. The governance effect on behavioural diversity is strongest for the smallest models (Gemma-3 4B: +0.329) and weakest for the largest (Ministral 8B: −0.024, Ministral 14B: +0.033). This pattern is consistent with two interpretations: governance compensates for limited model capability, or larger models already approach their diversity ceiling, leaving less room for governance to expand. The current design cannot distinguish these mechanisms; experiments with instruction-tuned models of equivalent scale but different capability profiles would clarify. Only one model (Gemma-3 4B) was tested in the irrigation domain; the multi-scale analysis is limited to flood. Both model families are instruction-tuned language models; generalization to reasoning-specialized architectures remains untested. The reservoir model simplifies the full CRSS system to a single reservoir; results should be interpreted as stylized institutional dynamics. Each domain required substantial configuration (personas, validators, action registries); transferability refers to the governance architecture, not the configuration effort. We note that doubling the insurance premium rate reversed the governance diversity effect in the flood domain (Supplementary Note 5), indicating that the adaptive diversity we observe depends on the institutional parameter configuration and is not an unconditional property of governance. Despite these limitations, the consistency of the governance effect — positive for five of six model scales on diversity, with significant reduction of irrational behaviour for four of six (directionally consistent in all six), across both water domains, and against a hand-coded baseline — suggests that institutional boundary enforcement is a robust mechanism for enabling adaptive behavioural diversity in language-based water simulation. The question for water research shifts from whether language-based agents can represent human water reasoning to what institutional designs best govern that reasoning — and what those designs reveal about the adaptive capacity institutions create.</w:t>
       </w:r>
     </w:p>
     <w:p>
@@ -3777,7 +3777,7 @@
           <w:i w:val="0"/>
           <w:sz w:val="22"/>
         </w:rPr>
-        <w:t>All experiments used locally hosted open-weight models via Ollama, a local inference platform for open-weight language models. The primary model was Gemma-3 4B (Gemma Team, 2025; Ollama tag gemma3:4b); cross-scale comparisons included Gemma-3 12B (gemma3:12b) and 27B (gemma3:27b), and Ministral 3B (ministral:3b), 8B (ministral:8b), and 14B (ministral:14b). Temperature was set to 0.8 with top_p = 0.9 (nucleus sampling threshold) and context window of 8,192 tokens. The temperature value follows common practice in generative agent studies (Park et al., 2023). Because temperature directly affects output diversity, the absolute values of strategy diversity (EHE) reflect this parameter choice. No temperature sensitivity analysis was conducted; the governance effect (governed minus ungoverned) may vary at different temperatures. Future work should systematically test temperature sensitivity across the range [0.2, 1.0]. Structured output was enforced through delimiter-bounded JSON response formats with rule-based preprocessing that corrects common JSON formatting errors (missing closing braces, unescaped characters, truncated fields) before parsing. Fixed random seeds (reported per domain below) ensured reproducibility across runs. No fine-tuning or reinforcement learning from human feedback was applied; all behavioural shaping occurred through prompt design and governance constraints. Full persona prompt templates and governance rule specifications (YAML) are provided in the Supplementary Information.</w:t>
+        <w:t>All experiments used locally hosted open-weight models via Ollama, a local inference platform for open-weight language models. The primary model was Gemma-3 4B (Gemma Team, 2025; Ollama tag gemma3:4b); cross-scale comparisons included Gemma-3 12B (gemma3:12b) and 27B (gemma3:27b), and Ministral 3B (ministral:3b), 8B (ministral:8b), and 14B (ministral:14b). Temperature was set to 0.8 with top_p = 0.9 (nucleus sampling threshold) and context window of 8,192 tokens. The temperature value follows common practice in generative agent studies (Park et al., 2023). Because temperature directly affects output diversity, the absolute values of behavioural diversity (EHE) reflect this parameter choice. No temperature sensitivity analysis was conducted; the governance effect (governed minus ungoverned) may vary at different temperatures. Future work should systematically test temperature sensitivity across the range [0.2, 1.0]. Structured output was enforced through delimiter-bounded JSON response formats with rule-based preprocessing that corrects common JSON formatting errors (missing closing braces, unescaped characters, truncated fields) before parsing. Fixed random seeds (reported per domain below) ensured reproducibility across runs. No fine-tuning or reinforcement learning from human feedback was applied; all behavioural shaping occurred through prompt design and governance constraints. Full persona prompt templates and governance rule specifications (YAML) are provided in the Supplementary Information.</w:t>
       </w:r>
     </w:p>
     <w:p>
@@ -4267,7 +4267,7 @@
           <w:i w:val="0"/>
           <w:sz w:val="22"/>
         </w:rPr>
-        <w:t xml:space="preserve"> For both domains, strategy diversity is measured from each agent's annual action selection — the decision submitted in each yearly round — rather than from cumulative protection states. This ensures methodological consistency: irrigation diversity reflects yearly allocation choices among five actions; flood diversity reflects yearly protective-action choices among four actions (purchase insurance, elevate home, relocate, or do nothing). Elevation is a permanent one-time action; insurance must be actively renewed each year, creating a tradeoff in which choosing elevation implicitly forgoes insurance renewal. The annual-decision metric captures these tradeoffs, whereas cumulative protection states (e.g., an agent who has both insurance and elevation) conflate current-year choices with historical decisions.</w:t>
+        <w:t xml:space="preserve"> For both domains, behavioural diversity is measured from each agent's annual action selection — the decision submitted in each yearly round — rather than from cumulative protection states. This ensures methodological consistency: irrigation diversity reflects yearly allocation choices among five actions; flood diversity reflects yearly protective-action choices among four actions (purchase insurance, elevate home, relocate, or do nothing). Elevation is a permanent one-time action; insurance must be actively renewed each year, creating a tradeoff in which choosing elevation implicitly forgoes insurance renewal. The annual-decision metric captures these tradeoffs, whereas cumulative protection states (e.g., an agent who has both insurance and elevation) conflate current-year choices with historical decisions.</w:t>
       </w:r>
     </w:p>
     <w:p>
@@ -4298,7 +4298,7 @@
           <w:i w:val="0"/>
           <w:sz w:val="22"/>
         </w:rPr>
-        <w:t>To benchmark language-based agents against the traditional ABM approach, we implemented a deterministic rule-based agent using Protection Motivation Theory. This agent computes threat appraisal (TA) from flood zone and prior flood experience and coping appraisal (CA) from income, insurance status, and adaptation state. Action selection follows threshold logic: if CA &gt; tau_CA and TA &gt; tau_TA, the agent selects elevation; if CA &gt; tau_CA, insurance; if TA &gt; tau_TA and CA &lt;= tau_CA, do nothing (insufficient coping); otherwise do nothing. Thresholds tau_CA and tau_TA are calibrated to empirical PMT survey data (Bubeck et al., 2012). The rule-based agent uses the same 100 agent profiles, 10-year horizon, stochastic flood events, and evaluation protocol as the LLM-based experiments. Three independent runs with different random seeds were conducted. Unlike language agents (which select one action per year), the rule-based agent can simultaneously recommend insurance and elevation when both TA and CA exceed thresholds (42.8% of raw decisions). These composite recommendations are split into constituent single-action decisions for strategy diversity computation. The rule-based agent is deterministic; a stochastic variant (adding noise to threshold comparisons or probabilistic action selection) would yield higher baseline diversity, making this comparison conservative. This comparison isolates the representational contribution of language-based reasoning: both approaches use PMT as the behavioural theory, but the rule-based agent maps numerical scores to actions through fixed thresholds, while the language agent reasons through natural language within governance boundaries.</w:t>
+        <w:t>To benchmark language-based agents against the traditional ABM approach, we implemented a deterministic rule-based agent using Protection Motivation Theory. This agent computes threat appraisal (TA) from flood zone and prior flood experience and coping appraisal (CA) from income, insurance status, and adaptation state. Action selection follows threshold logic: if CA &gt; tau_CA and TA &gt; tau_TA, the agent selects elevation; if CA &gt; tau_CA, insurance; if TA &gt; tau_TA and CA &lt;= tau_CA, do nothing (insufficient coping); otherwise do nothing. Thresholds tau_CA and tau_TA are calibrated to empirical PMT survey data (Bubeck et al., 2012). The rule-based agent uses the same 100 agent profiles, 10-year horizon, stochastic flood events, and evaluation protocol as the LLM-based experiments. Three independent runs with different random seeds were conducted. Unlike language agents (which select one action per year), the rule-based agent can simultaneously recommend insurance and elevation when both TA and CA exceed thresholds (42.8% of raw decisions). These composite recommendations are split into constituent single-action decisions for behavioural diversity computation. The rule-based agent is deterministic; a stochastic variant (adding noise to threshold comparisons or probabilistic action selection) would yield higher baseline diversity, making this comparison conservative. This comparison isolates the representational contribution of language-based reasoning: both approaches use PMT as the behavioural theory, but the rule-based agent maps numerical scores to actions through fixed thresholds, while the language agent reasons through natural language within governance boundaries.</w:t>
       </w:r>
     </w:p>
     <w:p>
@@ -4395,7 +4395,7 @@
           <w:i w:val="0"/>
           <w:sz w:val="22"/>
         </w:rPr>
-        <w:t xml:space="preserve"> We quantify strategy diversity using the effective heterogeneity entropy (EHE), a normalized Shannon entropy over the distribution of actions chosen by agents across all decision periods (see Supplementary Note 2 for formal definition). Specifically, strategy diversity is computed as H / log₂(k), where H is the Shannon entropy of the action frequency distribution and k is the number of actions in the agent's designed decision interface (k = 4 for flood, k = 5 for irrigation). A value of 0 indicates behavioural monoculture (all agents choose the same action); a value of 1 indicates a perfectly uniform distribution across all available actions. Cognitive lifespan T_life is defined as the number of simulated years during which strategy diversity exceeds 0.4, capturing when a population collapses into repetitive behaviour. For irrigation, aggregate demand ratio against CRSS baseline serves as the primary population-level calibration target. Demand–Mead coupling is measured as the Pearson correlation (r) between annual Lake Mead elevation and annual mean demand ratio; positive values indicate agents reduce demand during drought.</w:t>
+        <w:t xml:space="preserve"> We quantify behavioural diversity using the effective heterogeneity entropy (EHE), a normalized Shannon entropy over the distribution of actions chosen by agents across all decision periods (see Supplementary Note 2 for formal definition). Specifically, behavioural diversity is computed as H / log₂(k), where H is the Shannon entropy of the action frequency distribution and k is the number of actions in the agent's designed decision interface (k = 4 for flood, k = 5 for irrigation). A value of 0 indicates behavioural monoculture (all agents choose the same action); a value of 1 indicates a perfectly uniform distribution across all available actions. Cognitive lifespan T_life is defined as the number of simulated years during which behavioural diversity exceeds 0.4, capturing when a population collapses into repetitive behaviour. For irrigation, aggregate demand ratio against CRSS baseline serves as the primary population-level calibration target. Demand–Mead coupling is measured as the Pearson correlation (r) between annual Lake Mead elevation and annual mean demand ratio; positive values indicate agents reduce demand during drought.</w:t>
       </w:r>
     </w:p>
     <w:p>
@@ -4428,7 +4428,7 @@
           <w:i w:val="0"/>
           <w:sz w:val="22"/>
         </w:rPr>
-        <w:t xml:space="preserve"> To assess whether governance compensates for model scale, we compare governed 4B agents against ungoverned agents at 12B and 27B scales using Mann-Whitney U tests, Cohen's d effect sizes, and bootstrap confidence intervals on strategy diversity differences.</w:t>
+        <w:t xml:space="preserve"> To assess whether governance compensates for model scale, we compare governed 4B agents against ungoverned agents at 12B and 27B scales using Mann-Whitney U tests, Cohen's d effect sizes, and bootstrap confidence intervals on behavioural diversity differences.</w:t>
       </w:r>
     </w:p>
     <w:p>

</xml_diff>

<commit_message>
fix(nw): clear jargon, promote Fig 3-4, apply 10 professor review fixes
Terminology: A1 → "No ceiling", Group A/B/C → descriptive names across
all 5 submission files and figure scripts. Changelog blocks stripped.

Figure/table layout: 4 figures + 2 tables (was 2+3). Table 3 converted
to Fig. 4 forest plot with model parameter sizes. Flood cumulative
adaptation promoted from SI to main-text Fig. 3.

Professor review fixes: abstract definitions expanded, BRI↔IBR cross-
referenced, HumanCentric memory disclosed in R4, prior-appropriation
defined, Fig 1/2/3 citations added, EHE acronym cleaned, Ministral
parenthetical added, code-level ceiling disambiguated.

Co-Authored-By: Claude Opus 4.6 <noreply@anthropic.com>
</commit_message>
<xml_diff>
--- a/paper/nature_water/NatureWater_MainText_v14.docx
+++ b/paper/nature_water/NatureWater_MainText_v14.docx
@@ -92,7 +92,7 @@
           <w:i w:val="0"/>
           <w:sz w:val="22"/>
         </w:rPr>
-        <w:t>In a 42-year Colorado River irrigation simulation, language-based agents governed by modular physical and institutional rules extracted more water while maintaining drought responsiveness (demand ratio 0.394 versus 0.288; demand–drought coupling r = 0.547 versus 0.378). Governed agents exhibited adaptive exploitation — higher extraction during abundance, proportionate curtailment during drought — a water-system dynamic whose underlying reasoning is compressed away by parameterized decision functions. Institutional rules created feasibility boundaries within which agents developed differentiated strategies autonomously, producing higher behavioural diversity than both ungoverned agents and a hand-coded baseline. Targeted removal of a single rule — the demand ceiling linking individual proposals to basin-wide demand — increased diversity but decoupled it from drought signals, nearly doubling shortage frequency and distinguishing adaptive from arbitrary diversity. The effect generalized from chronic drought (78 agents, 42 years) to acute flood hazard (100 agents, 10 years), was positive for five of six language models tested, and governance reduced irrational behaviour rates from 0.8–11.6% to at or below 1.7%, significantly for four of six models. Institutional boundaries widen adaptive capacity in ways that fixed decision rules cannot represent.</w:t>
+        <w:t>In a 42-year Colorado River irrigation simulation, language-based agents governed by modular physical and institutional rules extracted more water while maintaining drought responsiveness (demand ratio — water requested relative to historical allocation — 0.394 versus 0.288; demand–reservoir coupling r = 0.547 versus 0.378). Governed agents exhibited adaptive exploitation — higher extraction during abundance, proportionate curtailment during drought — a water-system dynamic whose underlying reasoning is compressed away by parameterized decision functions. Institutional rules created feasibility boundaries within which agents developed differentiated strategies autonomously, producing higher behavioural diversity than both ungoverned agents and a hand-coded baseline. Targeted removal of a single rule — the demand ceiling linking individual proposals to basin-wide demand — increased diversity but decoupled it from drought signals, nearly doubling shortage frequency and distinguishing adaptive from arbitrary diversity. The effect generalized from chronic drought (78 agents, 42 years) to acute flood hazard (100 agents, 10 years), was positive for five of six language models tested (three statistically significant), and governance reduced irrational behaviour rates from 0.8–11.6% to at or below 1.7% (significant for four of six models). Institutional boundaries widen adaptive capacity in ways that fixed decision rules cannot represent.</w:t>
       </w:r>
     </w:p>
     <w:p>
@@ -203,7 +203,7 @@
           <w:i w:val="0"/>
           <w:sz w:val="22"/>
         </w:rPr>
-        <w:t>Answering this governance question connects computation to institutional theory. Constraints are conventionally expected to reduce the space of available actions. But Ostrom (1990) observed that well-designed institutions for managing common-pool resources do not merely restrict behaviour — they define feasibility boundaries within which diverse adaptive strategies become viable. We hypothesized that architectural governance — validating agent proposals against physical and institutional rules before execution — would produce a structurally analogous outcome at the computational level: eliminating physically impossible outputs while preserving or expanding the space of plausible decisions. We note that this is a structural parallel between institutional rules governing communities and computational validators governing artificial agents, requiring empirical rather than theoretical justification.</w:t>
+        <w:t>Answering this governance question connects computation to institutional theory. Constraints are conventionally expected to reduce the space of available actions. But Ostrom (1990) observed that well-designed institutions for managing common-pool resources do not merely restrict behaviour — they define feasibility boundaries within which diverse adaptive strategies become viable. We hypothesized that architectural governance — validating agent proposals against physical and institutional rules before execution (Fig. 1) — would produce a structurally analogous outcome at the computational level: eliminating physically impossible outputs while preserving or expanding the space of plausible decisions. We note that this is a structural parallel between institutional rules governing communities and computational validators governing artificial agents, requiring empirical rather than theoretical justification.</w:t>
       </w:r>
     </w:p>
     <w:p>
@@ -265,7 +265,7 @@
           <w:i w:val="0"/>
           <w:sz w:val="22"/>
         </w:rPr>
-        <w:t>Governed agents extracted more water than ungoverned agents while maintaining stronger coupling between individual decisions and reservoir state (Table 1). Over 42 simulated years, governed agents achieved a mean demand ratio of 0.394 compared with 0.288 for ungoverned agents — yet governed agents responded more sensitively to drought, as reflected in the correlation between annual Lake Mead elevation and aggregate demand (r = 0.547 governed versus 0.378 ungoverned). Lake Mead was consequently lower under governance (42-year mean 1,094 ft versus 1,173 ft) and governed agents triggered shortage conditions more frequently (13.3 versus 5.0 of 42 years). While the higher shortage frequency reflects the costs of aggressive resource exploitation, it demonstrates that governed agents engage productively with system constraints rather than avoiding them — a pattern consistent with adaptive behaviour under institutional boundaries. The minimum Mead elevation was comparable (governed 1,002 ft versus ungoverned 1,001 ft), confirming that both systems reached the physical floor during severe early drought; the divergence occurred during recovery, where governed agents adaptively adjusted demand while ungoverned agents could not.</w:t>
+        <w:t>Governed agents extracted more water than ungoverned agents while maintaining stronger coupling between individual decisions and reservoir state (Fig. 2, Table 1; all irrigation results use Gemma-3 4B, 78 agents × 42 years). Over 42 simulated years, governed agents achieved a mean demand ratio of 0.394 compared with 0.288 for ungoverned agents — yet governed agents responded more sensitively to drought, as reflected in the correlation between annual Lake Mead elevation and aggregate demand (r = 0.547 governed versus 0.378 ungoverned). Lake Mead was consequently lower under governance (42-year mean 1,094 ft versus 1,173 ft) and governed agents triggered shortage conditions more frequently (13.3 versus 5.0 of 42 years). While the higher shortage frequency reflects the costs of aggressive resource exploitation, it demonstrates that governed agents engage productively with system constraints rather than avoiding them — a pattern consistent with adaptive behaviour under institutional boundaries. The minimum Mead elevation was comparable (governed 1,002 ft versus ungoverned 1,001 ft), confirming that both systems reached the physical floor during severe early drought; the divergence occurred during recovery, where governed agents adaptively adjusted demand while ungoverned agents could not.</w:t>
       </w:r>
     </w:p>
     <w:p>
@@ -281,7 +281,7 @@
           <w:i w:val="0"/>
           <w:sz w:val="22"/>
         </w:rPr>
-        <w:t>This pattern — higher extraction during abundance, proportionate response to scarcity signals — is consistent with adaptive exploitation under prior-appropriation-inspired institutional rules. In real Colorado River management, shortage tiers and delivery obligations enable senior rights holders to utilize water aggressively in normal years because those rules guarantee curtailment during drought. Governed agents display a structurally analogous dynamic: institutional validators made it safe to extract more water by ensuring that drought-inappropriate proposals were blocked before execution. The water-system consequence is that governance shifts the equilibrium demand level upward without degrading drought responsiveness. A fuzzy Q-learning baseline (Hung and Yang, 2021) extracted nearly identical water volumes (demand ratio 0.395) but with near-zero demand–Mead coupling (r = 0.057; Table 1, FQL column), confirming that adaptive exploitation requires natural-language reasoning within governance boundaries, not governance constraints alone (Supplementary Note 11).</w:t>
+        <w:t>This pattern — higher extraction during abundance, proportionate response to scarcity signals — is consistent with adaptive exploitation under prior-appropriation-inspired institutional rules — the seniority-based water rights framework governing western US rivers, where senior rights holders maintain full diversions until drought-tier curtailment begins. In real Colorado River management, shortage tiers and delivery obligations enable senior rights holders to utilize water aggressively in normal years because those rules guarantee curtailment during drought. Governed agents display a structurally analogous dynamic: institutional validators made it safe to extract more water by ensuring that drought-inappropriate proposals were blocked before execution. The water-system consequence is that governance shifts the equilibrium demand level upward without degrading drought responsiveness. A fuzzy Q-learning baseline (Hung and Yang, 2021) extracted nearly identical water volumes (demand ratio 0.395) but with near-zero demand–Mead coupling (r = 0.057; Table 1, FQL column), confirming that adaptive exploitation requires natural-language reasoning within governance boundaries, not governance constraints alone (Supplementary Note 11).</w:t>
       </w:r>
     </w:p>
     <w:p>
@@ -297,7 +297,7 @@
           <w:i w:val="0"/>
           <w:sz w:val="22"/>
         </w:rPr>
-        <w:t>Without governance, agents collapsed into monotonic demand-increase patterns, concentrating 77–82% of decisions on demand increases across all seeds. Their demand trajectories converged toward a code-level ceiling over 42 years, producing artificially conservative demand profiles driven by clamps rather than adaptive choice. Ungoverned reservoir stability was inertial — agents rarely triggered shortage because they never extracted enough to draw Mead below critical thresholds, not because they responded to drought. This adaptive exploitation pattern — visible because language-based agents generate explicit reasoning that governance can evaluate and channel — represents a water-system dynamic that conventional parameterized decision rules cannot produce.</w:t>
+        <w:t>Without governance, agents collapsed into monotonic demand-increase patterns, concentrating 77–82% of decisions on demand increases across all seeds. Their demand trajectories converged toward a hard simulation maximum (distinct from the institutional demand ceiling tested in the ablation below) over 42 years, producing artificially conservative demand profiles driven by clamps rather than adaptive choice. Ungoverned reservoir stability was inertial — agents rarely triggered shortage because they never extracted enough to draw Mead below critical thresholds, not because they responded to drought. This adaptive exploitation pattern — visible because language-based agents generate explicit reasoning that governance can evaluate and channel — represents a water-system dynamic that conventional parameterized decision rules cannot produce.</w:t>
       </w:r>
     </w:p>
     <w:p>
@@ -320,7 +320,7 @@
           <w:i w:val="0"/>
           <w:sz w:val="20"/>
         </w:rPr>
-        <w:t>Table 1. Water-system outcomes and behavioural diversity across four conditions (irrigation domain, Gemma-3 4B, 78 agents × 42 years, 3 runs each). FQL = fuzzy Q-learning baseline (Hung and Yang, 2021; see Methods and Supplementary Note 11).</w:t>
+        <w:t>Table 1. Water-system outcomes and behavioural diversity across four experimental conditions (irrigation domain, Gemma-3 4B, 78 agents × 42 years, 3 runs each). "No Ceiling" removes only the demand-ceiling validator while retaining all 11 other governance rules. FQL = fuzzy Q-learning baseline (Hung and Yang, 2021; see Methods and Supplementary Note 11).</w:t>
       </w:r>
       <w:r>
         <w:rPr>
@@ -430,7 +430,7 @@
                 <w:i w:val="0"/>
                 <w:sz w:val="18"/>
               </w:rPr>
-              <w:t>A1 (No Ceiling)</w:t>
+              <w:t>No Ceiling</w:t>
             </w:r>
           </w:p>
         </w:tc>
@@ -1225,7 +1225,7 @@
           <w:i/>
           <w:sz w:val="18"/>
         </w:rPr>
-        <w:t>Three independent runs per condition (seeds 42, 43, 44). Demand ratio = requested volume / historical baseline allocation. Demand–Mead coupling = Pearson r between annual Lake Mead elevation and annual mean demand ratio (positive r indicates agents reduce demand during drought). Behavioural diversity = normalized Shannon entropy H/log₂(k) over k action types (0 = all agents choose the same action; 1 = actions uniformly distributed; see Methods). BRI = Behavioural Rationality Index, the fraction of high-scarcity decisions where agents did not increase demand (null expectation under uniform random = 60%; see Methods for relationship to IBR used in the flood domain). A1 removes the demand-ceiling stabilizer only (see next section). FQL uses the same reservoir model and governance validators but replaces natural-language reasoning with a Q-learning decision kernel (2-action: increase/decrease); behavioural diversity and BRI are not computed because 84–89% of FQL actions resulted from validator blocking rather than agent choice (Supplementary Note 11). See Supplementary Table 6 for additional water-system metrics.</w:t>
+        <w:t>Three independent runs per condition (seeds 42, 43, 44). Demand ratio = requested volume / historical baseline allocation. Demand–Mead coupling = Pearson r between annual Lake Mead elevation and annual mean demand ratio (positive r indicates agents reduce demand during drought). Behavioural diversity = normalized Shannon entropy H/log₂(k) over k action types (0 = all agents choose the same action; 1 = actions uniformly distributed; see Methods). BRI = Behavioural Rationality Index, the fraction of high-scarcity decisions where agents did not increase demand (null expectation under uniform random = 60%); BRI ≈ 1 − IBR but uses a domain-specific high-scarcity subset (for the analogous flood-domain metric, see IBR in Table 2; see Methods). "No ceiling" removes only the demand-ceiling stabilizer (see next section). FQL uses the same reservoir model and governance validators but replaces natural-language reasoning with a Q-learning decision kernel (2-action: increase/decrease); behavioural diversity and BRI are not computed because 84–89% of FQL actions resulted from validator blocking rather than agent choice (Supplementary Note 11). See Supplementary Table 6 for additional water-system metrics.</w:t>
       </w:r>
     </w:p>
     <w:p>
@@ -1256,7 +1256,7 @@
           <w:i w:val="0"/>
           <w:sz w:val="22"/>
         </w:rPr>
-        <w:t>To identify which institutional rules create the coupling between individual decisions and reservoir state, we removed a single validator — the demand ceiling stabilizer, which blocks demand-increase proposals when aggregate basin demand exceeds 6.0 million acre-feet (MAF) — while retaining all eleven other validators (condition A1; see Methods).</w:t>
+        <w:t>To identify which institutional rules create the coupling between individual decisions and reservoir state, we removed a single validator — the demand ceiling stabilizer, which blocks demand-increase proposals when aggregate basin demand exceeds 6.0 million acre-feet (MAF) — while retaining all eleven other validators (the "no-ceiling" condition; see Methods).</w:t>
       </w:r>
     </w:p>
     <w:p>
@@ -1272,7 +1272,7 @@
           <w:i w:val="0"/>
           <w:sz w:val="22"/>
         </w:rPr>
-        <w:t xml:space="preserve">Removing this one rule of twelve collapsed demand–Mead coupling from r = 0.547 to 0.234, nearly doubled shortage years from 13.3 to 25.3, and dropped minimum Mead elevation to 984 ft below the Tier 3 shortage threshold (Table 1, A1 column). Yet removing the ceiling </w:t>
+        <w:t xml:space="preserve">Removing this one rule of twelve collapsed demand–Mead coupling from r = 0.547 to 0.234, nearly doubled shortage years from 13.3 to 25.3, and dropped minimum Mead elevation to 984 ft below the Tier 3 shortage threshold (Table 1, "No Ceiling" column). Yet removing the ceiling </w:t>
       </w:r>
       <w:r>
         <w:rPr>
@@ -2189,7 +2189,7 @@
           <w:i/>
           <w:sz w:val="18"/>
         </w:rPr>
-        <w:t>Behavioural diversity = mean of per-year normalized Shannon entropy H/log₂(k) over active years (0 = monoculture; 1 = uniform); mean ± s.d. over 3 runs. Action percentages for rule-based agents are computed from yearly state transitions (new actions only); combined insurance-and-elevation events (&lt;1%) are counted as elevation. IBR = Irrational Behavior Rate: fraction of decisions classified as physically impossible or inconsistent with the agent's own threat perception via posthoc PMT rules (see Methods). Rule-based agent uses deterministic PMT threshold logic with parameterized agent heterogeneity. Post-relocation agent-years excluded.</w:t>
+        <w:t>Behavioural diversity = mean of per-year normalized Shannon entropy H/log₂(k) over active years (0 = monoculture; 1 = uniform); mean ± s.d. over 3 runs. Action percentages for rule-based agents are computed from yearly state transitions (new actions only); combined insurance-and-elevation events (&lt;1%) are counted as elevation. IBR = Irrational Behavior Rate: fraction of decisions classified as physically impossible or inconsistent with the agent's own threat perception via posthoc PMT rules (for the analogous irrigation-domain metric, see BRI in Table 1; BRI ≈ 1 − IBR; see Methods). For Gemma-3 4B shown here, governance does not significantly reduce IBR (0.86% vs 1.15%); large IBR reductions occur for other models (Supplementary Table 1). Rule-based agent uses deterministic PMT threshold logic with parameterized agent heterogeneity. Post-relocation agent-years excluded.</w:t>
       </w:r>
     </w:p>
     <w:p>
@@ -2220,7 +2220,7 @@
           <w:i w:val="0"/>
           <w:sz w:val="22"/>
         </w:rPr>
-        <w:t>The governance mechanism that produces adaptive exploitation in chronic drought also generates higher behavioural diversity under acute flood hazard. In the flood domain, 100 household agents made protective decisions (insurance, elevation, relocation, or inaction) over 10 years with stochastic flood events — a fundamentally different water context from continuous irrigation allocation. Governance reduced irrational behaviour rates for four of six models (p &lt; 0.01), with directionally consistent reductions in all six (IBR = 0.1–1.7% governed versus 0.8–11.6% ungoverned; Supplementary Table 1). The largest reductions occurred in models exhibiting the highest ungoverned violation rates (Ministral 14B: 11.6% → 0.4%; Ministral 3B: 8.9% → 1.7%).</w:t>
+        <w:t>The governance mechanism that produces adaptive exploitation in chronic drought also generates higher behavioural diversity under acute flood hazard (Fig. 3). In the flood domain, 100 household agents made protective decisions (insurance, elevation, relocation, or inaction) over 10 years with stochastic flood events — a fundamentally different water context from continuous irrigation allocation. For the six-model comparison below, "governed" refers to agents with full governance validation and cognitively inspired memory (see Methods: Flood Domain Setup); for Gemma-3 4B, both memory configurations produced identical behavioural diversity (0.636 ± 0.044), confirming that the governance effect is attributable to the validator pipeline, not the memory subsystem. Governance reduced irrational behaviour rates for four of six models (p &lt; 0.01), with directionally consistent reductions in all six (IBR = 0.1–1.7% governed versus 0.8–11.6% ungoverned; Supplementary Table 1). The largest reductions occurred in models exhibiting the highest ungoverned violation rates (Ministral 14B: 11.6% → 0.4%; Ministral 3B: 8.9% → 1.7%).</w:t>
       </w:r>
     </w:p>
     <w:p>
@@ -2236,828 +2236,7 @@
           <w:i w:val="0"/>
           <w:sz w:val="22"/>
         </w:rPr>
-        <w:t>Six models spanning two families and three parameter scales showed positive governance effects on behavioural diversity for five of six models, with three statistically significant (Table 3). The effect was strongest where ungoverned agents exhibited behavioural monoculture: Gemma-3 4B (Δ = +0.329) and Ministral 3B (+0.198). Three models produced non-significant effects: Gemma-3 12B (+0.027), Ministral 14B (+0.034), and Ministral 8B (−0.024), reflecting stronger baseline diversity at larger scales that left less room for governance to expand (see SI for model-specific discussion).</w:t>
-      </w:r>
-    </w:p>
-    <w:p>
-      <w:pPr>
-        <w:spacing w:after="80" w:before="240" w:line="480" w:lineRule="auto"/>
-        <w:jc w:val="left"/>
-      </w:pPr>
-      <w:r>
-        <w:rPr>
-          <w:rFonts w:ascii="Times New Roman" w:hAnsi="Times New Roman" w:eastAsia="Times New Roman"/>
-          <w:b w:val="0"/>
-          <w:i w:val="0"/>
-          <w:sz w:val="20"/>
-        </w:rPr>
-      </w:r>
-      <w:r>
-        <w:rPr>
-          <w:rFonts w:ascii="Times New Roman" w:hAnsi="Times New Roman" w:eastAsia="Times New Roman"/>
-          <w:b/>
-          <w:i w:val="0"/>
-          <w:sz w:val="20"/>
-        </w:rPr>
-        <w:t>Table 3. Governance effect on behavioural diversity across six language models (flood domain, 100 agents × 10 years, 3 runs per condition).</w:t>
-      </w:r>
-      <w:r>
-        <w:rPr>
-          <w:rFonts w:ascii="Times New Roman" w:hAnsi="Times New Roman" w:eastAsia="Times New Roman"/>
-          <w:b w:val="0"/>
-          <w:i w:val="0"/>
-          <w:sz w:val="20"/>
-        </w:rPr>
-      </w:r>
-    </w:p>
-    <w:tbl>
-      <w:tblPr>
-        <w:tblStyle w:val="TableGrid"/>
-        <w:tblW w:type="auto" w:w="0"/>
-        <w:jc w:val="center"/>
-        <w:tblLook w:firstColumn="1" w:firstRow="1" w:lastColumn="0" w:lastRow="0" w:noHBand="0" w:noVBand="1" w:val="04A0"/>
-      </w:tblPr>
-      <w:tblGrid>
-        <w:gridCol w:w="1872"/>
-        <w:gridCol w:w="1872"/>
-        <w:gridCol w:w="1872"/>
-        <w:gridCol w:w="1872"/>
-        <w:gridCol w:w="1872"/>
-      </w:tblGrid>
-      <w:tr>
-        <w:tc>
-          <w:tcPr>
-            <w:tcW w:type="dxa" w:w="1872"/>
-            <w:shd w:fill="E8E8E8" w:val="clear"/>
-          </w:tcPr>
-          <w:p>
-            <w:pPr>
-              <w:spacing w:after="0" w:before="0" w:line="240" w:lineRule="auto"/>
-              <w:jc w:val="center"/>
-            </w:pPr>
-            <w:r/>
-            <w:r>
-              <w:rPr>
-                <w:rFonts w:ascii="Times New Roman" w:hAnsi="Times New Roman" w:eastAsia="Times New Roman"/>
-                <w:b/>
-                <w:i w:val="0"/>
-                <w:sz w:val="18"/>
-              </w:rPr>
-              <w:t>Model</w:t>
-            </w:r>
-          </w:p>
-        </w:tc>
-        <w:tc>
-          <w:tcPr>
-            <w:tcW w:type="dxa" w:w="1872"/>
-            <w:shd w:fill="E8E8E8" w:val="clear"/>
-          </w:tcPr>
-          <w:p>
-            <w:pPr>
-              <w:spacing w:after="0" w:before="0" w:line="240" w:lineRule="auto"/>
-              <w:jc w:val="center"/>
-            </w:pPr>
-            <w:r/>
-            <w:r>
-              <w:rPr>
-                <w:rFonts w:ascii="Times New Roman" w:hAnsi="Times New Roman" w:eastAsia="Times New Roman"/>
-                <w:b/>
-                <w:i w:val="0"/>
-                <w:sz w:val="18"/>
-              </w:rPr>
-              <w:t>Ungoverned</w:t>
-            </w:r>
-          </w:p>
-        </w:tc>
-        <w:tc>
-          <w:tcPr>
-            <w:tcW w:type="dxa" w:w="1872"/>
-            <w:shd w:fill="E8E8E8" w:val="clear"/>
-          </w:tcPr>
-          <w:p>
-            <w:pPr>
-              <w:spacing w:after="0" w:before="0" w:line="240" w:lineRule="auto"/>
-              <w:jc w:val="center"/>
-            </w:pPr>
-            <w:r/>
-            <w:r>
-              <w:rPr>
-                <w:rFonts w:ascii="Times New Roman" w:hAnsi="Times New Roman" w:eastAsia="Times New Roman"/>
-                <w:b/>
-                <w:i w:val="0"/>
-                <w:sz w:val="18"/>
-              </w:rPr>
-              <w:t>Governed</w:t>
-            </w:r>
-          </w:p>
-        </w:tc>
-        <w:tc>
-          <w:tcPr>
-            <w:tcW w:type="dxa" w:w="1872"/>
-            <w:shd w:fill="E8E8E8" w:val="clear"/>
-          </w:tcPr>
-          <w:p>
-            <w:pPr>
-              <w:spacing w:after="0" w:before="0" w:line="240" w:lineRule="auto"/>
-              <w:jc w:val="center"/>
-            </w:pPr>
-            <w:r/>
-            <w:r>
-              <w:rPr>
-                <w:rFonts w:ascii="Times New Roman" w:hAnsi="Times New Roman" w:eastAsia="Times New Roman"/>
-                <w:b/>
-                <w:i w:val="0"/>
-                <w:sz w:val="18"/>
-              </w:rPr>
-              <w:t>Delta</w:t>
-            </w:r>
-          </w:p>
-        </w:tc>
-        <w:tc>
-          <w:tcPr>
-            <w:tcW w:type="dxa" w:w="1872"/>
-            <w:shd w:fill="E8E8E8" w:val="clear"/>
-          </w:tcPr>
-          <w:p>
-            <w:pPr>
-              <w:spacing w:after="0" w:before="0" w:line="240" w:lineRule="auto"/>
-              <w:jc w:val="center"/>
-            </w:pPr>
-            <w:r/>
-            <w:r>
-              <w:rPr>
-                <w:rFonts w:ascii="Times New Roman" w:hAnsi="Times New Roman" w:eastAsia="Times New Roman"/>
-                <w:b/>
-                <w:i w:val="0"/>
-                <w:sz w:val="18"/>
-              </w:rPr>
-              <w:t>95% CI</w:t>
-            </w:r>
-          </w:p>
-        </w:tc>
-      </w:tr>
-      <w:tr>
-        <w:tc>
-          <w:tcPr>
-            <w:tcW w:type="dxa" w:w="1872"/>
-          </w:tcPr>
-          <w:p>
-            <w:pPr>
-              <w:spacing w:after="0" w:before="0" w:line="240" w:lineRule="auto"/>
-              <w:jc w:val="left"/>
-            </w:pPr>
-            <w:r/>
-            <w:r>
-              <w:rPr>
-                <w:rFonts w:ascii="Times New Roman" w:hAnsi="Times New Roman" w:eastAsia="Times New Roman"/>
-                <w:b w:val="0"/>
-                <w:i w:val="0"/>
-                <w:sz w:val="18"/>
-              </w:rPr>
-              <w:t>Gemma-3 4B</w:t>
-            </w:r>
-          </w:p>
-        </w:tc>
-        <w:tc>
-          <w:tcPr>
-            <w:tcW w:type="dxa" w:w="1872"/>
-          </w:tcPr>
-          <w:p>
-            <w:pPr>
-              <w:spacing w:after="0" w:before="0" w:line="240" w:lineRule="auto"/>
-              <w:jc w:val="center"/>
-            </w:pPr>
-            <w:r/>
-            <w:r>
-              <w:rPr>
-                <w:rFonts w:ascii="Times New Roman" w:hAnsi="Times New Roman" w:eastAsia="Times New Roman"/>
-                <w:b w:val="0"/>
-                <w:i w:val="0"/>
-                <w:sz w:val="18"/>
-              </w:rPr>
-              <w:t>0.307 ± 0.059</w:t>
-            </w:r>
-          </w:p>
-        </w:tc>
-        <w:tc>
-          <w:tcPr>
-            <w:tcW w:type="dxa" w:w="1872"/>
-          </w:tcPr>
-          <w:p>
-            <w:pPr>
-              <w:spacing w:after="0" w:before="0" w:line="240" w:lineRule="auto"/>
-              <w:jc w:val="center"/>
-            </w:pPr>
-            <w:r/>
-            <w:r>
-              <w:rPr>
-                <w:rFonts w:ascii="Times New Roman" w:hAnsi="Times New Roman" w:eastAsia="Times New Roman"/>
-                <w:b w:val="0"/>
-                <w:i w:val="0"/>
-                <w:sz w:val="18"/>
-              </w:rPr>
-              <w:t>0.636 ± 0.044</w:t>
-            </w:r>
-          </w:p>
-        </w:tc>
-        <w:tc>
-          <w:tcPr>
-            <w:tcW w:type="dxa" w:w="1872"/>
-          </w:tcPr>
-          <w:p>
-            <w:pPr>
-              <w:spacing w:after="0" w:before="0" w:line="240" w:lineRule="auto"/>
-              <w:jc w:val="center"/>
-            </w:pPr>
-            <w:r/>
-            <w:r>
-              <w:rPr>
-                <w:rFonts w:ascii="Times New Roman" w:hAnsi="Times New Roman" w:eastAsia="Times New Roman"/>
-                <w:b w:val="0"/>
-                <w:i w:val="0"/>
-                <w:sz w:val="18"/>
-              </w:rPr>
-              <w:t>+0.329</w:t>
-            </w:r>
-          </w:p>
-        </w:tc>
-        <w:tc>
-          <w:tcPr>
-            <w:tcW w:type="dxa" w:w="1872"/>
-          </w:tcPr>
-          <w:p>
-            <w:pPr>
-              <w:spacing w:after="0" w:before="0" w:line="240" w:lineRule="auto"/>
-              <w:jc w:val="center"/>
-            </w:pPr>
-            <w:r/>
-            <w:r>
-              <w:rPr>
-                <w:rFonts w:ascii="Times New Roman" w:hAnsi="Times New Roman" w:eastAsia="Times New Roman"/>
-                <w:b w:val="0"/>
-                <w:i w:val="0"/>
-                <w:sz w:val="18"/>
-              </w:rPr>
-              <w:t>[+0.207, +0.450]</w:t>
-            </w:r>
-          </w:p>
-        </w:tc>
-      </w:tr>
-      <w:tr>
-        <w:tc>
-          <w:tcPr>
-            <w:tcW w:type="dxa" w:w="1872"/>
-          </w:tcPr>
-          <w:p>
-            <w:pPr>
-              <w:spacing w:after="0" w:before="0" w:line="240" w:lineRule="auto"/>
-              <w:jc w:val="left"/>
-            </w:pPr>
-            <w:r/>
-            <w:r>
-              <w:rPr>
-                <w:rFonts w:ascii="Times New Roman" w:hAnsi="Times New Roman" w:eastAsia="Times New Roman"/>
-                <w:b w:val="0"/>
-                <w:i w:val="0"/>
-                <w:sz w:val="18"/>
-              </w:rPr>
-              <w:t>Gemma-3 12B</w:t>
-            </w:r>
-          </w:p>
-        </w:tc>
-        <w:tc>
-          <w:tcPr>
-            <w:tcW w:type="dxa" w:w="1872"/>
-          </w:tcPr>
-          <w:p>
-            <w:pPr>
-              <w:spacing w:after="0" w:before="0" w:line="240" w:lineRule="auto"/>
-              <w:jc w:val="center"/>
-            </w:pPr>
-            <w:r/>
-            <w:r>
-              <w:rPr>
-                <w:rFonts w:ascii="Times New Roman" w:hAnsi="Times New Roman" w:eastAsia="Times New Roman"/>
-                <w:b w:val="0"/>
-                <w:i w:val="0"/>
-                <w:sz w:val="18"/>
-              </w:rPr>
-              <w:t>0.282 ± 0.012</w:t>
-            </w:r>
-          </w:p>
-        </w:tc>
-        <w:tc>
-          <w:tcPr>
-            <w:tcW w:type="dxa" w:w="1872"/>
-          </w:tcPr>
-          <w:p>
-            <w:pPr>
-              <w:spacing w:after="0" w:before="0" w:line="240" w:lineRule="auto"/>
-              <w:jc w:val="center"/>
-            </w:pPr>
-            <w:r/>
-            <w:r>
-              <w:rPr>
-                <w:rFonts w:ascii="Times New Roman" w:hAnsi="Times New Roman" w:eastAsia="Times New Roman"/>
-                <w:b w:val="0"/>
-                <w:i w:val="0"/>
-                <w:sz w:val="18"/>
-              </w:rPr>
-              <w:t>0.310 ± 0.048</w:t>
-            </w:r>
-          </w:p>
-        </w:tc>
-        <w:tc>
-          <w:tcPr>
-            <w:tcW w:type="dxa" w:w="1872"/>
-          </w:tcPr>
-          <w:p>
-            <w:pPr>
-              <w:spacing w:after="0" w:before="0" w:line="240" w:lineRule="auto"/>
-              <w:jc w:val="center"/>
-            </w:pPr>
-            <w:r/>
-            <w:r>
-              <w:rPr>
-                <w:rFonts w:ascii="Times New Roman" w:hAnsi="Times New Roman" w:eastAsia="Times New Roman"/>
-                <w:b w:val="0"/>
-                <w:i w:val="0"/>
-                <w:sz w:val="18"/>
-              </w:rPr>
-              <w:t>+0.027</w:t>
-            </w:r>
-          </w:p>
-        </w:tc>
-        <w:tc>
-          <w:tcPr>
-            <w:tcW w:type="dxa" w:w="1872"/>
-          </w:tcPr>
-          <w:p>
-            <w:pPr>
-              <w:spacing w:after="0" w:before="0" w:line="240" w:lineRule="auto"/>
-              <w:jc w:val="center"/>
-            </w:pPr>
-            <w:r/>
-            <w:r>
-              <w:rPr>
-                <w:rFonts w:ascii="Times New Roman" w:hAnsi="Times New Roman" w:eastAsia="Times New Roman"/>
-                <w:b w:val="0"/>
-                <w:i w:val="0"/>
-                <w:sz w:val="18"/>
-              </w:rPr>
-              <w:t>[−0.083, +0.138]</w:t>
-            </w:r>
-          </w:p>
-        </w:tc>
-      </w:tr>
-      <w:tr>
-        <w:tc>
-          <w:tcPr>
-            <w:tcW w:type="dxa" w:w="1872"/>
-          </w:tcPr>
-          <w:p>
-            <w:pPr>
-              <w:spacing w:after="0" w:before="0" w:line="240" w:lineRule="auto"/>
-              <w:jc w:val="left"/>
-            </w:pPr>
-            <w:r/>
-            <w:r>
-              <w:rPr>
-                <w:rFonts w:ascii="Times New Roman" w:hAnsi="Times New Roman" w:eastAsia="Times New Roman"/>
-                <w:b w:val="0"/>
-                <w:i w:val="0"/>
-                <w:sz w:val="18"/>
-              </w:rPr>
-              <w:t>Gemma-3 27B</w:t>
-            </w:r>
-          </w:p>
-        </w:tc>
-        <w:tc>
-          <w:tcPr>
-            <w:tcW w:type="dxa" w:w="1872"/>
-          </w:tcPr>
-          <w:p>
-            <w:pPr>
-              <w:spacing w:after="0" w:before="0" w:line="240" w:lineRule="auto"/>
-              <w:jc w:val="center"/>
-            </w:pPr>
-            <w:r/>
-            <w:r>
-              <w:rPr>
-                <w:rFonts w:ascii="Times New Roman" w:hAnsi="Times New Roman" w:eastAsia="Times New Roman"/>
-                <w:b w:val="0"/>
-                <w:i w:val="0"/>
-                <w:sz w:val="18"/>
-              </w:rPr>
-              <w:t>0.322 ± 0.020</w:t>
-            </w:r>
-          </w:p>
-        </w:tc>
-        <w:tc>
-          <w:tcPr>
-            <w:tcW w:type="dxa" w:w="1872"/>
-          </w:tcPr>
-          <w:p>
-            <w:pPr>
-              <w:spacing w:after="0" w:before="0" w:line="240" w:lineRule="auto"/>
-              <w:jc w:val="center"/>
-            </w:pPr>
-            <w:r/>
-            <w:r>
-              <w:rPr>
-                <w:rFonts w:ascii="Times New Roman" w:hAnsi="Times New Roman" w:eastAsia="Times New Roman"/>
-                <w:b w:val="0"/>
-                <w:i w:val="0"/>
-                <w:sz w:val="18"/>
-              </w:rPr>
-              <w:t>0.496 ± 0.051</w:t>
-            </w:r>
-          </w:p>
-        </w:tc>
-        <w:tc>
-          <w:tcPr>
-            <w:tcW w:type="dxa" w:w="1872"/>
-          </w:tcPr>
-          <w:p>
-            <w:pPr>
-              <w:spacing w:after="0" w:before="0" w:line="240" w:lineRule="auto"/>
-              <w:jc w:val="center"/>
-            </w:pPr>
-            <w:r/>
-            <w:r>
-              <w:rPr>
-                <w:rFonts w:ascii="Times New Roman" w:hAnsi="Times New Roman" w:eastAsia="Times New Roman"/>
-                <w:b w:val="0"/>
-                <w:i w:val="0"/>
-                <w:sz w:val="18"/>
-              </w:rPr>
-              <w:t>+0.174</w:t>
-            </w:r>
-          </w:p>
-        </w:tc>
-        <w:tc>
-          <w:tcPr>
-            <w:tcW w:type="dxa" w:w="1872"/>
-          </w:tcPr>
-          <w:p>
-            <w:pPr>
-              <w:spacing w:after="0" w:before="0" w:line="240" w:lineRule="auto"/>
-              <w:jc w:val="center"/>
-            </w:pPr>
-            <w:r/>
-            <w:r>
-              <w:rPr>
-                <w:rFonts w:ascii="Times New Roman" w:hAnsi="Times New Roman" w:eastAsia="Times New Roman"/>
-                <w:b w:val="0"/>
-                <w:i w:val="0"/>
-                <w:sz w:val="18"/>
-              </w:rPr>
-              <w:t>[+0.065, +0.284]</w:t>
-            </w:r>
-          </w:p>
-        </w:tc>
-      </w:tr>
-      <w:tr>
-        <w:tc>
-          <w:tcPr>
-            <w:tcW w:type="dxa" w:w="1872"/>
-          </w:tcPr>
-          <w:p>
-            <w:pPr>
-              <w:spacing w:after="0" w:before="0" w:line="240" w:lineRule="auto"/>
-              <w:jc w:val="left"/>
-            </w:pPr>
-            <w:r/>
-            <w:r>
-              <w:rPr>
-                <w:rFonts w:ascii="Times New Roman" w:hAnsi="Times New Roman" w:eastAsia="Times New Roman"/>
-                <w:b w:val="0"/>
-                <w:i w:val="0"/>
-                <w:sz w:val="18"/>
-              </w:rPr>
-              <w:t>Ministral 3B</w:t>
-            </w:r>
-          </w:p>
-        </w:tc>
-        <w:tc>
-          <w:tcPr>
-            <w:tcW w:type="dxa" w:w="1872"/>
-          </w:tcPr>
-          <w:p>
-            <w:pPr>
-              <w:spacing w:after="0" w:before="0" w:line="240" w:lineRule="auto"/>
-              <w:jc w:val="center"/>
-            </w:pPr>
-            <w:r/>
-            <w:r>
-              <w:rPr>
-                <w:rFonts w:ascii="Times New Roman" w:hAnsi="Times New Roman" w:eastAsia="Times New Roman"/>
-                <w:b w:val="0"/>
-                <w:i w:val="0"/>
-                <w:sz w:val="18"/>
-              </w:rPr>
-              <w:t>0.373 ± 0.061</w:t>
-            </w:r>
-          </w:p>
-        </w:tc>
-        <w:tc>
-          <w:tcPr>
-            <w:tcW w:type="dxa" w:w="1872"/>
-          </w:tcPr>
-          <w:p>
-            <w:pPr>
-              <w:spacing w:after="0" w:before="0" w:line="240" w:lineRule="auto"/>
-              <w:jc w:val="center"/>
-            </w:pPr>
-            <w:r/>
-            <w:r>
-              <w:rPr>
-                <w:rFonts w:ascii="Times New Roman" w:hAnsi="Times New Roman" w:eastAsia="Times New Roman"/>
-                <w:b w:val="0"/>
-                <w:i w:val="0"/>
-                <w:sz w:val="18"/>
-              </w:rPr>
-              <w:t>0.571 ± 0.047</w:t>
-            </w:r>
-          </w:p>
-        </w:tc>
-        <w:tc>
-          <w:tcPr>
-            <w:tcW w:type="dxa" w:w="1872"/>
-          </w:tcPr>
-          <w:p>
-            <w:pPr>
-              <w:spacing w:after="0" w:before="0" w:line="240" w:lineRule="auto"/>
-              <w:jc w:val="center"/>
-            </w:pPr>
-            <w:r/>
-            <w:r>
-              <w:rPr>
-                <w:rFonts w:ascii="Times New Roman" w:hAnsi="Times New Roman" w:eastAsia="Times New Roman"/>
-                <w:b w:val="0"/>
-                <w:i w:val="0"/>
-                <w:sz w:val="18"/>
-              </w:rPr>
-              <w:t>+0.198</w:t>
-            </w:r>
-          </w:p>
-        </w:tc>
-        <w:tc>
-          <w:tcPr>
-            <w:tcW w:type="dxa" w:w="1872"/>
-          </w:tcPr>
-          <w:p>
-            <w:pPr>
-              <w:spacing w:after="0" w:before="0" w:line="240" w:lineRule="auto"/>
-              <w:jc w:val="center"/>
-            </w:pPr>
-            <w:r/>
-            <w:r>
-              <w:rPr>
-                <w:rFonts w:ascii="Times New Roman" w:hAnsi="Times New Roman" w:eastAsia="Times New Roman"/>
-                <w:b w:val="0"/>
-                <w:i w:val="0"/>
-                <w:sz w:val="18"/>
-              </w:rPr>
-              <w:t>[+0.072, +0.325]</w:t>
-            </w:r>
-          </w:p>
-        </w:tc>
-      </w:tr>
-      <w:tr>
-        <w:tc>
-          <w:tcPr>
-            <w:tcW w:type="dxa" w:w="1872"/>
-          </w:tcPr>
-          <w:p>
-            <w:pPr>
-              <w:spacing w:after="0" w:before="0" w:line="240" w:lineRule="auto"/>
-              <w:jc w:val="left"/>
-            </w:pPr>
-            <w:r/>
-            <w:r>
-              <w:rPr>
-                <w:rFonts w:ascii="Times New Roman" w:hAnsi="Times New Roman" w:eastAsia="Times New Roman"/>
-                <w:b w:val="0"/>
-                <w:i w:val="0"/>
-                <w:sz w:val="18"/>
-              </w:rPr>
-              <w:t>Ministral 8B</w:t>
-            </w:r>
-          </w:p>
-        </w:tc>
-        <w:tc>
-          <w:tcPr>
-            <w:tcW w:type="dxa" w:w="1872"/>
-          </w:tcPr>
-          <w:p>
-            <w:pPr>
-              <w:spacing w:after="0" w:before="0" w:line="240" w:lineRule="auto"/>
-              <w:jc w:val="center"/>
-            </w:pPr>
-            <w:r/>
-            <w:r>
-              <w:rPr>
-                <w:rFonts w:ascii="Times New Roman" w:hAnsi="Times New Roman" w:eastAsia="Times New Roman"/>
-                <w:b w:val="0"/>
-                <w:i w:val="0"/>
-                <w:sz w:val="18"/>
-              </w:rPr>
-              <w:t>0.555 ± 0.009</w:t>
-            </w:r>
-          </w:p>
-        </w:tc>
-        <w:tc>
-          <w:tcPr>
-            <w:tcW w:type="dxa" w:w="1872"/>
-          </w:tcPr>
-          <w:p>
-            <w:pPr>
-              <w:spacing w:after="0" w:before="0" w:line="240" w:lineRule="auto"/>
-              <w:jc w:val="center"/>
-            </w:pPr>
-            <w:r/>
-            <w:r>
-              <w:rPr>
-                <w:rFonts w:ascii="Times New Roman" w:hAnsi="Times New Roman" w:eastAsia="Times New Roman"/>
-                <w:b w:val="0"/>
-                <w:i w:val="0"/>
-                <w:sz w:val="18"/>
-              </w:rPr>
-              <w:t>0.531 ± 0.028</w:t>
-            </w:r>
-          </w:p>
-        </w:tc>
-        <w:tc>
-          <w:tcPr>
-            <w:tcW w:type="dxa" w:w="1872"/>
-          </w:tcPr>
-          <w:p>
-            <w:pPr>
-              <w:spacing w:after="0" w:before="0" w:line="240" w:lineRule="auto"/>
-              <w:jc w:val="center"/>
-            </w:pPr>
-            <w:r/>
-            <w:r>
-              <w:rPr>
-                <w:rFonts w:ascii="Times New Roman" w:hAnsi="Times New Roman" w:eastAsia="Times New Roman"/>
-                <w:b w:val="0"/>
-                <w:i w:val="0"/>
-                <w:sz w:val="18"/>
-              </w:rPr>
-              <w:t>−0.024</w:t>
-            </w:r>
-          </w:p>
-        </w:tc>
-        <w:tc>
-          <w:tcPr>
-            <w:tcW w:type="dxa" w:w="1872"/>
-          </w:tcPr>
-          <w:p>
-            <w:pPr>
-              <w:spacing w:after="0" w:before="0" w:line="240" w:lineRule="auto"/>
-              <w:jc w:val="center"/>
-            </w:pPr>
-            <w:r/>
-            <w:r>
-              <w:rPr>
-                <w:rFonts w:ascii="Times New Roman" w:hAnsi="Times New Roman" w:eastAsia="Times New Roman"/>
-                <w:b w:val="0"/>
-                <w:i w:val="0"/>
-                <w:sz w:val="18"/>
-              </w:rPr>
-              <w:t>[−0.085, +0.038]</w:t>
-            </w:r>
-          </w:p>
-        </w:tc>
-      </w:tr>
-      <w:tr>
-        <w:tc>
-          <w:tcPr>
-            <w:tcW w:type="dxa" w:w="1872"/>
-          </w:tcPr>
-          <w:p>
-            <w:pPr>
-              <w:spacing w:after="0" w:before="0" w:line="240" w:lineRule="auto"/>
-              <w:jc w:val="left"/>
-            </w:pPr>
-            <w:r/>
-            <w:r>
-              <w:rPr>
-                <w:rFonts w:ascii="Times New Roman" w:hAnsi="Times New Roman" w:eastAsia="Times New Roman"/>
-                <w:b w:val="0"/>
-                <w:i w:val="0"/>
-                <w:sz w:val="18"/>
-              </w:rPr>
-              <w:t>Ministral 14B</w:t>
-            </w:r>
-          </w:p>
-        </w:tc>
-        <w:tc>
-          <w:tcPr>
-            <w:tcW w:type="dxa" w:w="1872"/>
-          </w:tcPr>
-          <w:p>
-            <w:pPr>
-              <w:spacing w:after="0" w:before="0" w:line="240" w:lineRule="auto"/>
-              <w:jc w:val="center"/>
-            </w:pPr>
-            <w:r/>
-            <w:r>
-              <w:rPr>
-                <w:rFonts w:ascii="Times New Roman" w:hAnsi="Times New Roman" w:eastAsia="Times New Roman"/>
-                <w:b w:val="0"/>
-                <w:i w:val="0"/>
-                <w:sz w:val="18"/>
-              </w:rPr>
-              <w:t>0.572 ± 0.018</w:t>
-            </w:r>
-          </w:p>
-        </w:tc>
-        <w:tc>
-          <w:tcPr>
-            <w:tcW w:type="dxa" w:w="1872"/>
-          </w:tcPr>
-          <w:p>
-            <w:pPr>
-              <w:spacing w:after="0" w:before="0" w:line="240" w:lineRule="auto"/>
-              <w:jc w:val="center"/>
-            </w:pPr>
-            <w:r/>
-            <w:r>
-              <w:rPr>
-                <w:rFonts w:ascii="Times New Roman" w:hAnsi="Times New Roman" w:eastAsia="Times New Roman"/>
-                <w:b w:val="0"/>
-                <w:i w:val="0"/>
-                <w:sz w:val="18"/>
-              </w:rPr>
-              <w:t>0.605 ± 0.011</w:t>
-            </w:r>
-          </w:p>
-        </w:tc>
-        <w:tc>
-          <w:tcPr>
-            <w:tcW w:type="dxa" w:w="1872"/>
-          </w:tcPr>
-          <w:p>
-            <w:pPr>
-              <w:spacing w:after="0" w:before="0" w:line="240" w:lineRule="auto"/>
-              <w:jc w:val="center"/>
-            </w:pPr>
-            <w:r/>
-            <w:r>
-              <w:rPr>
-                <w:rFonts w:ascii="Times New Roman" w:hAnsi="Times New Roman" w:eastAsia="Times New Roman"/>
-                <w:b w:val="0"/>
-                <w:i w:val="0"/>
-                <w:sz w:val="18"/>
-              </w:rPr>
-              <w:t>+0.034</w:t>
-            </w:r>
-          </w:p>
-        </w:tc>
-        <w:tc>
-          <w:tcPr>
-            <w:tcW w:type="dxa" w:w="1872"/>
-          </w:tcPr>
-          <w:p>
-            <w:pPr>
-              <w:spacing w:after="0" w:before="0" w:line="240" w:lineRule="auto"/>
-              <w:jc w:val="center"/>
-            </w:pPr>
-            <w:r/>
-            <w:r>
-              <w:rPr>
-                <w:rFonts w:ascii="Times New Roman" w:hAnsi="Times New Roman" w:eastAsia="Times New Roman"/>
-                <w:b w:val="0"/>
-                <w:i w:val="0"/>
-                <w:sz w:val="18"/>
-              </w:rPr>
-              <w:t>[−0.002, +0.069]</w:t>
-            </w:r>
-          </w:p>
-        </w:tc>
-      </w:tr>
-    </w:tbl>
-    <w:p>
-      <w:pPr>
-        <w:spacing w:after="40" w:before="0" w:line="480" w:lineRule="auto"/>
-        <w:jc w:val="both"/>
-      </w:pPr>
-    </w:p>
-    <w:p>
-      <w:pPr>
-        <w:spacing w:after="160" w:before="40" w:line="480" w:lineRule="auto"/>
-        <w:jc w:val="both"/>
-      </w:pPr>
-      <w:r>
-        <w:rPr>
-          <w:rFonts w:ascii="Times New Roman" w:hAnsi="Times New Roman" w:eastAsia="Times New Roman"/>
-          <w:b w:val="0"/>
-          <w:i/>
-          <w:sz w:val="18"/>
-        </w:rPr>
-        <w:t>Behavioural diversity = normalized Shannon entropy H/log₂(k), where k is the number of available actions (0 = monoculture; 1 = uniform distribution). Delta = governed minus ungoverned; mean ± s.d. over 3 runs. 95% CIs from Welch t-distribution. Post-relocation agent-years excluded. Full IBR decomposition in Supplementary Table 1.</w:t>
+        <w:t>Six models spanning two families and three parameter scales (3.2B to 27B parameters) showed positive governance effects on behavioural diversity for five of six models, with three statistically significant (Fig. 4). The effect was strongest where ungoverned agents exhibited behavioural monoculture: Gemma-3 4B (Δ = +0.329) and Ministral 3B (+0.198). Three models produced non-significant effects: Gemma-3 12B (+0.027), Ministral 14B (+0.034), and Ministral 8B (−0.024), reflecting stronger baseline diversity at larger scales that left less room for governance to expand (see SI for model-specific discussion).</w:t>
       </w:r>
     </w:p>
     <w:p>
@@ -3136,7 +2315,7 @@
           <w:i w:val="0"/>
           <w:sz w:val="18"/>
         </w:rPr>
-        <w:t>Figure 1. Adaptive exploitation under institutional governance</w:t>
+        <w:t>Figure 2. Adaptive exploitation under institutional governance</w:t>
       </w:r>
       <w:r>
         <w:rPr>
@@ -3145,7 +2324,7 @@
           <w:i w:val="0"/>
           <w:sz w:val="18"/>
         </w:rPr>
-        <w:t xml:space="preserve"> (irrigation domain, 78 agents × 42 years, 3 seeds). (a) Lake Mead elevation time series with shortage-tier thresholds. (b) Basin demand ratio (total request / total water right); governed agents (blue) track drought, ungoverned (vermillion) monotonically increase, FQL (grey) extracts similar volume but with no drought coupling. (c) Action distribution showing ungoverned collapse into demand increases and FQL dominance of validator-blocked maintain. (d) Behavioural diversity versus demand–Mead coupling (Pearson r): governed agents occupy the adaptive-diversity quadrant (high diversity, strong coupling); A1 (green) shows arbitrary diversity (high diversity, weak coupling). Shaded bands show ± 1 s.d. across 3 seeds.</w:t>
+        <w:t xml:space="preserve"> (irrigation domain, 78 agents × 42 years, 3 seeds). (a) Lake Mead elevation time series with shortage-tier thresholds. (b) Basin demand ratio (total request / total water right); governed agents (blue) track drought, ungoverned (vermillion) monotonically increase, FQL (grey) extracts similar volume but with no drought coupling. (c) Action distribution showing ungoverned collapse into demand increases and FQL dominance of validator-blocked maintain. "No ceiling" removes only the demand-ceiling validator. (d) Behavioural diversity versus demand–Mead coupling (Pearson r): governed agents occupy the adaptive-diversity quadrant (high diversity, strong coupling); the no-ceiling condition (green) shows arbitrary diversity (high diversity, weak coupling). Shaded bands show ± 1 s.d. across 3 seeds.</w:t>
       </w:r>
     </w:p>
     <w:p>
@@ -3208,7 +2387,7 @@
           <w:i w:val="0"/>
           <w:sz w:val="18"/>
         </w:rPr>
-        <w:t>Figure 2. Flood-adaptation trajectories across agent types</w:t>
+        <w:t>Figure 3. Flood-adaptation trajectories across agent types</w:t>
       </w:r>
       <w:r>
         <w:rPr>
@@ -3217,7 +2396,79 @@
           <w:i w:val="0"/>
           <w:sz w:val="18"/>
         </w:rPr>
-        <w:t xml:space="preserve"> (100 agents × 10 years). Bars show 3-seed means. (a) Rule-based PMT agents converge rapidly to elevation-dominated protection. (b) Ungoverned language agents stagnate in unprotected states. (c) Governed language agents develop a diverse mix of protection strategies including relocation, which neither rule-based nor ungoverned agents achieve. Insurance requires annual renewal; elevation is permanent.</w:t>
+        <w:t xml:space="preserve"> (100 agents × 10 years, Gemma-3 4B). Bars show 3-seed means; error whiskers show ± 1 s.d. across seeds. (a) Rule-based PMT agents converge rapidly to elevation-dominated protection. (b) Ungoverned language agents stagnate in unprotected states. (c) Governed language agents develop a diverse mix of protection strategies including relocation, which neither rule-based nor ungoverned agents achieve. Insurance requires annual renewal; elevation is permanent.</w:t>
+      </w:r>
+    </w:p>
+    <w:p>
+      <w:pPr>
+        <w:spacing w:after="80" w:before="240" w:line="480" w:lineRule="auto"/>
+        <w:jc w:val="center"/>
+      </w:pPr>
+      <w:r>
+        <w:drawing>
+          <wp:inline xmlns:a="http://schemas.openxmlformats.org/drawingml/2006/main" xmlns:pic="http://schemas.openxmlformats.org/drawingml/2006/picture">
+            <wp:extent cx="5486400" cy="2658500"/>
+            <wp:docPr id="3" name="Picture 3"/>
+            <wp:cNvGraphicFramePr>
+              <a:graphicFrameLocks noChangeAspect="1"/>
+            </wp:cNvGraphicFramePr>
+            <a:graphic>
+              <a:graphicData uri="http://schemas.openxmlformats.org/drawingml/2006/picture">
+                <pic:pic>
+                  <pic:nvPicPr>
+                    <pic:cNvPr id="0" name="Fig4_crossmodel.png"/>
+                    <pic:cNvPicPr/>
+                  </pic:nvPicPr>
+                  <pic:blipFill>
+                    <a:blip r:embed="rId11"/>
+                    <a:stretch>
+                      <a:fillRect/>
+                    </a:stretch>
+                  </pic:blipFill>
+                  <pic:spPr>
+                    <a:xfrm>
+                      <a:off x="0" y="0"/>
+                      <a:ext cx="5486400" cy="2658500"/>
+                    </a:xfrm>
+                    <a:prstGeom prst="rect"/>
+                  </pic:spPr>
+                </pic:pic>
+              </a:graphicData>
+            </a:graphic>
+          </wp:inline>
+        </w:drawing>
+      </w:r>
+    </w:p>
+    <w:p>
+      <w:pPr>
+        <w:spacing w:after="240" w:before="40" w:line="480" w:lineRule="auto"/>
+        <w:jc w:val="both"/>
+      </w:pPr>
+      <w:r>
+        <w:rPr>
+          <w:rFonts w:ascii="Times New Roman" w:hAnsi="Times New Roman" w:eastAsia="Times New Roman"/>
+          <w:b w:val="0"/>
+          <w:i w:val="0"/>
+          <w:sz w:val="18"/>
+        </w:rPr>
+      </w:r>
+      <w:r>
+        <w:rPr>
+          <w:rFonts w:ascii="Times New Roman" w:hAnsi="Times New Roman" w:eastAsia="Times New Roman"/>
+          <w:b/>
+          <w:i w:val="0"/>
+          <w:sz w:val="18"/>
+        </w:rPr>
+        <w:t>Figure 4. Governance effect on behavioural diversity across six language models</w:t>
+      </w:r>
+      <w:r>
+        <w:rPr>
+          <w:rFonts w:ascii="Times New Roman" w:hAnsi="Times New Roman" w:eastAsia="Times New Roman"/>
+          <w:b w:val="0"/>
+          <w:i w:val="0"/>
+          <w:sz w:val="18"/>
+        </w:rPr>
+        <w:t xml:space="preserve"> (flood domain, 100 agents × 10 years, 3 runs per condition). Models sorted by parameter count (3.2B to 27B). (a) Paired dot plot showing ungoverned (red) vs governed (blue) behavioural diversity for each model; connecting lines indicate effect direction. (b) Forest plot of governance effect (Δ = governed − ungoverned) with 95% CIs; blue = statistically significant, grey = non-significant. Diamond shows pooled effect across all six models. Full IBR decomposition in Supplementary Table 1.</w:t>
       </w:r>
     </w:p>
     <w:p>
@@ -3777,7 +3028,7 @@
           <w:i w:val="0"/>
           <w:sz w:val="22"/>
         </w:rPr>
-        <w:t>All experiments used locally hosted open-weight models via Ollama, a local inference platform for open-weight language models. The primary model was Gemma-3 4B (Gemma Team, 2025; Ollama tag gemma3:4b); cross-scale comparisons included Gemma-3 12B (gemma3:12b) and 27B (gemma3:27b), and Ministral 3B (ministral:3b), 8B (ministral:8b), and 14B (ministral:14b). Temperature was set to 0.8 with top_p = 0.9 (nucleus sampling threshold) and context window of 8,192 tokens. The temperature value follows common practice in generative agent studies (Park et al., 2023). Because temperature directly affects output diversity, the absolute values of behavioural diversity (EHE) reflect this parameter choice. No temperature sensitivity analysis was conducted; the governance effect (governed minus ungoverned) may vary at different temperatures. Future work should systematically test temperature sensitivity across the range [0.2, 1.0]. Structured output was enforced through delimiter-bounded JSON response formats with rule-based preprocessing that corrects common JSON formatting errors (missing closing braces, unescaped characters, truncated fields) before parsing. Fixed random seeds (reported per domain below) ensured reproducibility across runs. No fine-tuning or reinforcement learning from human feedback was applied; all behavioural shaping occurred through prompt design and governance constraints. Full persona prompt templates and governance rule specifications (YAML) are provided in the Supplementary Information.</w:t>
+        <w:t>All experiments used locally hosted open-weight models via Ollama, a local inference platform for open-weight language models. The primary model was Gemma-3 4B (Gemma Team, 2025; Ollama tag gemma3:4b); cross-scale comparisons included Gemma-3 12B (gemma3:12b) and 27B (gemma3:27b), and Ministral 3B, 8B, and 14B (a model series by Mistral AI; Ollama tags ministral:3b/8b/14b). Temperature was set to 0.8 with top_p = 0.9 (nucleus sampling threshold) and context window of 8,192 tokens. The temperature value follows common practice in generative agent studies (Park et al., 2023). Because temperature directly affects output diversity, the absolute values of behavioural diversity reflect this parameter choice. No temperature sensitivity analysis was conducted; the governance effect (governed minus ungoverned) may vary at different temperatures. Future work should systematically test temperature sensitivity across the range [0.2, 1.0]. Structured output was enforced through delimiter-bounded JSON response formats with rule-based preprocessing that corrects common JSON formatting errors (missing closing braces, unescaped characters, truncated fields) before parsing. Fixed random seeds (reported per domain below) ensured reproducibility across runs. No fine-tuning or reinforcement learning from human feedback was applied; all behavioural shaping occurred through prompt design and governance constraints. Full persona prompt templates and governance rule specifications (YAML) are provided in the Supplementary Information.</w:t>
       </w:r>
     </w:p>
     <w:p>
@@ -3808,7 +3059,7 @@
           <w:i w:val="0"/>
           <w:sz w:val="22"/>
         </w:rPr>
-        <w:t>The irrigation application represents 78 agents corresponding to Colorado River Simulation System (CRSS) demand nodes across the Upper and Lower Colorado River Basin. Each agent manages a continuous water-allocation decision over a 42-year horizon (simulating conditions from 1981 to 2022). Agent reasoning follows a dual-appraisal framework — Water Shortage Appraisal (WSA) and Adaptive Capacity Appraisal (ACA) — derived from fuzzy-quantitative-linguistic persona heuristics that extend the institutional decision logic of Hung and Yang (2021). Agents are characterized by seniority (priority date), storage access, historical demand flexibility, and basin membership (Upper vs. Lower). Five actions define the decision vocabulary: increase demand (large or small), decrease demand (large or small), and maintain demand. Each action triggers bounded Gaussian magnitude sampling (mean from persona heuristics, sigma from cluster parameters) clamped to [0, water_right], ensuring physical feasibility independent of governance. Twelve validators enforce constraints: 7 physical (mass balance, capacity limits, rate-of-change bounds), 1 institutional (demand ceiling stabilizer, linking individual proposals to aggregate basin state — the rule tested in the A1 ablation), 2 social (seniority compliance, basin-level coordination), 1 temporal (seasonal plausibility), and 1 behavioural (WSA-ACA construct-action alignment).</w:t>
+        <w:t>The irrigation application represents 78 agents corresponding to Colorado River Simulation System (CRSS) demand nodes across the Upper and Lower Colorado River Basin. Each agent manages a continuous water-allocation decision over a 42-year horizon (simulating conditions from 1981 to 2022). Agent reasoning follows a dual-appraisal framework — Water Shortage Appraisal (WSA) and Adaptive Capacity Appraisal (ACA) — derived from fuzzy-quantitative-linguistic persona heuristics that extend the institutional decision logic of Hung and Yang (2021). Agents are characterized by seniority (priority date), storage access, historical demand flexibility, and basin membership (Upper vs. Lower). Five actions define the decision vocabulary: increase demand (large or small), decrease demand (large or small), and maintain demand. Each action triggers bounded Gaussian magnitude sampling (mean from persona heuristics, sigma from cluster parameters) clamped to [0, water_right], ensuring physical feasibility independent of governance. Twelve validators enforce constraints: 7 physical (mass balance, capacity limits, rate-of-change bounds), 1 institutional (demand ceiling stabilizer, linking individual proposals to aggregate basin state — the rule tested in the no-ceiling ablation), 2 social (seniority compliance, basin-level coordination), 1 temporal (seasonal plausibility), and 1 behavioural (WSA-ACA construct-action alignment).</w:t>
       </w:r>
     </w:p>
     <w:p>
@@ -3933,7 +3184,7 @@
           <w:i w:val="0"/>
           <w:sz w:val="22"/>
         </w:rPr>
-        <w:t>A1 (No demand ceiling)</w:t>
+        <w:t>No ceiling</w:t>
       </w:r>
       <w:r>
         <w:rPr>
@@ -3942,7 +3193,7 @@
           <w:i w:val="0"/>
           <w:sz w:val="22"/>
         </w:rPr>
-        <w:t>: Full governance pipeline minus the `demand_ceiling_stabilizer`, which blocks demand-increase proposals when aggregate basin demand exceeds 6.0 MAF. Removing this single rule isolates whether the diversity effect requires the specific constraint that links individual decisions to aggregate basin state, while retaining all 11 other validators.</w:t>
+        <w:t>: Full governance pipeline minus the demand-ceiling stabilizer, which blocks demand-increase proposals when aggregate basin demand exceeds 6.0 MAF. Removing this single rule isolates whether the diversity effect requires the specific constraint that links individual decisions to aggregate basin state, while retaining all 11 other validators.</w:t>
       </w:r>
     </w:p>
     <w:p>
@@ -4141,7 +3392,7 @@
           <w:i w:val="0"/>
           <w:sz w:val="22"/>
         </w:rPr>
-        <w:t>Group A (Ungoverned)</w:t>
+        <w:t>Ungoverned</w:t>
       </w:r>
       <w:r>
         <w:rPr>
@@ -4150,7 +3401,7 @@
           <w:i w:val="0"/>
           <w:sz w:val="22"/>
         </w:rPr>
-        <w:t>: LLM with window memory and governance validation disabled — establishes the baseline behavioural quality. Critically, Group A agents receive identical prompt templates, PMT-based response format requirements, and environmental context signals as Groups B and C; the only difference is that proposed decisions bypass governance validation and execute directly.</w:t>
+        <w:t>: LLM with window memory and governance validation disabled — establishes the baseline behavioural quality. Critically, ungoverned agents receive identical prompt templates, PMT-based response format requirements, and environmental context signals as governed agents; the only difference is that proposed decisions bypass governance validation and execute directly.</w:t>
       </w:r>
     </w:p>
     <w:p>
@@ -4175,7 +3426,7 @@
           <w:i w:val="0"/>
           <w:sz w:val="22"/>
         </w:rPr>
-        <w:t>Group B (Governed)</w:t>
+        <w:t>Governed</w:t>
       </w:r>
       <w:r>
         <w:rPr>
@@ -4209,7 +3460,7 @@
           <w:i w:val="0"/>
           <w:sz w:val="22"/>
         </w:rPr>
-        <w:t>Group C (Governed + HumanCentric Memory)</w:t>
+        <w:t>Governed (HumanCentric memory)</w:t>
       </w:r>
       <w:r>
         <w:rPr>
@@ -4218,7 +3469,7 @@
           <w:i w:val="0"/>
           <w:sz w:val="22"/>
         </w:rPr>
-        <w:t>: LLM with surprise-weighted, arousal-gated memory featuring stochastic consolidation and exponential decay, plus full governance validation — tests whether cognitively inspired memory improves native alignment. For Gemma-3 4B, main-text comparisons use Groups A and B; for the cross-model comparison (six models, Table 3), Groups A and C were run because Group B was conducted only for Gemma-3 4B. Groups B and C share identical governance validators; they differ only in memory subsystem (see Supplementary Table 1 note).</w:t>
+        <w:t>: LLM with surprise-weighted, arousal-gated memory featuring stochastic consolidation and exponential decay, plus full governance validation — tests whether cognitively inspired memory improves native alignment. For Gemma-3 4B, main-text comparisons use ungoverned vs governed (window memory); for the cross-model comparison (six models, Fig. 4), ungoverned vs governed (HumanCentric memory) were run because the window-memory governed condition was conducted only for Gemma-3 4B. Both governed conditions share identical governance validators; they differ only in memory subsystem (see Supplementary Table 1 note).</w:t>
       </w:r>
     </w:p>
     <w:p>
@@ -5012,7 +4263,7 @@
       </w:r>
     </w:p>
     <w:sectPr>
-      <w:footerReference w:type="default" r:id="rId11"/>
+      <w:footerReference w:type="default" r:id="rId12"/>
       <w:pgSz w:w="12240" w:h="15840"/>
       <w:pgMar w:top="1440" w:right="1440" w:bottom="1440" w:left="1440" w:header="720" w:footer="720" w:gutter="0"/>
       <w:cols w:space="720"/>

</xml_diff>

<commit_message>
feat(nw): rewrite R1 three-way comparison, add FQL to Fig 2a, redesign professor briefing tables
- R1 Results: lead with Governed/Ungoverned/FQL three-way comparison,
  define coupling (r) with motivation, explicit complementary-requirements logic
- Fig 2 Panel (a): add FQL grey dotted line (4 conditions complete),
  reduce FQL SD band alpha, lighten tier thresholds, move legend
- Fig 2 Panel (d): add "(EHE)" to y-axis label
- Professor briefing tables: remove Change%/CI/seed counts, add
  bottom-line + setup context, expand "Ungov."→"Ungoverned",
  "A1"→"No Ceiling", add metric definitions in footnotes
- 10min talking points (MD + Word) for CS professor meeting

Co-Authored-By: Claude Opus 4.6 <noreply@anthropic.com>
</commit_message>
<xml_diff>
--- a/paper/nature_water/NatureWater_MainText_v14.docx
+++ b/paper/nature_water/NatureWater_MainText_v14.docx
@@ -265,7 +265,7 @@
           <w:i w:val="0"/>
           <w:sz w:val="22"/>
         </w:rPr>
-        <w:t>Governed agents extracted more water than ungoverned agents while maintaining stronger coupling between individual decisions and reservoir state (Fig. 2, Table 1; all irrigation results use Gemma-3 4B, 78 agents × 42 years). Over 42 simulated years, governed agents achieved a mean demand ratio of 0.394 compared with 0.288 for ungoverned agents — yet governed agents responded more sensitively to drought, as reflected in the correlation between annual Lake Mead elevation and aggregate demand (r = 0.547 governed versus 0.378 ungoverned). Lake Mead was consequently lower under governance (42-year mean 1,094 ft versus 1,173 ft) and governed agents triggered shortage conditions more frequently (13.3 versus 5.0 of 42 years). While the higher shortage frequency reflects the costs of aggressive resource exploitation, it demonstrates that governed agents engage productively with system constraints rather than avoiding them — a pattern consistent with adaptive behaviour under institutional boundaries. The minimum Mead elevation was comparable (governed 1,002 ft versus ungoverned 1,001 ft), confirming that both systems reached the physical floor during severe early drought; the divergence occurred during recovery, where governed agents adaptively adjusted demand while ungoverned agents could not.</w:t>
+        <w:t>Three experimental conditions reveal complementary requirements for adaptive water management (Fig. 2, Table 1; all irrigation results use Gemma-3 4B, 78 agents × 42 years). To assess whether individual water-use decisions respond to basin-wide drought signals — the central coordination challenge in shared water systems — we measure demand–reservoir coupling as the Pearson correlation (r) between annual Lake Mead elevation and aggregate demand ratio; positive r indicates agents reduce demand when the reservoir drops. Governed language agents achieved high extraction (demand ratio 0.394) with strong drought coupling (r = 0.547). A fuzzy Q-learning baseline (FQL; Hung and Yang, 2021) extracted nearly identical volumes (0.395) but with near-zero coupling (r = 0.057), demonstrating that institutional rules alone do not produce drought responsiveness. Ungoverned language agents showed low extraction (0.288) with moderate coupling (0.378), reflecting behavioural collapse rather than adaptive restraint — 77–82% of their decisions were demand increases that converged on a code-level simulation maximum over 42 years. Together, these results indicate that adaptive exploitation — high extraction coupled to drought signals — requires natural-language reasoning operating within institutional boundaries, not either component alone (Fig. 2d; Supplementary Note 11).</w:t>
       </w:r>
     </w:p>
     <w:p>
@@ -281,7 +281,7 @@
           <w:i w:val="0"/>
           <w:sz w:val="22"/>
         </w:rPr>
-        <w:t>This pattern — higher extraction during abundance, proportionate response to scarcity signals — is consistent with adaptive exploitation under prior-appropriation-inspired institutional rules — the seniority-based water rights framework governing western US rivers, where senior rights holders maintain full diversions until drought-tier curtailment begins. In real Colorado River management, shortage tiers and delivery obligations enable senior rights holders to utilize water aggressively in normal years because those rules guarantee curtailment during drought. Governed agents display a structurally analogous dynamic: institutional validators made it safe to extract more water by ensuring that drought-inappropriate proposals were blocked before execution. The water-system consequence is that governance shifts the equilibrium demand level upward without degrading drought responsiveness. A fuzzy Q-learning baseline (Hung and Yang, 2021) extracted nearly identical water volumes (demand ratio 0.395) but with near-zero demand–Mead coupling (r = 0.057; Table 1, FQL column), confirming that adaptive exploitation requires natural-language reasoning within governance boundaries, not governance constraints alone (Supplementary Note 11).</w:t>
+        <w:t>Governed agents extracted more water yet responded more sensitively to drought. Lake Mead was consequently lower under governance (42-year mean 1,094 ft versus 1,173 ft) and governed agents triggered shortage conditions more frequently (13.3 versus 5.0 of 42 years). While the higher shortage frequency reflects the costs of aggressive resource exploitation, it demonstrates that governed agents engage productively with system constraints rather than avoiding them. The minimum Mead elevation was comparable (governed 1,002 ft versus ungoverned 1,001 ft), confirming that both systems reached the physical floor during severe early drought; the divergence occurred during recovery, where governed agents adaptively adjusted demand while ungoverned agents could not.</w:t>
       </w:r>
     </w:p>
     <w:p>
@@ -297,7 +297,7 @@
           <w:i w:val="0"/>
           <w:sz w:val="22"/>
         </w:rPr>
-        <w:t>Without governance, agents collapsed into monotonic demand-increase patterns, concentrating 77–82% of decisions on demand increases across all seeds. Their demand trajectories converged toward a hard simulation maximum (distinct from the institutional demand ceiling tested in the ablation below) over 42 years, producing artificially conservative demand profiles driven by clamps rather than adaptive choice. Ungoverned reservoir stability was inertial — agents rarely triggered shortage because they never extracted enough to draw Mead below critical thresholds, not because they responded to drought. This adaptive exploitation pattern — visible because language-based agents generate explicit reasoning that governance can evaluate and channel — represents a water-system dynamic that conventional parameterized decision rules cannot produce.</w:t>
+        <w:t>This pattern — higher extraction during abundance, proportionate response to scarcity signals — is consistent with adaptive exploitation under prior-appropriation-inspired institutional rules — the seniority-based water rights framework governing western US rivers, where senior rights holders maintain full diversions until drought-tier curtailment begins. In real Colorado River management, shortage tiers and delivery obligations enable senior rights holders to utilize water aggressively in normal years because those rules guarantee curtailment during drought. Governed agents display a structurally analogous dynamic: institutional validators made it safe to extract more water by ensuring that drought-inappropriate proposals were blocked before execution. The water-system consequence is that governance shifts the equilibrium demand level upward without degrading drought responsiveness.</w:t>
       </w:r>
     </w:p>
     <w:p>

</xml_diff>